<commit_message>
Added usefulaid dir, Completion of problemsolving section on assignment
</commit_message>
<xml_diff>
--- a/403_Programming/assignments/15228802_403IT_CW2.docx
+++ b/403_Programming/assignments/15228802_403IT_CW2.docx
@@ -266,11 +266,11 @@
               </mc:Choice>
               <mc:Fallback>
                 <w:pict>
-                  <v:group w14:anchorId="367B3F6B" id="Group 149" o:spid="_x0000_s1026" style="position:absolute;margin-left:0;margin-top:0;width:8in;height:95.7pt;z-index:251662336;mso-width-percent:941;mso-height-percent:121;mso-top-percent:23;mso-position-horizontal:center;mso-position-horizontal-relative:page;mso-position-vertical-relative:page;mso-width-percent:941;mso-height-percent:121;mso-top-percent:23" coordorigin="" coordsize="73152,12161" o:gfxdata="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">
-                    <v:shape id="Rectangle 51" o:spid="_x0000_s1027" style="position:absolute;width:73152;height:11303;visibility:visible;mso-wrap-style:square;v-text-anchor:middle" coordsize="7312660,1129665" o:gfxdata="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" path="m,l7312660,r,1129665l3619500,733425,,1091565,,xe" fillcolor="#ffca08 [3204]" stroked="f" strokeweight="2pt">
+                  <v:group w14:anchorId="12FE0646" id="Group 149" o:spid="_x0000_s1026" style="position:absolute;margin-left:0;margin-top:0;width:8in;height:95.7pt;z-index:251662336;mso-width-percent:941;mso-height-percent:121;mso-top-percent:23;mso-position-horizontal:center;mso-position-horizontal-relative:page;mso-position-vertical-relative:page;mso-width-percent:941;mso-height-percent:121;mso-top-percent:23" coordorigin="" coordsize="73152,12161" o:gfxdata="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">
+                    <v:shape id="Rectangle 51" o:spid="_x0000_s1027" style="position:absolute;width:73152;height:11303;visibility:visible;mso-wrap-style:square;v-text-anchor:middle" coordsize="7312660,1129665" o:gfxdata="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" path="m,l7312660,r,1129665l3619500,733425,,1091565,,xe" fillcolor="#ffca08 [3204]" stroked="f" strokeweight="2pt">
                       <v:path arrowok="t" o:connecttype="custom" o:connectlocs="0,0;7315200,0;7315200,1130373;3620757,733885;0,1092249;0,0" o:connectangles="0,0,0,0,0,0"/>
                     </v:shape>
-                    <v:rect id="Rectangle 151" o:spid="_x0000_s1028" style="position:absolute;width:73152;height:12161;visibility:visible;mso-wrap-style:square;v-text-anchor:middle" o:gfxdata="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" stroked="f" strokeweight="2pt">
+                    <v:rect id="Rectangle 151" o:spid="_x0000_s1028" style="position:absolute;width:73152;height:12161;visibility:visible;mso-wrap-style:square;v-text-anchor:middle" o:gfxdata="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" stroked="f" strokeweight="2pt">
                       <v:fill r:id="rId11" o:title="" recolor="t" rotate="t" type="frame"/>
                     </v:rect>
                     <w10:wrap anchorx="page" anchory="page"/>
@@ -590,7 +590,7 @@
               </mc:Choice>
               <mc:Fallback>
                 <w:pict>
-                  <v:shape w14:anchorId="1F9E4219" id="Text Box 153" o:spid="_x0000_s1027" type="#_x0000_t202" style="position:absolute;margin-left:0;margin-top:0;width:8in;height:79.5pt;z-index:251661312;visibility:visible;mso-wrap-style:square;mso-width-percent:941;mso-height-percent:100;mso-top-percent:700;mso-wrap-distance-left:9pt;mso-wrap-distance-top:0;mso-wrap-distance-right:9pt;mso-wrap-distance-bottom:0;mso-position-horizontal:center;mso-position-horizontal-relative:page;mso-position-vertical-relative:page;mso-width-percent:941;mso-height-percent:100;mso-top-percent:700;mso-width-relative:page;mso-height-relative:page;v-text-anchor:top" o:gfxdata="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" filled="f" stroked="f" strokeweight=".5pt">
+                  <v:shape w14:anchorId="1F9E4219" id="Text Box 153" o:spid="_x0000_s1027" type="#_x0000_t202" style="position:absolute;margin-left:0;margin-top:0;width:8in;height:79.5pt;z-index:251661312;visibility:visible;mso-wrap-style:square;mso-width-percent:941;mso-height-percent:100;mso-top-percent:700;mso-wrap-distance-left:9pt;mso-wrap-distance-top:0;mso-wrap-distance-right:9pt;mso-wrap-distance-bottom:0;mso-position-horizontal:center;mso-position-horizontal-relative:page;mso-position-vertical-relative:page;mso-width-percent:941;mso-height-percent:100;mso-top-percent:700;mso-width-relative:page;mso-height-relative:page;v-text-anchor:top" o:gfxdata="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" filled="f" stroked="f" strokeweight=".5pt">
                     <v:textbox style="mso-fit-shape-to-text:t" inset="126pt,0,54pt,0">
                       <w:txbxContent>
                         <w:p>
@@ -997,8 +997,8 @@
           <w:caps w:val="0"/>
           <w:color w:val="auto"/>
           <w:spacing w:val="0"/>
-          <w:sz w:val="20"/>
-          <w:szCs w:val="20"/>
+          <w:sz w:val="28"/>
+          <w:szCs w:val="28"/>
         </w:rPr>
         <w:id w:val="1267263891"/>
         <w:docPartObj>
@@ -1011,14 +1011,24 @@
           <w:b/>
           <w:bCs/>
           <w:noProof/>
+          <w:sz w:val="24"/>
+          <w:szCs w:val="24"/>
         </w:rPr>
       </w:sdtEndPr>
       <w:sdtContent>
         <w:p>
           <w:pPr>
             <w:pStyle w:val="TOCHeading"/>
+            <w:rPr>
+              <w:sz w:val="26"/>
+              <w:szCs w:val="26"/>
+            </w:rPr>
           </w:pPr>
           <w:r>
+            <w:rPr>
+              <w:sz w:val="26"/>
+              <w:szCs w:val="26"/>
+            </w:rPr>
             <w:t>Table of Contents</w:t>
           </w:r>
         </w:p>
@@ -1034,8 +1044,8 @@
               <w:bCs w:val="0"/>
               <w:caps w:val="0"/>
               <w:noProof/>
-              <w:sz w:val="24"/>
-              <w:szCs w:val="24"/>
+              <w:kern w:val="2"/>
+              <w14:ligatures w14:val="standardContextual"/>
             </w:rPr>
           </w:pPr>
           <w:r>
@@ -1055,7 +1065,7 @@
             </w:rPr>
             <w:fldChar w:fldCharType="separate"/>
           </w:r>
-          <w:hyperlink w:anchor="_Toc130287581" w:history="1">
+          <w:hyperlink w:anchor="_Toc190352659" w:history="1">
             <w:r>
               <w:rPr>
                 <w:rStyle w:val="Hyperlink"/>
@@ -1082,7 +1092,7 @@
                 <w:noProof/>
                 <w:webHidden/>
               </w:rPr>
-              <w:instrText xml:space="preserve"> PAGEREF _Toc130287581 \h </w:instrText>
+              <w:instrText xml:space="preserve"> PAGEREF _Toc190352659 \h </w:instrText>
             </w:r>
             <w:r>
               <w:rPr>
@@ -1125,17 +1135,17 @@
               <w:bCs w:val="0"/>
               <w:caps w:val="0"/>
               <w:noProof/>
-              <w:sz w:val="24"/>
-              <w:szCs w:val="24"/>
+              <w:kern w:val="2"/>
+              <w14:ligatures w14:val="standardContextual"/>
             </w:rPr>
           </w:pPr>
-          <w:hyperlink w:anchor="_Toc130287582" w:history="1">
+          <w:hyperlink w:anchor="_Toc190352660" w:history="1">
             <w:r>
               <w:rPr>
                 <w:rStyle w:val="Hyperlink"/>
                 <w:noProof/>
               </w:rPr>
-              <w:t>Heading 1</w:t>
+              <w:t>Introduction</w:t>
             </w:r>
             <w:r>
               <w:rPr>
@@ -1156,79 +1166,7 @@
                 <w:noProof/>
                 <w:webHidden/>
               </w:rPr>
-              <w:instrText xml:space="preserve"> PAGEREF _Toc130287582 \h </w:instrText>
-            </w:r>
-            <w:r>
-              <w:rPr>
-                <w:noProof/>
-                <w:webHidden/>
-              </w:rPr>
-            </w:r>
-            <w:r>
-              <w:rPr>
-                <w:noProof/>
-                <w:webHidden/>
-              </w:rPr>
-              <w:fldChar w:fldCharType="separate"/>
-            </w:r>
-            <w:r>
-              <w:rPr>
-                <w:noProof/>
-                <w:webHidden/>
-              </w:rPr>
-              <w:t>2</w:t>
-            </w:r>
-            <w:r>
-              <w:rPr>
-                <w:noProof/>
-                <w:webHidden/>
-              </w:rPr>
-              <w:fldChar w:fldCharType="end"/>
-            </w:r>
-          </w:hyperlink>
-        </w:p>
-        <w:p>
-          <w:pPr>
-            <w:pStyle w:val="TOC2"/>
-            <w:tabs>
-              <w:tab w:val="right" w:leader="dot" w:pos="8296"/>
-            </w:tabs>
-            <w:rPr>
-              <w:rFonts w:cstheme="minorBidi"/>
-              <w:smallCaps w:val="0"/>
-              <w:noProof/>
-              <w:sz w:val="24"/>
-              <w:szCs w:val="24"/>
-            </w:rPr>
-          </w:pPr>
-          <w:hyperlink w:anchor="_Toc130287583" w:history="1">
-            <w:r>
-              <w:rPr>
-                <w:rStyle w:val="Hyperlink"/>
-                <w:noProof/>
-              </w:rPr>
-              <w:t>Heading 2</w:t>
-            </w:r>
-            <w:r>
-              <w:rPr>
-                <w:noProof/>
-                <w:webHidden/>
-              </w:rPr>
-              <w:tab/>
-            </w:r>
-            <w:r>
-              <w:rPr>
-                <w:noProof/>
-                <w:webHidden/>
-              </w:rPr>
-              <w:fldChar w:fldCharType="begin"/>
-            </w:r>
-            <w:r>
-              <w:rPr>
-                <w:noProof/>
-                <w:webHidden/>
-              </w:rPr>
-              <w:instrText xml:space="preserve"> PAGEREF _Toc130287583 \h </w:instrText>
+              <w:instrText xml:space="preserve"> PAGEREF _Toc190352660 \h </w:instrText>
             </w:r>
             <w:r>
               <w:rPr>
@@ -1271,16 +1209,1036 @@
               <w:bCs w:val="0"/>
               <w:caps w:val="0"/>
               <w:noProof/>
-              <w:sz w:val="24"/>
-              <w:szCs w:val="24"/>
+              <w:kern w:val="2"/>
+              <w14:ligatures w14:val="standardContextual"/>
             </w:rPr>
           </w:pPr>
-          <w:hyperlink w:anchor="_Toc130287584" w:history="1">
+          <w:hyperlink w:anchor="_Toc190352661" w:history="1">
             <w:r>
               <w:rPr>
                 <w:rStyle w:val="Hyperlink"/>
                 <w:noProof/>
               </w:rPr>
+              <w:t>Problem-solving techniques</w:t>
+            </w:r>
+            <w:r>
+              <w:rPr>
+                <w:noProof/>
+                <w:webHidden/>
+              </w:rPr>
+              <w:tab/>
+            </w:r>
+            <w:r>
+              <w:rPr>
+                <w:noProof/>
+                <w:webHidden/>
+              </w:rPr>
+              <w:fldChar w:fldCharType="begin"/>
+            </w:r>
+            <w:r>
+              <w:rPr>
+                <w:noProof/>
+                <w:webHidden/>
+              </w:rPr>
+              <w:instrText xml:space="preserve"> PAGEREF _Toc190352661 \h </w:instrText>
+            </w:r>
+            <w:r>
+              <w:rPr>
+                <w:noProof/>
+                <w:webHidden/>
+              </w:rPr>
+            </w:r>
+            <w:r>
+              <w:rPr>
+                <w:noProof/>
+                <w:webHidden/>
+              </w:rPr>
+              <w:fldChar w:fldCharType="separate"/>
+            </w:r>
+            <w:r>
+              <w:rPr>
+                <w:noProof/>
+                <w:webHidden/>
+              </w:rPr>
+              <w:t>2</w:t>
+            </w:r>
+            <w:r>
+              <w:rPr>
+                <w:noProof/>
+                <w:webHidden/>
+              </w:rPr>
+              <w:fldChar w:fldCharType="end"/>
+            </w:r>
+          </w:hyperlink>
+        </w:p>
+        <w:p>
+          <w:pPr>
+            <w:pStyle w:val="TOC2"/>
+            <w:tabs>
+              <w:tab w:val="right" w:leader="dot" w:pos="8296"/>
+            </w:tabs>
+            <w:rPr>
+              <w:rFonts w:cstheme="minorBidi"/>
+              <w:smallCaps w:val="0"/>
+              <w:noProof/>
+              <w:kern w:val="2"/>
+              <w14:ligatures w14:val="standardContextual"/>
+            </w:rPr>
+          </w:pPr>
+          <w:hyperlink w:anchor="_Toc190352662" w:history="1">
+            <w:r>
+              <w:rPr>
+                <w:rStyle w:val="Hyperlink"/>
+                <w:noProof/>
+              </w:rPr>
+              <w:t>Decomposition</w:t>
+            </w:r>
+            <w:r>
+              <w:rPr>
+                <w:noProof/>
+                <w:webHidden/>
+              </w:rPr>
+              <w:tab/>
+            </w:r>
+            <w:r>
+              <w:rPr>
+                <w:noProof/>
+                <w:webHidden/>
+              </w:rPr>
+              <w:fldChar w:fldCharType="begin"/>
+            </w:r>
+            <w:r>
+              <w:rPr>
+                <w:noProof/>
+                <w:webHidden/>
+              </w:rPr>
+              <w:instrText xml:space="preserve"> PAGEREF _Toc190352662 \h </w:instrText>
+            </w:r>
+            <w:r>
+              <w:rPr>
+                <w:noProof/>
+                <w:webHidden/>
+              </w:rPr>
+            </w:r>
+            <w:r>
+              <w:rPr>
+                <w:noProof/>
+                <w:webHidden/>
+              </w:rPr>
+              <w:fldChar w:fldCharType="separate"/>
+            </w:r>
+            <w:r>
+              <w:rPr>
+                <w:noProof/>
+                <w:webHidden/>
+              </w:rPr>
+              <w:t>2</w:t>
+            </w:r>
+            <w:r>
+              <w:rPr>
+                <w:noProof/>
+                <w:webHidden/>
+              </w:rPr>
+              <w:fldChar w:fldCharType="end"/>
+            </w:r>
+          </w:hyperlink>
+        </w:p>
+        <w:p>
+          <w:pPr>
+            <w:pStyle w:val="TOC2"/>
+            <w:tabs>
+              <w:tab w:val="right" w:leader="dot" w:pos="8296"/>
+            </w:tabs>
+            <w:rPr>
+              <w:rFonts w:cstheme="minorBidi"/>
+              <w:smallCaps w:val="0"/>
+              <w:noProof/>
+              <w:kern w:val="2"/>
+              <w14:ligatures w14:val="standardContextual"/>
+            </w:rPr>
+          </w:pPr>
+          <w:hyperlink w:anchor="_Toc190352663" w:history="1">
+            <w:r>
+              <w:rPr>
+                <w:rStyle w:val="Hyperlink"/>
+                <w:noProof/>
+              </w:rPr>
+              <w:t>Abstraction</w:t>
+            </w:r>
+            <w:r>
+              <w:rPr>
+                <w:noProof/>
+                <w:webHidden/>
+              </w:rPr>
+              <w:tab/>
+            </w:r>
+            <w:r>
+              <w:rPr>
+                <w:noProof/>
+                <w:webHidden/>
+              </w:rPr>
+              <w:fldChar w:fldCharType="begin"/>
+            </w:r>
+            <w:r>
+              <w:rPr>
+                <w:noProof/>
+                <w:webHidden/>
+              </w:rPr>
+              <w:instrText xml:space="preserve"> PAGEREF _Toc190352663 \h </w:instrText>
+            </w:r>
+            <w:r>
+              <w:rPr>
+                <w:noProof/>
+                <w:webHidden/>
+              </w:rPr>
+            </w:r>
+            <w:r>
+              <w:rPr>
+                <w:noProof/>
+                <w:webHidden/>
+              </w:rPr>
+              <w:fldChar w:fldCharType="separate"/>
+            </w:r>
+            <w:r>
+              <w:rPr>
+                <w:noProof/>
+                <w:webHidden/>
+              </w:rPr>
+              <w:t>3</w:t>
+            </w:r>
+            <w:r>
+              <w:rPr>
+                <w:noProof/>
+                <w:webHidden/>
+              </w:rPr>
+              <w:fldChar w:fldCharType="end"/>
+            </w:r>
+          </w:hyperlink>
+        </w:p>
+        <w:p>
+          <w:pPr>
+            <w:pStyle w:val="TOC2"/>
+            <w:tabs>
+              <w:tab w:val="right" w:leader="dot" w:pos="8296"/>
+            </w:tabs>
+            <w:rPr>
+              <w:rFonts w:cstheme="minorBidi"/>
+              <w:smallCaps w:val="0"/>
+              <w:noProof/>
+              <w:kern w:val="2"/>
+              <w14:ligatures w14:val="standardContextual"/>
+            </w:rPr>
+          </w:pPr>
+          <w:hyperlink w:anchor="_Toc190352664" w:history="1">
+            <w:r>
+              <w:rPr>
+                <w:rStyle w:val="Hyperlink"/>
+                <w:noProof/>
+              </w:rPr>
+              <w:t>algorithm design</w:t>
+            </w:r>
+            <w:r>
+              <w:rPr>
+                <w:noProof/>
+                <w:webHidden/>
+              </w:rPr>
+              <w:tab/>
+            </w:r>
+            <w:r>
+              <w:rPr>
+                <w:noProof/>
+                <w:webHidden/>
+              </w:rPr>
+              <w:fldChar w:fldCharType="begin"/>
+            </w:r>
+            <w:r>
+              <w:rPr>
+                <w:noProof/>
+                <w:webHidden/>
+              </w:rPr>
+              <w:instrText xml:space="preserve"> PAGEREF _Toc190352664 \h </w:instrText>
+            </w:r>
+            <w:r>
+              <w:rPr>
+                <w:noProof/>
+                <w:webHidden/>
+              </w:rPr>
+            </w:r>
+            <w:r>
+              <w:rPr>
+                <w:noProof/>
+                <w:webHidden/>
+              </w:rPr>
+              <w:fldChar w:fldCharType="separate"/>
+            </w:r>
+            <w:r>
+              <w:rPr>
+                <w:noProof/>
+                <w:webHidden/>
+              </w:rPr>
+              <w:t>3</w:t>
+            </w:r>
+            <w:r>
+              <w:rPr>
+                <w:noProof/>
+                <w:webHidden/>
+              </w:rPr>
+              <w:fldChar w:fldCharType="end"/>
+            </w:r>
+          </w:hyperlink>
+        </w:p>
+        <w:p>
+          <w:pPr>
+            <w:pStyle w:val="TOC1"/>
+            <w:tabs>
+              <w:tab w:val="right" w:leader="dot" w:pos="8296"/>
+            </w:tabs>
+            <w:rPr>
+              <w:rFonts w:cstheme="minorBidi"/>
+              <w:b w:val="0"/>
+              <w:bCs w:val="0"/>
+              <w:caps w:val="0"/>
+              <w:noProof/>
+              <w:kern w:val="2"/>
+              <w14:ligatures w14:val="standardContextual"/>
+            </w:rPr>
+          </w:pPr>
+          <w:hyperlink w:anchor="_Toc190352665" w:history="1">
+            <w:r>
+              <w:rPr>
+                <w:rStyle w:val="Hyperlink"/>
+                <w:noProof/>
+              </w:rPr>
+              <w:t>software development lifecycle</w:t>
+            </w:r>
+            <w:r>
+              <w:rPr>
+                <w:noProof/>
+                <w:webHidden/>
+              </w:rPr>
+              <w:tab/>
+            </w:r>
+            <w:r>
+              <w:rPr>
+                <w:noProof/>
+                <w:webHidden/>
+              </w:rPr>
+              <w:fldChar w:fldCharType="begin"/>
+            </w:r>
+            <w:r>
+              <w:rPr>
+                <w:noProof/>
+                <w:webHidden/>
+              </w:rPr>
+              <w:instrText xml:space="preserve"> PAGEREF _Toc190352665 \h </w:instrText>
+            </w:r>
+            <w:r>
+              <w:rPr>
+                <w:noProof/>
+                <w:webHidden/>
+              </w:rPr>
+            </w:r>
+            <w:r>
+              <w:rPr>
+                <w:noProof/>
+                <w:webHidden/>
+              </w:rPr>
+              <w:fldChar w:fldCharType="separate"/>
+            </w:r>
+            <w:r>
+              <w:rPr>
+                <w:noProof/>
+                <w:webHidden/>
+              </w:rPr>
+              <w:t>4</w:t>
+            </w:r>
+            <w:r>
+              <w:rPr>
+                <w:noProof/>
+                <w:webHidden/>
+              </w:rPr>
+              <w:fldChar w:fldCharType="end"/>
+            </w:r>
+          </w:hyperlink>
+        </w:p>
+        <w:p>
+          <w:pPr>
+            <w:pStyle w:val="TOC2"/>
+            <w:tabs>
+              <w:tab w:val="right" w:leader="dot" w:pos="8296"/>
+            </w:tabs>
+            <w:rPr>
+              <w:rFonts w:cstheme="minorBidi"/>
+              <w:smallCaps w:val="0"/>
+              <w:noProof/>
+              <w:kern w:val="2"/>
+              <w14:ligatures w14:val="standardContextual"/>
+            </w:rPr>
+          </w:pPr>
+          <w:hyperlink w:anchor="_Toc190352666" w:history="1">
+            <w:r>
+              <w:rPr>
+                <w:rStyle w:val="Hyperlink"/>
+                <w:noProof/>
+              </w:rPr>
+              <w:t>Waterfall and agile methodologies</w:t>
+            </w:r>
+            <w:r>
+              <w:rPr>
+                <w:noProof/>
+                <w:webHidden/>
+              </w:rPr>
+              <w:tab/>
+            </w:r>
+            <w:r>
+              <w:rPr>
+                <w:noProof/>
+                <w:webHidden/>
+              </w:rPr>
+              <w:fldChar w:fldCharType="begin"/>
+            </w:r>
+            <w:r>
+              <w:rPr>
+                <w:noProof/>
+                <w:webHidden/>
+              </w:rPr>
+              <w:instrText xml:space="preserve"> PAGEREF _Toc190352666 \h </w:instrText>
+            </w:r>
+            <w:r>
+              <w:rPr>
+                <w:noProof/>
+                <w:webHidden/>
+              </w:rPr>
+            </w:r>
+            <w:r>
+              <w:rPr>
+                <w:noProof/>
+                <w:webHidden/>
+              </w:rPr>
+              <w:fldChar w:fldCharType="separate"/>
+            </w:r>
+            <w:r>
+              <w:rPr>
+                <w:noProof/>
+                <w:webHidden/>
+              </w:rPr>
+              <w:t>4</w:t>
+            </w:r>
+            <w:r>
+              <w:rPr>
+                <w:noProof/>
+                <w:webHidden/>
+              </w:rPr>
+              <w:fldChar w:fldCharType="end"/>
+            </w:r>
+          </w:hyperlink>
+        </w:p>
+        <w:p>
+          <w:pPr>
+            <w:pStyle w:val="TOC1"/>
+            <w:tabs>
+              <w:tab w:val="right" w:leader="dot" w:pos="8296"/>
+            </w:tabs>
+            <w:rPr>
+              <w:rFonts w:cstheme="minorBidi"/>
+              <w:b w:val="0"/>
+              <w:bCs w:val="0"/>
+              <w:caps w:val="0"/>
+              <w:noProof/>
+              <w:kern w:val="2"/>
+              <w14:ligatures w14:val="standardContextual"/>
+            </w:rPr>
+          </w:pPr>
+          <w:hyperlink w:anchor="_Toc190352667" w:history="1">
+            <w:r>
+              <w:rPr>
+                <w:rStyle w:val="Hyperlink"/>
+                <w:noProof/>
+              </w:rPr>
+              <w:t>Algorithm Design and generalised Problem solutions</w:t>
+            </w:r>
+            <w:r>
+              <w:rPr>
+                <w:noProof/>
+                <w:webHidden/>
+              </w:rPr>
+              <w:tab/>
+            </w:r>
+            <w:r>
+              <w:rPr>
+                <w:noProof/>
+                <w:webHidden/>
+              </w:rPr>
+              <w:fldChar w:fldCharType="begin"/>
+            </w:r>
+            <w:r>
+              <w:rPr>
+                <w:noProof/>
+                <w:webHidden/>
+              </w:rPr>
+              <w:instrText xml:space="preserve"> PAGEREF _Toc190352667 \h </w:instrText>
+            </w:r>
+            <w:r>
+              <w:rPr>
+                <w:noProof/>
+                <w:webHidden/>
+              </w:rPr>
+            </w:r>
+            <w:r>
+              <w:rPr>
+                <w:noProof/>
+                <w:webHidden/>
+              </w:rPr>
+              <w:fldChar w:fldCharType="separate"/>
+            </w:r>
+            <w:r>
+              <w:rPr>
+                <w:noProof/>
+                <w:webHidden/>
+              </w:rPr>
+              <w:t>4</w:t>
+            </w:r>
+            <w:r>
+              <w:rPr>
+                <w:noProof/>
+                <w:webHidden/>
+              </w:rPr>
+              <w:fldChar w:fldCharType="end"/>
+            </w:r>
+          </w:hyperlink>
+        </w:p>
+        <w:p>
+          <w:pPr>
+            <w:pStyle w:val="TOC2"/>
+            <w:tabs>
+              <w:tab w:val="right" w:leader="dot" w:pos="8296"/>
+            </w:tabs>
+            <w:rPr>
+              <w:rFonts w:cstheme="minorBidi"/>
+              <w:smallCaps w:val="0"/>
+              <w:noProof/>
+              <w:kern w:val="2"/>
+              <w14:ligatures w14:val="standardContextual"/>
+            </w:rPr>
+          </w:pPr>
+          <w:hyperlink w:anchor="_Toc190352668" w:history="1">
+            <w:r>
+              <w:rPr>
+                <w:rStyle w:val="Hyperlink"/>
+                <w:noProof/>
+              </w:rPr>
+              <w:t>Pseudocode</w:t>
+            </w:r>
+            <w:r>
+              <w:rPr>
+                <w:noProof/>
+                <w:webHidden/>
+              </w:rPr>
+              <w:tab/>
+            </w:r>
+            <w:r>
+              <w:rPr>
+                <w:noProof/>
+                <w:webHidden/>
+              </w:rPr>
+              <w:fldChar w:fldCharType="begin"/>
+            </w:r>
+            <w:r>
+              <w:rPr>
+                <w:noProof/>
+                <w:webHidden/>
+              </w:rPr>
+              <w:instrText xml:space="preserve"> PAGEREF _Toc190352668 \h </w:instrText>
+            </w:r>
+            <w:r>
+              <w:rPr>
+                <w:noProof/>
+                <w:webHidden/>
+              </w:rPr>
+            </w:r>
+            <w:r>
+              <w:rPr>
+                <w:noProof/>
+                <w:webHidden/>
+              </w:rPr>
+              <w:fldChar w:fldCharType="separate"/>
+            </w:r>
+            <w:r>
+              <w:rPr>
+                <w:noProof/>
+                <w:webHidden/>
+              </w:rPr>
+              <w:t>4</w:t>
+            </w:r>
+            <w:r>
+              <w:rPr>
+                <w:noProof/>
+                <w:webHidden/>
+              </w:rPr>
+              <w:fldChar w:fldCharType="end"/>
+            </w:r>
+          </w:hyperlink>
+        </w:p>
+        <w:p>
+          <w:pPr>
+            <w:pStyle w:val="TOC2"/>
+            <w:tabs>
+              <w:tab w:val="right" w:leader="dot" w:pos="8296"/>
+            </w:tabs>
+            <w:rPr>
+              <w:rFonts w:cstheme="minorBidi"/>
+              <w:smallCaps w:val="0"/>
+              <w:noProof/>
+              <w:kern w:val="2"/>
+              <w14:ligatures w14:val="standardContextual"/>
+            </w:rPr>
+          </w:pPr>
+          <w:hyperlink w:anchor="_Toc190352669" w:history="1">
+            <w:r>
+              <w:rPr>
+                <w:rStyle w:val="Hyperlink"/>
+                <w:noProof/>
+              </w:rPr>
+              <w:t>flowchat</w:t>
+            </w:r>
+            <w:r>
+              <w:rPr>
+                <w:noProof/>
+                <w:webHidden/>
+              </w:rPr>
+              <w:tab/>
+            </w:r>
+            <w:r>
+              <w:rPr>
+                <w:noProof/>
+                <w:webHidden/>
+              </w:rPr>
+              <w:fldChar w:fldCharType="begin"/>
+            </w:r>
+            <w:r>
+              <w:rPr>
+                <w:noProof/>
+                <w:webHidden/>
+              </w:rPr>
+              <w:instrText xml:space="preserve"> PAGEREF _Toc190352669 \h </w:instrText>
+            </w:r>
+            <w:r>
+              <w:rPr>
+                <w:noProof/>
+                <w:webHidden/>
+              </w:rPr>
+            </w:r>
+            <w:r>
+              <w:rPr>
+                <w:noProof/>
+                <w:webHidden/>
+              </w:rPr>
+              <w:fldChar w:fldCharType="separate"/>
+            </w:r>
+            <w:r>
+              <w:rPr>
+                <w:noProof/>
+                <w:webHidden/>
+              </w:rPr>
+              <w:t>4</w:t>
+            </w:r>
+            <w:r>
+              <w:rPr>
+                <w:noProof/>
+                <w:webHidden/>
+              </w:rPr>
+              <w:fldChar w:fldCharType="end"/>
+            </w:r>
+          </w:hyperlink>
+        </w:p>
+        <w:p>
+          <w:pPr>
+            <w:pStyle w:val="TOC1"/>
+            <w:tabs>
+              <w:tab w:val="right" w:leader="dot" w:pos="8296"/>
+            </w:tabs>
+            <w:rPr>
+              <w:rFonts w:cstheme="minorBidi"/>
+              <w:b w:val="0"/>
+              <w:bCs w:val="0"/>
+              <w:caps w:val="0"/>
+              <w:noProof/>
+              <w:kern w:val="2"/>
+              <w14:ligatures w14:val="standardContextual"/>
+            </w:rPr>
+          </w:pPr>
+          <w:hyperlink w:anchor="_Toc190352670" w:history="1">
+            <w:r>
+              <w:rPr>
+                <w:rStyle w:val="Hyperlink"/>
+                <w:noProof/>
+              </w:rPr>
+              <w:t>programming language concepts</w:t>
+            </w:r>
+            <w:r>
+              <w:rPr>
+                <w:noProof/>
+                <w:webHidden/>
+              </w:rPr>
+              <w:tab/>
+            </w:r>
+            <w:r>
+              <w:rPr>
+                <w:noProof/>
+                <w:webHidden/>
+              </w:rPr>
+              <w:fldChar w:fldCharType="begin"/>
+            </w:r>
+            <w:r>
+              <w:rPr>
+                <w:noProof/>
+                <w:webHidden/>
+              </w:rPr>
+              <w:instrText xml:space="preserve"> PAGEREF _Toc190352670 \h </w:instrText>
+            </w:r>
+            <w:r>
+              <w:rPr>
+                <w:noProof/>
+                <w:webHidden/>
+              </w:rPr>
+            </w:r>
+            <w:r>
+              <w:rPr>
+                <w:noProof/>
+                <w:webHidden/>
+              </w:rPr>
+              <w:fldChar w:fldCharType="separate"/>
+            </w:r>
+            <w:r>
+              <w:rPr>
+                <w:noProof/>
+                <w:webHidden/>
+              </w:rPr>
+              <w:t>4</w:t>
+            </w:r>
+            <w:r>
+              <w:rPr>
+                <w:noProof/>
+                <w:webHidden/>
+              </w:rPr>
+              <w:fldChar w:fldCharType="end"/>
+            </w:r>
+          </w:hyperlink>
+        </w:p>
+        <w:p>
+          <w:pPr>
+            <w:pStyle w:val="TOC2"/>
+            <w:tabs>
+              <w:tab w:val="right" w:leader="dot" w:pos="8296"/>
+            </w:tabs>
+            <w:rPr>
+              <w:rFonts w:cstheme="minorBidi"/>
+              <w:smallCaps w:val="0"/>
+              <w:noProof/>
+              <w:kern w:val="2"/>
+              <w14:ligatures w14:val="standardContextual"/>
+            </w:rPr>
+          </w:pPr>
+          <w:hyperlink w:anchor="_Toc190352671" w:history="1">
+            <w:r>
+              <w:rPr>
+                <w:rStyle w:val="Hyperlink"/>
+                <w:noProof/>
+              </w:rPr>
+              <w:t>Palindrome</w:t>
+            </w:r>
+            <w:r>
+              <w:rPr>
+                <w:noProof/>
+                <w:webHidden/>
+              </w:rPr>
+              <w:tab/>
+            </w:r>
+            <w:r>
+              <w:rPr>
+                <w:noProof/>
+                <w:webHidden/>
+              </w:rPr>
+              <w:fldChar w:fldCharType="begin"/>
+            </w:r>
+            <w:r>
+              <w:rPr>
+                <w:noProof/>
+                <w:webHidden/>
+              </w:rPr>
+              <w:instrText xml:space="preserve"> PAGEREF _Toc190352671 \h </w:instrText>
+            </w:r>
+            <w:r>
+              <w:rPr>
+                <w:noProof/>
+                <w:webHidden/>
+              </w:rPr>
+            </w:r>
+            <w:r>
+              <w:rPr>
+                <w:noProof/>
+                <w:webHidden/>
+              </w:rPr>
+              <w:fldChar w:fldCharType="separate"/>
+            </w:r>
+            <w:r>
+              <w:rPr>
+                <w:noProof/>
+                <w:webHidden/>
+              </w:rPr>
+              <w:t>4</w:t>
+            </w:r>
+            <w:r>
+              <w:rPr>
+                <w:noProof/>
+                <w:webHidden/>
+              </w:rPr>
+              <w:fldChar w:fldCharType="end"/>
+            </w:r>
+          </w:hyperlink>
+        </w:p>
+        <w:p>
+          <w:pPr>
+            <w:pStyle w:val="TOC2"/>
+            <w:tabs>
+              <w:tab w:val="right" w:leader="dot" w:pos="8296"/>
+            </w:tabs>
+            <w:rPr>
+              <w:rFonts w:cstheme="minorBidi"/>
+              <w:smallCaps w:val="0"/>
+              <w:noProof/>
+              <w:kern w:val="2"/>
+              <w14:ligatures w14:val="standardContextual"/>
+            </w:rPr>
+          </w:pPr>
+          <w:hyperlink w:anchor="_Toc190352672" w:history="1">
+            <w:r>
+              <w:rPr>
+                <w:rStyle w:val="Hyperlink"/>
+                <w:noProof/>
+              </w:rPr>
+              <w:t>Tip Calculator</w:t>
+            </w:r>
+            <w:r>
+              <w:rPr>
+                <w:noProof/>
+                <w:webHidden/>
+              </w:rPr>
+              <w:tab/>
+            </w:r>
+            <w:r>
+              <w:rPr>
+                <w:noProof/>
+                <w:webHidden/>
+              </w:rPr>
+              <w:fldChar w:fldCharType="begin"/>
+            </w:r>
+            <w:r>
+              <w:rPr>
+                <w:noProof/>
+                <w:webHidden/>
+              </w:rPr>
+              <w:instrText xml:space="preserve"> PAGEREF _Toc190352672 \h </w:instrText>
+            </w:r>
+            <w:r>
+              <w:rPr>
+                <w:noProof/>
+                <w:webHidden/>
+              </w:rPr>
+            </w:r>
+            <w:r>
+              <w:rPr>
+                <w:noProof/>
+                <w:webHidden/>
+              </w:rPr>
+              <w:fldChar w:fldCharType="separate"/>
+            </w:r>
+            <w:r>
+              <w:rPr>
+                <w:noProof/>
+                <w:webHidden/>
+              </w:rPr>
+              <w:t>4</w:t>
+            </w:r>
+            <w:r>
+              <w:rPr>
+                <w:noProof/>
+                <w:webHidden/>
+              </w:rPr>
+              <w:fldChar w:fldCharType="end"/>
+            </w:r>
+          </w:hyperlink>
+        </w:p>
+        <w:p>
+          <w:pPr>
+            <w:pStyle w:val="TOC1"/>
+            <w:tabs>
+              <w:tab w:val="right" w:leader="dot" w:pos="8296"/>
+            </w:tabs>
+            <w:rPr>
+              <w:rFonts w:cstheme="minorBidi"/>
+              <w:b w:val="0"/>
+              <w:bCs w:val="0"/>
+              <w:caps w:val="0"/>
+              <w:noProof/>
+              <w:kern w:val="2"/>
+              <w14:ligatures w14:val="standardContextual"/>
+            </w:rPr>
+          </w:pPr>
+          <w:hyperlink w:anchor="_Toc190352673" w:history="1">
+            <w:r>
+              <w:rPr>
+                <w:rStyle w:val="Hyperlink"/>
+                <w:noProof/>
+              </w:rPr>
+              <w:t>conclusion</w:t>
+            </w:r>
+            <w:r>
+              <w:rPr>
+                <w:noProof/>
+                <w:webHidden/>
+              </w:rPr>
+              <w:tab/>
+            </w:r>
+            <w:r>
+              <w:rPr>
+                <w:noProof/>
+                <w:webHidden/>
+              </w:rPr>
+              <w:fldChar w:fldCharType="begin"/>
+            </w:r>
+            <w:r>
+              <w:rPr>
+                <w:noProof/>
+                <w:webHidden/>
+              </w:rPr>
+              <w:instrText xml:space="preserve"> PAGEREF _Toc190352673 \h </w:instrText>
+            </w:r>
+            <w:r>
+              <w:rPr>
+                <w:noProof/>
+                <w:webHidden/>
+              </w:rPr>
+            </w:r>
+            <w:r>
+              <w:rPr>
+                <w:noProof/>
+                <w:webHidden/>
+              </w:rPr>
+              <w:fldChar w:fldCharType="separate"/>
+            </w:r>
+            <w:r>
+              <w:rPr>
+                <w:noProof/>
+                <w:webHidden/>
+              </w:rPr>
+              <w:t>4</w:t>
+            </w:r>
+            <w:r>
+              <w:rPr>
+                <w:noProof/>
+                <w:webHidden/>
+              </w:rPr>
+              <w:fldChar w:fldCharType="end"/>
+            </w:r>
+          </w:hyperlink>
+        </w:p>
+        <w:p>
+          <w:pPr>
+            <w:pStyle w:val="TOC1"/>
+            <w:tabs>
+              <w:tab w:val="right" w:leader="dot" w:pos="8296"/>
+            </w:tabs>
+            <w:rPr>
+              <w:rFonts w:cstheme="minorBidi"/>
+              <w:b w:val="0"/>
+              <w:bCs w:val="0"/>
+              <w:caps w:val="0"/>
+              <w:noProof/>
+              <w:kern w:val="2"/>
+              <w14:ligatures w14:val="standardContextual"/>
+            </w:rPr>
+          </w:pPr>
+          <w:hyperlink w:anchor="_Toc190352674" w:history="1">
+            <w:r>
+              <w:rPr>
+                <w:rStyle w:val="Hyperlink"/>
+                <w:noProof/>
+              </w:rPr>
+              <w:t>Appendix</w:t>
+            </w:r>
+            <w:r>
+              <w:rPr>
+                <w:noProof/>
+                <w:webHidden/>
+              </w:rPr>
+              <w:tab/>
+            </w:r>
+            <w:r>
+              <w:rPr>
+                <w:noProof/>
+                <w:webHidden/>
+              </w:rPr>
+              <w:fldChar w:fldCharType="begin"/>
+            </w:r>
+            <w:r>
+              <w:rPr>
+                <w:noProof/>
+                <w:webHidden/>
+              </w:rPr>
+              <w:instrText xml:space="preserve"> PAGEREF _Toc190352674 \h </w:instrText>
+            </w:r>
+            <w:r>
+              <w:rPr>
+                <w:noProof/>
+                <w:webHidden/>
+              </w:rPr>
+            </w:r>
+            <w:r>
+              <w:rPr>
+                <w:noProof/>
+                <w:webHidden/>
+              </w:rPr>
+              <w:fldChar w:fldCharType="separate"/>
+            </w:r>
+            <w:r>
+              <w:rPr>
+                <w:noProof/>
+                <w:webHidden/>
+              </w:rPr>
+              <w:t>6</w:t>
+            </w:r>
+            <w:r>
+              <w:rPr>
+                <w:noProof/>
+                <w:webHidden/>
+              </w:rPr>
+              <w:fldChar w:fldCharType="end"/>
+            </w:r>
+          </w:hyperlink>
+        </w:p>
+        <w:p>
+          <w:pPr>
+            <w:pStyle w:val="TOC1"/>
+            <w:tabs>
+              <w:tab w:val="right" w:leader="dot" w:pos="8296"/>
+            </w:tabs>
+            <w:rPr>
+              <w:rFonts w:cstheme="minorBidi"/>
+              <w:b w:val="0"/>
+              <w:bCs w:val="0"/>
+              <w:caps w:val="0"/>
+              <w:noProof/>
+              <w:kern w:val="2"/>
+              <w14:ligatures w14:val="standardContextual"/>
+            </w:rPr>
+          </w:pPr>
+          <w:hyperlink w:anchor="_Toc190352675" w:history="1">
+            <w:r>
+              <w:rPr>
+                <w:rStyle w:val="Hyperlink"/>
+                <w:noProof/>
+              </w:rPr>
               <w:t>References</w:t>
             </w:r>
             <w:r>
@@ -1302,7 +2260,7 @@
                 <w:noProof/>
                 <w:webHidden/>
               </w:rPr>
-              <w:instrText xml:space="preserve"> PAGEREF _Toc130287584 \h </w:instrText>
+              <w:instrText xml:space="preserve"> PAGEREF _Toc190352675 \h </w:instrText>
             </w:r>
             <w:r>
               <w:rPr>
@@ -1322,7 +2280,7 @@
                 <w:noProof/>
                 <w:webHidden/>
               </w:rPr>
-              <w:t>3</w:t>
+              <w:t>6</w:t>
             </w:r>
             <w:r>
               <w:rPr>
@@ -1348,24 +2306,47 @@
     <w:p>
       <w:pPr>
         <w:pStyle w:val="Heading1"/>
-      </w:pPr>
-      <w:bookmarkStart w:id="0" w:name="_Toc130287581"/>
-      <w:r>
+        <w:rPr>
+          <w:sz w:val="26"/>
+          <w:szCs w:val="26"/>
+        </w:rPr>
+      </w:pPr>
+      <w:bookmarkStart w:id="0" w:name="_Toc190352659"/>
+      <w:r>
+        <w:rPr>
+          <w:sz w:val="26"/>
+          <w:szCs w:val="26"/>
+        </w:rPr>
         <w:t>Table of Figures</w:t>
       </w:r>
       <w:bookmarkEnd w:id="0"/>
     </w:p>
     <w:p>
-      <w:fldSimple w:instr=" TOC \h \z \c &quot;Figure&quot; ">
-        <w:r>
-          <w:rPr>
-            <w:b/>
-            <w:bCs/>
-            <w:noProof/>
-          </w:rPr>
-          <w:t>No table of figures entries found.</w:t>
-        </w:r>
-      </w:fldSimple>
+      <w:r>
+        <w:fldChar w:fldCharType="begin"/>
+      </w:r>
+      <w:r>
+        <w:instrText xml:space="preserve"> TOC \h \z \c "Figure" </w:instrText>
+      </w:r>
+      <w:r>
+        <w:fldChar w:fldCharType="separate"/>
+      </w:r>
+      <w:r>
+        <w:rPr>
+          <w:b/>
+          <w:bCs/>
+          <w:noProof/>
+        </w:rPr>
+        <w:t>No table of figures entries found.</w:t>
+      </w:r>
+      <w:r>
+        <w:rPr>
+          <w:b/>
+          <w:bCs/>
+          <w:noProof/>
+        </w:rPr>
+        <w:fldChar w:fldCharType="end"/>
+      </w:r>
       <w:r>
         <w:br w:type="page"/>
       </w:r>
@@ -1373,44 +2354,834 @@
     <w:p>
       <w:pPr>
         <w:pStyle w:val="Title"/>
-      </w:pPr>
-      <w:r>
+        <w:rPr>
+          <w:sz w:val="39"/>
+          <w:szCs w:val="39"/>
+        </w:rPr>
+      </w:pPr>
+      <w:r>
+        <w:rPr>
+          <w:sz w:val="39"/>
+          <w:szCs w:val="39"/>
+        </w:rPr>
         <w:lastRenderedPageBreak/>
-        <w:t>Title</w:t>
+        <w:t>403it – Problem solving AND PROGRAMMING</w:t>
       </w:r>
     </w:p>
     <w:p>
       <w:pPr>
         <w:pStyle w:val="Heading1"/>
-      </w:pPr>
-      <w:bookmarkStart w:id="1" w:name="_Toc130287582"/>
-      <w:r>
-        <w:t>Heading 1</w:t>
+        <w:rPr>
+          <w:sz w:val="26"/>
+          <w:szCs w:val="26"/>
+        </w:rPr>
+      </w:pPr>
+      <w:bookmarkStart w:id="1" w:name="_Toc190352660"/>
+      <w:r>
+        <w:rPr>
+          <w:sz w:val="26"/>
+          <w:szCs w:val="26"/>
+        </w:rPr>
+        <w:t>Introduction</w:t>
       </w:r>
       <w:bookmarkEnd w:id="1"/>
     </w:p>
     <w:p>
       <w:pPr>
-        <w:pStyle w:val="Heading2"/>
-      </w:pPr>
-      <w:bookmarkStart w:id="2" w:name="_Toc130287583"/>
-      <w:r>
-        <w:t>Heading 2</w:t>
+        <w:rPr>
+          <w:rFonts w:asciiTheme="majorHAnsi" w:hAnsiTheme="majorHAnsi" w:cstheme="majorHAnsi"/>
+        </w:rPr>
+      </w:pPr>
+      <w:r>
+        <w:rPr>
+          <w:rFonts w:asciiTheme="majorHAnsi" w:hAnsiTheme="majorHAnsi" w:cstheme="majorHAnsi"/>
+        </w:rPr>
+        <w:t>Th</w:t>
+      </w:r>
+      <w:r>
+        <w:rPr>
+          <w:rFonts w:asciiTheme="majorHAnsi" w:hAnsiTheme="majorHAnsi" w:cstheme="majorHAnsi"/>
+        </w:rPr>
+        <w:t>is</w:t>
+      </w:r>
+      <w:r>
+        <w:rPr>
+          <w:rFonts w:asciiTheme="majorHAnsi" w:hAnsiTheme="majorHAnsi" w:cstheme="majorHAnsi"/>
+        </w:rPr>
+        <w:t xml:space="preserve"> portfolio displays</w:t>
+      </w:r>
+      <w:r>
+        <w:rPr>
+          <w:rFonts w:asciiTheme="majorHAnsi" w:hAnsiTheme="majorHAnsi" w:cstheme="majorHAnsi"/>
+        </w:rPr>
+        <w:t xml:space="preserve"> a collection of problem-solving tasks, iterating the prompted tasks, how it was developed, resolved and ultimately completed to function. </w:t>
+      </w:r>
+      <w:r>
+        <w:rPr>
+          <w:rFonts w:asciiTheme="majorHAnsi" w:hAnsiTheme="majorHAnsi" w:cstheme="majorHAnsi"/>
+        </w:rPr>
+        <w:t>The primary goal of this coursework is to present a high degree of problem-solving skills, critical/analytical skills and understanding of techniques, concepts and methodologies</w:t>
+      </w:r>
+      <w:r>
+        <w:rPr>
+          <w:rFonts w:asciiTheme="majorHAnsi" w:hAnsiTheme="majorHAnsi" w:cstheme="majorHAnsi"/>
+        </w:rPr>
+        <w:t xml:space="preserve"> relating to programming. </w:t>
+      </w:r>
+      <w:r>
+        <w:rPr>
+          <w:rFonts w:asciiTheme="majorHAnsi" w:hAnsiTheme="majorHAnsi" w:cstheme="majorHAnsi"/>
+        </w:rPr>
+        <w:t>“Programming is the process of drawing up the schedule of the sequence of individual operations required to carry out the calculation” (Hartree</w:t>
+      </w:r>
+      <w:r>
+        <w:rPr>
+          <w:rFonts w:asciiTheme="majorHAnsi" w:hAnsiTheme="majorHAnsi" w:cstheme="majorHAnsi"/>
+        </w:rPr>
+        <w:t>.</w:t>
+      </w:r>
+      <w:r>
+        <w:rPr>
+          <w:rFonts w:asciiTheme="majorHAnsi" w:hAnsiTheme="majorHAnsi" w:cstheme="majorHAnsi"/>
+        </w:rPr>
+        <w:t xml:space="preserve"> 1950, p. 111).</w:t>
+      </w:r>
+      <w:r>
+        <w:rPr>
+          <w:rFonts w:asciiTheme="majorHAnsi" w:hAnsiTheme="majorHAnsi" w:cstheme="majorHAnsi"/>
+        </w:rPr>
+        <w:t xml:space="preserve"> The programming tasks chosen in this portfolio were the ‘</w:t>
+      </w:r>
+      <w:r>
+        <w:rPr>
+          <w:rFonts w:asciiTheme="majorHAnsi" w:hAnsiTheme="majorHAnsi" w:cstheme="majorHAnsi"/>
+          <w:b/>
+          <w:bCs/>
+        </w:rPr>
+        <w:t>Palindrome Checker</w:t>
+      </w:r>
+      <w:r>
+        <w:rPr>
+          <w:rFonts w:asciiTheme="majorHAnsi" w:hAnsiTheme="majorHAnsi" w:cstheme="majorHAnsi"/>
+        </w:rPr>
+        <w:t>’ and ‘</w:t>
+      </w:r>
+      <w:r>
+        <w:rPr>
+          <w:rFonts w:asciiTheme="majorHAnsi" w:hAnsiTheme="majorHAnsi" w:cstheme="majorHAnsi"/>
+          <w:b/>
+          <w:bCs/>
+        </w:rPr>
+        <w:t>Tip Calculator’</w:t>
+      </w:r>
+      <w:r>
+        <w:rPr>
+          <w:rFonts w:asciiTheme="majorHAnsi" w:hAnsiTheme="majorHAnsi" w:cstheme="majorHAnsi"/>
+        </w:rPr>
+        <w:t xml:space="preserve"> applications. These tasks were due to the variability in processing and purpose, ranging in the requirements to carry out their performance from pseudocode to finalised implementation.</w:t>
+      </w:r>
+    </w:p>
+    <w:p>
+      <w:pPr>
+        <w:pStyle w:val="Heading1"/>
+        <w:rPr>
+          <w:sz w:val="26"/>
+          <w:szCs w:val="26"/>
+        </w:rPr>
+      </w:pPr>
+      <w:bookmarkStart w:id="2" w:name="_Toc190352661"/>
+      <w:r>
+        <w:rPr>
+          <w:sz w:val="26"/>
+          <w:szCs w:val="26"/>
+        </w:rPr>
+        <w:t>Problem</w:t>
+      </w:r>
+      <w:r>
+        <w:rPr>
+          <w:sz w:val="26"/>
+          <w:szCs w:val="26"/>
+        </w:rPr>
+        <w:t>-</w:t>
+      </w:r>
+      <w:r>
+        <w:rPr>
+          <w:sz w:val="26"/>
+          <w:szCs w:val="26"/>
+        </w:rPr>
+        <w:t>solving techniques</w:t>
       </w:r>
       <w:bookmarkEnd w:id="2"/>
     </w:p>
     <w:p>
       <w:r>
-        <w:t>Text</w:t>
+        <w:t>The first stage in resol</w:t>
+      </w:r>
+      <w:r>
+        <w:t>ving a problem is to identify the problem(s) in the first place. This is just the same in programming, “</w:t>
+      </w:r>
+      <w:r>
+        <w:t>programming requires a hierarchy of skills like abstraction, generalization, transfer and critical thinking</w:t>
+      </w:r>
+      <w:r>
+        <w:t>”</w:t>
+      </w:r>
+      <w:r>
+        <w:t xml:space="preserve"> (Gomes &amp; Mendes, 2007, p. 18).</w:t>
+      </w:r>
+      <w:r>
+        <w:t xml:space="preserve"> The nature of programming is the adaptation, development and resolution of multiple versions of code. The two tasks displayed in this portfolio present this evidently, utilising the techniques explained onwards:</w:t>
       </w:r>
     </w:p>
     <w:p>
       <w:pPr>
-        <w:pStyle w:val="Programming"/>
-      </w:pPr>
-      <w:r>
-        <w:t>Code</w:t>
-      </w:r>
+        <w:pStyle w:val="Heading2"/>
+        <w:rPr>
+          <w:sz w:val="26"/>
+          <w:szCs w:val="26"/>
+        </w:rPr>
+      </w:pPr>
+      <w:bookmarkStart w:id="3" w:name="_Toc190352662"/>
+      <w:r>
+        <w:rPr>
+          <w:sz w:val="26"/>
+          <w:szCs w:val="26"/>
+        </w:rPr>
+        <w:t>Decomposition</w:t>
+      </w:r>
+      <w:bookmarkEnd w:id="3"/>
+    </w:p>
+    <w:p>
+      <w:r>
+        <w:t xml:space="preserve">Decomposition is </w:t>
+      </w:r>
+      <w:r>
+        <w:t xml:space="preserve">the technique of breaking down a complex problem into a litany of smaller simpler problems which are easier to solve (GeeksForGeeks, 2022, ‘What is Decomposition Computational Thinking?’). This technique </w:t>
+      </w:r>
+      <w:r>
+        <w:t>is fundamental in all complex programs, such programs with many moving parts can be difficult without a breakdown of the task into a selection of small sub-problems. These smaller problems can then be put together to find the larger original programs solution. The process typically can be broken down into a series of structured steps</w:t>
+      </w:r>
+      <w:r>
+        <w:t xml:space="preserve"> as suggested by (</w:t>
+      </w:r>
+      <w:proofErr w:type="spellStart"/>
+      <w:r>
+        <w:t>StudySmart</w:t>
+      </w:r>
+      <w:proofErr w:type="spellEnd"/>
+      <w:r>
+        <w:t xml:space="preserve">, </w:t>
+      </w:r>
+      <w:r>
+        <w:t>N.D.,</w:t>
+      </w:r>
+      <w:r>
+        <w:t xml:space="preserve"> ‘Decomposition Computer Science’)</w:t>
+      </w:r>
+      <w:r>
+        <w:t xml:space="preserve">: </w:t>
+      </w:r>
+    </w:p>
+    <w:p>
+      <w:r>
+        <w:lastRenderedPageBreak/>
+        <w:t>-Identification: defining what needs to be solved                                                                    -Break down: breaking the large problem into smaller simpler problems                          -Analysing components: defining the purpose of each part (its requirements and function)                                                                                                                                          -Resolution: creating solutions/answers to each fragment                                                   -Integration: combining all fragments into one whole system</w:t>
+      </w:r>
+    </w:p>
+    <w:p>
+      <w:pPr>
+        <w:pStyle w:val="Heading2"/>
+        <w:rPr>
+          <w:sz w:val="26"/>
+          <w:szCs w:val="26"/>
+        </w:rPr>
+      </w:pPr>
+      <w:bookmarkStart w:id="4" w:name="_Toc190352663"/>
+      <w:r>
+        <w:rPr>
+          <w:sz w:val="26"/>
+          <w:szCs w:val="26"/>
+        </w:rPr>
+        <w:t>Abstraction</w:t>
+      </w:r>
+      <w:bookmarkEnd w:id="4"/>
+    </w:p>
+    <w:p>
+      <w:r>
+        <w:t>Abstraction is another important technique for computational thinking and is fundamental key aspect of object-oriented programming (</w:t>
+      </w:r>
+      <w:r>
+        <w:t>Rouse</w:t>
+      </w:r>
+      <w:r>
+        <w:t>,</w:t>
+      </w:r>
+      <w:r>
+        <w:t xml:space="preserve"> Techopedia, 2020, ‘Abstraction’)</w:t>
+      </w:r>
+      <w:r>
+        <w:t>.</w:t>
+      </w:r>
+      <w:r>
+        <w:t xml:space="preserve"> Abstraction as (Cambridge Dictionary, N.D., Cambridge Dictionary English: Abstraction) states</w:t>
+      </w:r>
+      <w:r>
+        <w:t>,</w:t>
+      </w:r>
+      <w:r>
+        <w:t xml:space="preserve"> </w:t>
+      </w:r>
+      <w:r>
+        <w:t xml:space="preserve">it is </w:t>
+      </w:r>
+      <w:r>
+        <w:t xml:space="preserve">defined as (noun [C or U] </w:t>
+      </w:r>
+      <w:r>
+        <w:t>‘</w:t>
+      </w:r>
+      <w:r>
+        <w:t>Removing</w:t>
+      </w:r>
+      <w:r>
+        <w:t>’</w:t>
+      </w:r>
+      <w:r>
+        <w:t xml:space="preserve">) </w:t>
+      </w:r>
+      <w:r>
+        <w:rPr>
+          <w:rFonts w:cstheme="minorHAnsi"/>
+        </w:rPr>
+        <w:t>“</w:t>
+      </w:r>
+      <w:r>
+        <w:rPr>
+          <w:rFonts w:cstheme="minorHAnsi"/>
+          <w:color w:val="000000" w:themeColor="text1"/>
+        </w:rPr>
+        <w:t>the </w:t>
+      </w:r>
+      <w:hyperlink r:id="rId13" w:tooltip="action" w:history="1">
+        <w:r>
+          <w:rPr>
+            <w:rStyle w:val="Hyperlink"/>
+            <w:rFonts w:cstheme="minorHAnsi"/>
+            <w:color w:val="000000" w:themeColor="text1"/>
+            <w:u w:val="none"/>
+          </w:rPr>
+          <w:t>action</w:t>
+        </w:r>
+      </w:hyperlink>
+      <w:r>
+        <w:rPr>
+          <w:rFonts w:cstheme="minorHAnsi"/>
+          <w:color w:val="000000" w:themeColor="text1"/>
+        </w:rPr>
+        <w:t> of </w:t>
+      </w:r>
+      <w:hyperlink r:id="rId14" w:tooltip="removing" w:history="1">
+        <w:r>
+          <w:rPr>
+            <w:rStyle w:val="Hyperlink"/>
+            <w:rFonts w:cstheme="minorHAnsi"/>
+            <w:color w:val="000000" w:themeColor="text1"/>
+            <w:u w:val="none"/>
+          </w:rPr>
+          <w:t>removing</w:t>
+        </w:r>
+      </w:hyperlink>
+      <w:r>
+        <w:rPr>
+          <w:rFonts w:cstheme="minorHAnsi"/>
+          <w:color w:val="000000" w:themeColor="text1"/>
+        </w:rPr>
+        <w:t> or </w:t>
+      </w:r>
+      <w:hyperlink r:id="rId15" w:tooltip="separating" w:history="1">
+        <w:r>
+          <w:rPr>
+            <w:rStyle w:val="Hyperlink"/>
+            <w:rFonts w:cstheme="minorHAnsi"/>
+            <w:color w:val="000000" w:themeColor="text1"/>
+            <w:u w:val="none"/>
+          </w:rPr>
+          <w:t>separating</w:t>
+        </w:r>
+      </w:hyperlink>
+      <w:r>
+        <w:rPr>
+          <w:rFonts w:cstheme="minorHAnsi"/>
+          <w:color w:val="000000" w:themeColor="text1"/>
+        </w:rPr>
+        <w:t> something from a </w:t>
+      </w:r>
+      <w:hyperlink r:id="rId16" w:tooltip="place" w:history="1">
+        <w:r>
+          <w:rPr>
+            <w:rStyle w:val="Hyperlink"/>
+            <w:rFonts w:cstheme="minorHAnsi"/>
+            <w:color w:val="000000" w:themeColor="text1"/>
+            <w:u w:val="none"/>
+          </w:rPr>
+          <w:t>place</w:t>
+        </w:r>
+      </w:hyperlink>
+      <w:r>
+        <w:rPr>
+          <w:rFonts w:cstheme="minorHAnsi"/>
+          <w:color w:val="000000" w:themeColor="text1"/>
+        </w:rPr>
+        <w:t> or </w:t>
+      </w:r>
+      <w:hyperlink r:id="rId17" w:tooltip="context" w:history="1">
+        <w:r>
+          <w:rPr>
+            <w:rStyle w:val="Hyperlink"/>
+            <w:rFonts w:cstheme="minorHAnsi"/>
+            <w:color w:val="000000" w:themeColor="text1"/>
+            <w:u w:val="none"/>
+          </w:rPr>
+          <w:t>context</w:t>
+        </w:r>
+      </w:hyperlink>
+      <w:r>
+        <w:rPr>
+          <w:rFonts w:cstheme="minorHAnsi"/>
+          <w:color w:val="000000" w:themeColor="text1"/>
+        </w:rPr>
+        <w:t> (= the </w:t>
+      </w:r>
+      <w:hyperlink r:id="rId18" w:tooltip="situation" w:history="1">
+        <w:r>
+          <w:rPr>
+            <w:rStyle w:val="Hyperlink"/>
+            <w:rFonts w:cstheme="minorHAnsi"/>
+            <w:color w:val="000000" w:themeColor="text1"/>
+            <w:u w:val="none"/>
+          </w:rPr>
+          <w:t>situation</w:t>
+        </w:r>
+      </w:hyperlink>
+      <w:r>
+        <w:rPr>
+          <w:rFonts w:cstheme="minorHAnsi"/>
+          <w:color w:val="000000" w:themeColor="text1"/>
+        </w:rPr>
+        <w:t>, </w:t>
+      </w:r>
+      <w:hyperlink r:id="rId19" w:tooltip="facts" w:history="1">
+        <w:r>
+          <w:rPr>
+            <w:rStyle w:val="Hyperlink"/>
+            <w:rFonts w:cstheme="minorHAnsi"/>
+            <w:color w:val="000000" w:themeColor="text1"/>
+            <w:u w:val="none"/>
+          </w:rPr>
+          <w:t>facts</w:t>
+        </w:r>
+      </w:hyperlink>
+      <w:r>
+        <w:rPr>
+          <w:rFonts w:cstheme="minorHAnsi"/>
+          <w:color w:val="000000" w:themeColor="text1"/>
+        </w:rPr>
+        <w:t>, words, etc. that </w:t>
+      </w:r>
+      <w:hyperlink r:id="rId20" w:tooltip="exist" w:history="1">
+        <w:r>
+          <w:rPr>
+            <w:rStyle w:val="Hyperlink"/>
+            <w:rFonts w:cstheme="minorHAnsi"/>
+            <w:color w:val="000000" w:themeColor="text1"/>
+            <w:u w:val="none"/>
+          </w:rPr>
+          <w:t>exist</w:t>
+        </w:r>
+      </w:hyperlink>
+      <w:r>
+        <w:rPr>
+          <w:rFonts w:cstheme="minorHAnsi"/>
+          <w:color w:val="000000" w:themeColor="text1"/>
+        </w:rPr>
+        <w:t> around something)</w:t>
+      </w:r>
+      <w:r>
+        <w:rPr>
+          <w:rFonts w:cstheme="minorHAnsi"/>
+          <w:color w:val="000000" w:themeColor="text1"/>
+        </w:rPr>
+        <w:t>”</w:t>
+      </w:r>
+      <w:r>
+        <w:rPr>
+          <w:color w:val="000000" w:themeColor="text1"/>
+        </w:rPr>
+        <w:t>.</w:t>
+      </w:r>
+      <w:r>
+        <w:rPr>
+          <w:color w:val="000000" w:themeColor="text1"/>
+        </w:rPr>
+        <w:t xml:space="preserve"> </w:t>
+      </w:r>
+      <w:r>
+        <w:rPr>
+          <w:color w:val="000000" w:themeColor="text1"/>
+        </w:rPr>
+        <w:t xml:space="preserve"> </w:t>
+      </w:r>
+      <w:r>
+        <w:t>Abstraction</w:t>
+      </w:r>
+      <w:r>
+        <w:t xml:space="preserve"> focuse</w:t>
+      </w:r>
+      <w:r>
+        <w:t>s on filtering</w:t>
+      </w:r>
+      <w:r>
+        <w:t xml:space="preserve"> through points, and ordering them on importance</w:t>
+      </w:r>
+      <w:r>
+        <w:t xml:space="preserve">, and recognising similarities and ignoring differences. This </w:t>
+      </w:r>
+      <w:r>
+        <w:t>allow</w:t>
+      </w:r>
+      <w:r>
+        <w:t>s</w:t>
+      </w:r>
+      <w:r>
+        <w:t xml:space="preserve"> a programmer to focus on </w:t>
+      </w:r>
+      <w:r>
+        <w:t>the “elimination of the irrelevant and amplification of the essential” (Martin, 2003</w:t>
+      </w:r>
+      <w:r>
+        <w:t>, Chapter 20 Section 3)</w:t>
+      </w:r>
+      <w:r>
+        <w:t xml:space="preserve">. This is important as it allows us to develop a general idea of the </w:t>
+      </w:r>
+      <w:r>
+        <w:t>program, capturing the key functionalities and hiding irrelevant factors</w:t>
+      </w:r>
+      <w:r>
+        <w:t>. The process instructing us to remove all specifics, and any pattern that will not aid us (BBC Bitesize, 2019, ‘Bitesize Abstraction’)</w:t>
+      </w:r>
+      <w:r>
+        <w:t>.</w:t>
+      </w:r>
+    </w:p>
+    <w:p>
+      <w:pPr>
+        <w:pStyle w:val="Heading2"/>
+        <w:rPr>
+          <w:sz w:val="26"/>
+          <w:szCs w:val="26"/>
+        </w:rPr>
+      </w:pPr>
+      <w:bookmarkStart w:id="5" w:name="_Toc190352664"/>
+      <w:r>
+        <w:rPr>
+          <w:sz w:val="26"/>
+          <w:szCs w:val="26"/>
+        </w:rPr>
+        <w:t>algorith</w:t>
+      </w:r>
+      <w:r>
+        <w:rPr>
+          <w:sz w:val="26"/>
+          <w:szCs w:val="26"/>
+        </w:rPr>
+        <w:t>m design</w:t>
+      </w:r>
+      <w:bookmarkEnd w:id="5"/>
+    </w:p>
+    <w:p>
+      <w:pPr>
+        <w:rPr>
+          <w:b/>
+          <w:bCs/>
+        </w:rPr>
+      </w:pPr>
+      <w:r>
+        <w:t>Algorithms are a plan and set of steps for solving problems</w:t>
+      </w:r>
+      <w:r>
+        <w:t xml:space="preserve">, they act as a template and foundation for </w:t>
+      </w:r>
+      <w:r>
+        <w:t>programs</w:t>
+      </w:r>
+      <w:r>
+        <w:t xml:space="preserve">. As said by </w:t>
+      </w:r>
+      <w:r>
+        <w:t>(Paris, Inside Algorithms, 2024, ‘What is an algorithm? Definition, structure and examples</w:t>
+      </w:r>
+      <w:r>
+        <w:t>’) “</w:t>
+      </w:r>
+      <w:r>
+        <w:t>A</w:t>
+      </w:r>
+      <w:r>
+        <w:t xml:space="preserve">lgorithms are the beating heart of modern computing”, An algorithm is a composition of control structures; examples of such are defined by the ‘304IT Understanding PowerPoint’ within the appendix. Algorithms are </w:t>
+      </w:r>
+      <w:r>
+        <w:t xml:space="preserve">needed as they help a program respond appropriately to its </w:t>
+      </w:r>
+      <w:r>
+        <w:t>directive and</w:t>
+      </w:r>
+      <w:r>
+        <w:t xml:space="preserve"> utilise its recourses more accordingly. (Chris, </w:t>
+      </w:r>
+      <w:proofErr w:type="spellStart"/>
+      <w:r>
+        <w:t>freeCodeCamp</w:t>
+      </w:r>
+      <w:proofErr w:type="spellEnd"/>
+      <w:r>
+        <w:t xml:space="preserve">, 2022, </w:t>
+      </w:r>
+      <w:r>
+        <w:t xml:space="preserve">What is an </w:t>
+      </w:r>
+      <w:r>
+        <w:lastRenderedPageBreak/>
+        <w:t>Algorithm? Algorithm Definition for Computer Science Beginners</w:t>
+      </w:r>
+      <w:r>
+        <w:t>’). Representation of Algorithms are Pseudocode and Flowcharts.</w:t>
+      </w:r>
+    </w:p>
+    <w:p>
+      <w:pPr>
+        <w:pStyle w:val="Heading1"/>
+        <w:rPr>
+          <w:sz w:val="26"/>
+          <w:szCs w:val="26"/>
+        </w:rPr>
+      </w:pPr>
+      <w:bookmarkStart w:id="6" w:name="_Toc190352665"/>
+      <w:r>
+        <w:rPr>
+          <w:sz w:val="26"/>
+          <w:szCs w:val="26"/>
+        </w:rPr>
+        <w:t>software development lifecycle</w:t>
+      </w:r>
+      <w:bookmarkEnd w:id="6"/>
+    </w:p>
+    <w:p>
+      <w:pPr>
+        <w:rPr>
+          <w:sz w:val="26"/>
+          <w:szCs w:val="26"/>
+        </w:rPr>
+      </w:pPr>
+    </w:p>
+    <w:p>
+      <w:pPr>
+        <w:pStyle w:val="Heading2"/>
+        <w:rPr>
+          <w:sz w:val="26"/>
+          <w:szCs w:val="26"/>
+        </w:rPr>
+      </w:pPr>
+      <w:bookmarkStart w:id="7" w:name="_Toc190352666"/>
+      <w:r>
+        <w:rPr>
+          <w:sz w:val="26"/>
+          <w:szCs w:val="26"/>
+        </w:rPr>
+        <w:t>Waterfall and agile methodologies</w:t>
+      </w:r>
+      <w:bookmarkEnd w:id="7"/>
+    </w:p>
+    <w:p>
+      <w:pPr>
+        <w:rPr>
+          <w:sz w:val="26"/>
+          <w:szCs w:val="26"/>
+        </w:rPr>
+      </w:pPr>
+    </w:p>
+    <w:p>
+      <w:pPr>
+        <w:pStyle w:val="Heading1"/>
+        <w:rPr>
+          <w:sz w:val="26"/>
+          <w:szCs w:val="26"/>
+        </w:rPr>
+      </w:pPr>
+      <w:bookmarkStart w:id="8" w:name="_Toc190352667"/>
+      <w:r>
+        <w:rPr>
+          <w:sz w:val="26"/>
+          <w:szCs w:val="26"/>
+        </w:rPr>
+        <w:t>Algorithm Design and generalised Problem solutions</w:t>
+      </w:r>
+      <w:bookmarkEnd w:id="8"/>
+    </w:p>
+    <w:p>
+      <w:pPr>
+        <w:rPr>
+          <w:sz w:val="26"/>
+          <w:szCs w:val="26"/>
+        </w:rPr>
+      </w:pPr>
+    </w:p>
+    <w:p>
+      <w:pPr>
+        <w:pStyle w:val="Heading2"/>
+        <w:rPr>
+          <w:sz w:val="26"/>
+          <w:szCs w:val="26"/>
+        </w:rPr>
+      </w:pPr>
+      <w:bookmarkStart w:id="9" w:name="_Toc190352668"/>
+      <w:r>
+        <w:rPr>
+          <w:sz w:val="26"/>
+          <w:szCs w:val="26"/>
+        </w:rPr>
+        <w:t>Pseudocode</w:t>
+      </w:r>
+      <w:bookmarkEnd w:id="9"/>
+    </w:p>
+    <w:p>
+      <w:pPr>
+        <w:rPr>
+          <w:sz w:val="26"/>
+          <w:szCs w:val="26"/>
+        </w:rPr>
+      </w:pPr>
+    </w:p>
+    <w:p>
+      <w:pPr>
+        <w:pStyle w:val="Heading2"/>
+        <w:rPr>
+          <w:sz w:val="26"/>
+          <w:szCs w:val="26"/>
+        </w:rPr>
+      </w:pPr>
+      <w:bookmarkStart w:id="10" w:name="_Toc190352669"/>
+      <w:r>
+        <w:rPr>
+          <w:sz w:val="26"/>
+          <w:szCs w:val="26"/>
+        </w:rPr>
+        <w:t>flowchat</w:t>
+      </w:r>
+      <w:bookmarkEnd w:id="10"/>
+    </w:p>
+    <w:p>
+      <w:pPr>
+        <w:pStyle w:val="Heading1"/>
+        <w:rPr>
+          <w:sz w:val="26"/>
+          <w:szCs w:val="26"/>
+        </w:rPr>
+      </w:pPr>
+      <w:bookmarkStart w:id="11" w:name="_Toc190352670"/>
+      <w:r>
+        <w:rPr>
+          <w:sz w:val="26"/>
+          <w:szCs w:val="26"/>
+        </w:rPr>
+        <w:t>programming language concepts</w:t>
+      </w:r>
+      <w:bookmarkEnd w:id="11"/>
+    </w:p>
+    <w:p>
+      <w:pPr>
+        <w:rPr>
+          <w:sz w:val="26"/>
+          <w:szCs w:val="26"/>
+        </w:rPr>
+      </w:pPr>
+      <w:r>
+        <w:rPr>
+          <w:sz w:val="26"/>
+          <w:szCs w:val="26"/>
+        </w:rPr>
+        <w:t xml:space="preserve"> </w:t>
+      </w:r>
+    </w:p>
+    <w:p>
+      <w:pPr>
+        <w:pStyle w:val="Heading2"/>
+        <w:rPr>
+          <w:sz w:val="26"/>
+          <w:szCs w:val="26"/>
+        </w:rPr>
+      </w:pPr>
+      <w:bookmarkStart w:id="12" w:name="_Toc190352671"/>
+      <w:r>
+        <w:rPr>
+          <w:sz w:val="26"/>
+          <w:szCs w:val="26"/>
+        </w:rPr>
+        <w:t>Palindrome</w:t>
+      </w:r>
+      <w:bookmarkEnd w:id="12"/>
+    </w:p>
+    <w:p>
+      <w:pPr>
+        <w:rPr>
+          <w:sz w:val="26"/>
+          <w:szCs w:val="26"/>
+        </w:rPr>
+      </w:pPr>
+    </w:p>
+    <w:p>
+      <w:pPr>
+        <w:pStyle w:val="Heading2"/>
+        <w:rPr>
+          <w:sz w:val="26"/>
+          <w:szCs w:val="26"/>
+        </w:rPr>
+      </w:pPr>
+      <w:bookmarkStart w:id="13" w:name="_Toc190352672"/>
+      <w:r>
+        <w:rPr>
+          <w:sz w:val="26"/>
+          <w:szCs w:val="26"/>
+        </w:rPr>
+        <w:t>Tip Calculator</w:t>
+      </w:r>
+      <w:bookmarkEnd w:id="13"/>
+    </w:p>
+    <w:p>
+      <w:pPr>
+        <w:rPr>
+          <w:sz w:val="26"/>
+          <w:szCs w:val="26"/>
+        </w:rPr>
+      </w:pPr>
+    </w:p>
+    <w:p>
+      <w:pPr>
+        <w:pStyle w:val="Heading1"/>
+        <w:rPr>
+          <w:sz w:val="26"/>
+          <w:szCs w:val="26"/>
+        </w:rPr>
+      </w:pPr>
+      <w:bookmarkStart w:id="14" w:name="_Toc190352673"/>
+      <w:r>
+        <w:rPr>
+          <w:sz w:val="26"/>
+          <w:szCs w:val="26"/>
+        </w:rPr>
+        <w:t>conclusion</w:t>
+      </w:r>
+      <w:bookmarkEnd w:id="14"/>
     </w:p>
     <w:p>
       <w:pPr>
@@ -1418,8 +3189,8 @@
           <w:caps/>
           <w:color w:val="FFFFFF" w:themeColor="background1"/>
           <w:spacing w:val="15"/>
-          <w:sz w:val="22"/>
-          <w:szCs w:val="22"/>
+          <w:sz w:val="26"/>
+          <w:szCs w:val="26"/>
         </w:rPr>
       </w:pPr>
       <w:r>
@@ -1427,8 +3198,8 @@
           <w:caps/>
           <w:color w:val="FFFFFF" w:themeColor="background1"/>
           <w:spacing w:val="15"/>
-          <w:sz w:val="22"/>
-          <w:szCs w:val="22"/>
+          <w:sz w:val="26"/>
+          <w:szCs w:val="26"/>
         </w:rPr>
         <w:br w:type="page"/>
       </w:r>
@@ -1436,13 +3207,68 @@
     <w:p>
       <w:pPr>
         <w:pStyle w:val="Heading1"/>
-      </w:pPr>
-      <w:bookmarkStart w:id="3" w:name="_Toc130287584"/>
-      <w:r>
+        <w:rPr>
+          <w:sz w:val="26"/>
+          <w:szCs w:val="26"/>
+        </w:rPr>
+      </w:pPr>
+      <w:bookmarkStart w:id="15" w:name="_Toc190352674"/>
+      <w:r>
+        <w:rPr>
+          <w:sz w:val="26"/>
+          <w:szCs w:val="26"/>
+        </w:rPr>
         <w:lastRenderedPageBreak/>
+        <w:t>Appendix</w:t>
+      </w:r>
+      <w:bookmarkEnd w:id="15"/>
+    </w:p>
+    <w:p>
+      <w:r>
+        <w:object w:dxaOrig="1543" w:dyaOrig="1000" w14:anchorId="2D44F381">
+          <v:shapetype id="_x0000_t75" coordsize="21600,21600" o:spt="75" o:preferrelative="t" path="m@4@5l@4@11@9@11@9@5xe" filled="f" stroked="f">
+            <v:stroke joinstyle="miter"/>
+            <v:formulas>
+              <v:f eqn="if lineDrawn pixelLineWidth 0"/>
+              <v:f eqn="sum @0 1 0"/>
+              <v:f eqn="sum 0 0 @1"/>
+              <v:f eqn="prod @2 1 2"/>
+              <v:f eqn="prod @3 21600 pixelWidth"/>
+              <v:f eqn="prod @3 21600 pixelHeight"/>
+              <v:f eqn="sum @0 0 1"/>
+              <v:f eqn="prod @6 1 2"/>
+              <v:f eqn="prod @7 21600 pixelWidth"/>
+              <v:f eqn="sum @8 21600 0"/>
+              <v:f eqn="prod @7 21600 pixelHeight"/>
+              <v:f eqn="sum @10 21600 0"/>
+            </v:formulas>
+            <v:path o:extrusionok="f" gradientshapeok="t" o:connecttype="rect"/>
+            <o:lock v:ext="edit" aspectratio="t"/>
+          </v:shapetype>
+          <v:shape id="_x0000_i1027" type="#_x0000_t75" style="width:77.15pt;height:50pt" o:ole="">
+            <v:imagedata r:id="rId21" o:title=""/>
+          </v:shape>
+          <o:OLEObject Type="Embed" ProgID="PowerPoint.Show.12" ShapeID="_x0000_i1027" DrawAspect="Icon" ObjectID="_1800965576" r:id="rId22"/>
+        </w:object>
+      </w:r>
+    </w:p>
+    <w:p>
+      <w:pPr>
+        <w:pStyle w:val="Heading1"/>
+        <w:rPr>
+          <w:sz w:val="26"/>
+          <w:szCs w:val="26"/>
+        </w:rPr>
+      </w:pPr>
+      <w:bookmarkStart w:id="16" w:name="_Toc190352675"/>
+      <w:r>
+        <w:rPr>
+          <w:sz w:val="26"/>
+          <w:szCs w:val="26"/>
+        </w:rPr>
         <w:t>References</w:t>
       </w:r>
-      <w:bookmarkEnd w:id="3"/>
+      <w:bookmarkEnd w:id="16"/>
     </w:p>
     <w:p>
       <w:pPr>
@@ -1450,10 +3276,14 @@
         <w:autoSpaceDE w:val="0"/>
         <w:autoSpaceDN w:val="0"/>
         <w:adjustRightInd w:val="0"/>
+        <w:rPr>
+          <w:sz w:val="28"/>
+          <w:szCs w:val="28"/>
+        </w:rPr>
       </w:pPr>
     </w:p>
     <w:sectPr>
-      <w:footerReference w:type="default" r:id="rId13"/>
+      <w:footerReference w:type="default" r:id="rId23"/>
       <w:pgSz w:w="11906" w:h="16838"/>
       <w:pgMar w:top="1440" w:right="1800" w:bottom="1440" w:left="1800" w:header="720" w:footer="720" w:gutter="0"/>
       <w:pgNumType w:start="0"/>
@@ -1514,7 +3344,7 @@
           <w:rPr>
             <w:snapToGrid w:val="0"/>
           </w:rPr>
-          <w:t>STUDENT ID</w:t>
+          <w:t>15228802</w:t>
         </w:r>
         <w:r>
           <w:rPr>
@@ -1588,7 +3418,7 @@
             <w:noProof/>
             <w:snapToGrid w:val="0"/>
           </w:rPr>
-          <w:t>12/02/2025</w:t>
+          <w:t>13/02/2025</w:t>
         </w:r>
         <w:r>
           <w:rPr>
@@ -2090,12 +3920,14 @@
     <w:rPrDefault>
       <w:rPr>
         <w:rFonts w:asciiTheme="minorHAnsi" w:eastAsiaTheme="minorEastAsia" w:hAnsiTheme="minorHAnsi" w:cstheme="minorBidi"/>
+        <w:sz w:val="24"/>
+        <w:szCs w:val="24"/>
         <w:lang w:val="en-GB" w:eastAsia="en-GB" w:bidi="ar-SA"/>
       </w:rPr>
     </w:rPrDefault>
     <w:pPrDefault>
       <w:pPr>
-        <w:spacing w:before="100" w:after="200" w:line="276" w:lineRule="auto"/>
+        <w:spacing w:before="100" w:after="200" w:line="360" w:lineRule="auto"/>
       </w:pPr>
     </w:pPrDefault>
   </w:docDefaults>
@@ -2396,7 +4228,7 @@
   <w:style w:type="paragraph" w:default="1" w:styleId="Normal">
     <w:name w:val="Normal"/>
     <w:qFormat/>
-    <w:rsid w:val="005D50F3"/>
+    <w:rsid w:val="00E851A8"/>
   </w:style>
   <w:style w:type="paragraph" w:styleId="Heading1">
     <w:name w:val="heading 1"/>
@@ -2609,7 +4441,6 @@
   <w:style w:type="character" w:default="1" w:styleId="DefaultParagraphFont">
     <w:name w:val="Default Paragraph Font"/>
     <w:uiPriority w:val="1"/>
-    <w:semiHidden/>
     <w:unhideWhenUsed/>
   </w:style>
   <w:style w:type="table" w:default="1" w:styleId="TableNormal">
@@ -2900,8 +4731,6 @@
     <w:rPr>
       <w:i/>
       <w:iCs/>
-      <w:sz w:val="24"/>
-      <w:szCs w:val="24"/>
     </w:rPr>
   </w:style>
   <w:style w:type="character" w:customStyle="1" w:styleId="QuoteChar">
@@ -2932,8 +4761,6 @@
     </w:pPr>
     <w:rPr>
       <w:color w:val="FFCA08" w:themeColor="accent1"/>
-      <w:sz w:val="24"/>
-      <w:szCs w:val="24"/>
     </w:rPr>
   </w:style>
   <w:style w:type="character" w:customStyle="1" w:styleId="IntenseQuoteChar">
@@ -3417,6 +5244,18 @@
       <w:spacing w:val="15"/>
       <w:sz w:val="22"/>
       <w:szCs w:val="22"/>
+    </w:rPr>
+  </w:style>
+  <w:style w:type="character" w:styleId="UnresolvedMention">
+    <w:name w:val="Unresolved Mention"/>
+    <w:basedOn w:val="DefaultParagraphFont"/>
+    <w:uiPriority w:val="99"/>
+    <w:semiHidden/>
+    <w:unhideWhenUsed/>
+    <w:rsid w:val="00332EC0"/>
+    <w:rPr>
+      <w:color w:val="605E5C"/>
+      <w:shd w:val="clear" w:color="auto" w:fill="E1DFDD"/>
     </w:rPr>
   </w:style>
 </w:styles>
@@ -3748,19 +5587,6 @@
 </file>
 
 <file path=customXml/item1.xml><?xml version="1.0" encoding="utf-8"?>
-<b:Sources xmlns:b="http://schemas.openxmlformats.org/officeDocument/2006/bibliography" xmlns="http://schemas.openxmlformats.org/officeDocument/2006/bibliography" SelectedStyle="\APASixthEditionOfficeOnline.xsl" StyleName="APA" Version="6"/>
-</file>
-
-<file path=customXml/item2.xml><?xml version="1.0" encoding="utf-8"?>
-<?mso-contentType ?>
-<FormTemplates xmlns="http://schemas.microsoft.com/sharepoint/v3/contenttype/forms">
-  <Display>DocumentLibraryForm</Display>
-  <Edit>DocumentLibraryForm</Edit>
-  <New>DocumentLibraryForm</New>
-</FormTemplates>
-</file>
-
-<file path=customXml/item3.xml><?xml version="1.0" encoding="utf-8"?>
 <ct:contentTypeSchema xmlns:ct="http://schemas.microsoft.com/office/2006/metadata/contentType" xmlns:ma="http://schemas.microsoft.com/office/2006/metadata/properties/metaAttributes" ct:_="" ma:_="" ma:contentTypeName="Document" ma:contentTypeID="0x010100D43454A992A19D4D8A4CB668637C053A" ma:contentTypeVersion="12" ma:contentTypeDescription="Create a new document." ma:contentTypeScope="" ma:versionID="40f9b7ec4dfcb537eed15f7f37dc57f5">
   <xsd:schema xmlns:xsd="http://www.w3.org/2001/XMLSchema" xmlns:xs="http://www.w3.org/2001/XMLSchema" xmlns:p="http://schemas.microsoft.com/office/2006/metadata/properties" xmlns:ns2="ddfe0ad1-4112-43da-8459-9b98cdaf43c0" xmlns:ns3="52aa10b1-e014-457b-b87c-c1f0ee70ef75" targetNamespace="http://schemas.microsoft.com/office/2006/metadata/properties" ma:root="true" ma:fieldsID="598238c3603307530db4b697acfec705" ns2:_="" ns3:_="">
     <xsd:import namespace="ddfe0ad1-4112-43da-8459-9b98cdaf43c0"/>
@@ -3977,23 +5803,20 @@
 </ct:contentTypeSchema>
 </file>
 
-<file path=customXml/itemProps1.xml><?xml version="1.0" encoding="utf-8"?>
-<ds:datastoreItem xmlns:ds="http://schemas.openxmlformats.org/officeDocument/2006/customXml" ds:itemID="{93F3EFEB-17F2-4428-9B7D-3F74E65F7572}">
-  <ds:schemaRefs>
-    <ds:schemaRef ds:uri="http://schemas.openxmlformats.org/officeDocument/2006/bibliography"/>
-  </ds:schemaRefs>
-</ds:datastoreItem>
+<file path=customXml/item2.xml><?xml version="1.0" encoding="utf-8"?>
+<?mso-contentType ?>
+<FormTemplates xmlns="http://schemas.microsoft.com/sharepoint/v3/contenttype/forms">
+  <Display>DocumentLibraryForm</Display>
+  <Edit>DocumentLibraryForm</Edit>
+  <New>DocumentLibraryForm</New>
+</FormTemplates>
 </file>
 
-<file path=customXml/itemProps2.xml><?xml version="1.0" encoding="utf-8"?>
-<ds:datastoreItem xmlns:ds="http://schemas.openxmlformats.org/officeDocument/2006/customXml" ds:itemID="{CAB1111E-B29A-41A9-BF57-61D17CE24E23}">
-  <ds:schemaRefs>
-    <ds:schemaRef ds:uri="http://schemas.microsoft.com/sharepoint/v3/contenttype/forms"/>
-  </ds:schemaRefs>
-</ds:datastoreItem>
+<file path=customXml/item3.xml><?xml version="1.0" encoding="utf-8"?>
+<b:Sources xmlns:b="http://schemas.openxmlformats.org/officeDocument/2006/bibliography" xmlns="http://schemas.openxmlformats.org/officeDocument/2006/bibliography" SelectedStyle="\APASixthEditionOfficeOnline.xsl" StyleName="APA" Version="6"/>
 </file>
 
-<file path=customXml/itemProps3.xml><?xml version="1.0" encoding="utf-8"?>
+<file path=customXml/itemProps1.xml><?xml version="1.0" encoding="utf-8"?>
 <ds:datastoreItem xmlns:ds="http://schemas.openxmlformats.org/officeDocument/2006/customXml" ds:itemID="{DBD2E314-58B9-4783-BF67-C2631A8A07B6}">
   <ds:schemaRefs>
     <ds:schemaRef ds:uri="http://schemas.microsoft.com/office/2006/metadata/contentType"/>
@@ -4010,4 +5833,20 @@
     <ds:schemaRef ds:uri="http://schemas.microsoft.com/internal/obd"/>
   </ds:schemaRefs>
 </ds:datastoreItem>
+</file>
+
+<file path=customXml/itemProps2.xml><?xml version="1.0" encoding="utf-8"?>
+<ds:datastoreItem xmlns:ds="http://schemas.openxmlformats.org/officeDocument/2006/customXml" ds:itemID="{CAB1111E-B29A-41A9-BF57-61D17CE24E23}">
+  <ds:schemaRefs>
+    <ds:schemaRef ds:uri="http://schemas.microsoft.com/sharepoint/v3/contenttype/forms"/>
+  </ds:schemaRefs>
+</ds:datastoreItem>
+</file>
+
+<file path=customXml/itemProps3.xml><?xml version="1.0" encoding="utf-8"?>
+<ds:datastoreItem xmlns:ds="http://schemas.openxmlformats.org/officeDocument/2006/customXml" ds:itemID="{93F3EFEB-17F2-4428-9B7D-3F74E65F7572}">
+  <ds:schemaRefs>
+    <ds:schemaRef ds:uri="http://schemas.openxmlformats.org/officeDocument/2006/bibliography"/>
+  </ds:schemaRefs>
+</ds:datastoreItem>
 </file>
</xml_diff>

<commit_message>
completion of algorithm design sectio, development of programming language concepts, added pseudocode word documents
</commit_message>
<xml_diff>
--- a/403_Programming/assignments/15228802_403IT_CW2.docx
+++ b/403_Programming/assignments/15228802_403IT_CW2.docx
@@ -1065,7 +1065,7 @@
             </w:rPr>
             <w:fldChar w:fldCharType="separate"/>
           </w:r>
-          <w:hyperlink w:anchor="_Toc190352659" w:history="1">
+          <w:hyperlink w:anchor="_Toc190680724" w:history="1">
             <w:r>
               <w:rPr>
                 <w:rStyle w:val="Hyperlink"/>
@@ -1092,7 +1092,7 @@
                 <w:noProof/>
                 <w:webHidden/>
               </w:rPr>
-              <w:instrText xml:space="preserve"> PAGEREF _Toc190352659 \h </w:instrText>
+              <w:instrText xml:space="preserve"> PAGEREF _Toc190680724 \h </w:instrText>
             </w:r>
             <w:r>
               <w:rPr>
@@ -1139,7 +1139,7 @@
               <w14:ligatures w14:val="standardContextual"/>
             </w:rPr>
           </w:pPr>
-          <w:hyperlink w:anchor="_Toc190352660" w:history="1">
+          <w:hyperlink w:anchor="_Toc190680725" w:history="1">
             <w:r>
               <w:rPr>
                 <w:rStyle w:val="Hyperlink"/>
@@ -1166,7 +1166,7 @@
                 <w:noProof/>
                 <w:webHidden/>
               </w:rPr>
-              <w:instrText xml:space="preserve"> PAGEREF _Toc190352660 \h </w:instrText>
+              <w:instrText xml:space="preserve"> PAGEREF _Toc190680725 \h </w:instrText>
             </w:r>
             <w:r>
               <w:rPr>
@@ -1213,7 +1213,7 @@
               <w14:ligatures w14:val="standardContextual"/>
             </w:rPr>
           </w:pPr>
-          <w:hyperlink w:anchor="_Toc190352661" w:history="1">
+          <w:hyperlink w:anchor="_Toc190680726" w:history="1">
             <w:r>
               <w:rPr>
                 <w:rStyle w:val="Hyperlink"/>
@@ -1240,7 +1240,7 @@
                 <w:noProof/>
                 <w:webHidden/>
               </w:rPr>
-              <w:instrText xml:space="preserve"> PAGEREF _Toc190352661 \h </w:instrText>
+              <w:instrText xml:space="preserve"> PAGEREF _Toc190680726 \h </w:instrText>
             </w:r>
             <w:r>
               <w:rPr>
@@ -1285,7 +1285,7 @@
               <w14:ligatures w14:val="standardContextual"/>
             </w:rPr>
           </w:pPr>
-          <w:hyperlink w:anchor="_Toc190352662" w:history="1">
+          <w:hyperlink w:anchor="_Toc190680727" w:history="1">
             <w:r>
               <w:rPr>
                 <w:rStyle w:val="Hyperlink"/>
@@ -1312,7 +1312,7 @@
                 <w:noProof/>
                 <w:webHidden/>
               </w:rPr>
-              <w:instrText xml:space="preserve"> PAGEREF _Toc190352662 \h </w:instrText>
+              <w:instrText xml:space="preserve"> PAGEREF _Toc190680727 \h </w:instrText>
             </w:r>
             <w:r>
               <w:rPr>
@@ -1357,7 +1357,7 @@
               <w14:ligatures w14:val="standardContextual"/>
             </w:rPr>
           </w:pPr>
-          <w:hyperlink w:anchor="_Toc190352663" w:history="1">
+          <w:hyperlink w:anchor="_Toc190680728" w:history="1">
             <w:r>
               <w:rPr>
                 <w:rStyle w:val="Hyperlink"/>
@@ -1384,7 +1384,7 @@
                 <w:noProof/>
                 <w:webHidden/>
               </w:rPr>
-              <w:instrText xml:space="preserve"> PAGEREF _Toc190352663 \h </w:instrText>
+              <w:instrText xml:space="preserve"> PAGEREF _Toc190680728 \h </w:instrText>
             </w:r>
             <w:r>
               <w:rPr>
@@ -1429,7 +1429,7 @@
               <w14:ligatures w14:val="standardContextual"/>
             </w:rPr>
           </w:pPr>
-          <w:hyperlink w:anchor="_Toc190352664" w:history="1">
+          <w:hyperlink w:anchor="_Toc190680729" w:history="1">
             <w:r>
               <w:rPr>
                 <w:rStyle w:val="Hyperlink"/>
@@ -1456,7 +1456,7 @@
                 <w:noProof/>
                 <w:webHidden/>
               </w:rPr>
-              <w:instrText xml:space="preserve"> PAGEREF _Toc190352664 \h </w:instrText>
+              <w:instrText xml:space="preserve"> PAGEREF _Toc190680729 \h </w:instrText>
             </w:r>
             <w:r>
               <w:rPr>
@@ -1503,7 +1503,7 @@
               <w14:ligatures w14:val="standardContextual"/>
             </w:rPr>
           </w:pPr>
-          <w:hyperlink w:anchor="_Toc190352665" w:history="1">
+          <w:hyperlink w:anchor="_Toc190680730" w:history="1">
             <w:r>
               <w:rPr>
                 <w:rStyle w:val="Hyperlink"/>
@@ -1530,7 +1530,7 @@
                 <w:noProof/>
                 <w:webHidden/>
               </w:rPr>
-              <w:instrText xml:space="preserve"> PAGEREF _Toc190352665 \h </w:instrText>
+              <w:instrText xml:space="preserve"> PAGEREF _Toc190680730 \h </w:instrText>
             </w:r>
             <w:r>
               <w:rPr>
@@ -1575,7 +1575,7 @@
               <w14:ligatures w14:val="standardContextual"/>
             </w:rPr>
           </w:pPr>
-          <w:hyperlink w:anchor="_Toc190352666" w:history="1">
+          <w:hyperlink w:anchor="_Toc190680731" w:history="1">
             <w:r>
               <w:rPr>
                 <w:rStyle w:val="Hyperlink"/>
@@ -1602,7 +1602,7 @@
                 <w:noProof/>
                 <w:webHidden/>
               </w:rPr>
-              <w:instrText xml:space="preserve"> PAGEREF _Toc190352666 \h </w:instrText>
+              <w:instrText xml:space="preserve"> PAGEREF _Toc190680731 \h </w:instrText>
             </w:r>
             <w:r>
               <w:rPr>
@@ -1649,7 +1649,7 @@
               <w14:ligatures w14:val="standardContextual"/>
             </w:rPr>
           </w:pPr>
-          <w:hyperlink w:anchor="_Toc190352667" w:history="1">
+          <w:hyperlink w:anchor="_Toc190680732" w:history="1">
             <w:r>
               <w:rPr>
                 <w:rStyle w:val="Hyperlink"/>
@@ -1676,7 +1676,7 @@
                 <w:noProof/>
                 <w:webHidden/>
               </w:rPr>
-              <w:instrText xml:space="preserve"> PAGEREF _Toc190352667 \h </w:instrText>
+              <w:instrText xml:space="preserve"> PAGEREF _Toc190680732 \h </w:instrText>
             </w:r>
             <w:r>
               <w:rPr>
@@ -1696,7 +1696,7 @@
                 <w:noProof/>
                 <w:webHidden/>
               </w:rPr>
-              <w:t>4</w:t>
+              <w:t>6</w:t>
             </w:r>
             <w:r>
               <w:rPr>
@@ -1721,7 +1721,7 @@
               <w14:ligatures w14:val="standardContextual"/>
             </w:rPr>
           </w:pPr>
-          <w:hyperlink w:anchor="_Toc190352668" w:history="1">
+          <w:hyperlink w:anchor="_Toc190680733" w:history="1">
             <w:r>
               <w:rPr>
                 <w:rStyle w:val="Hyperlink"/>
@@ -1748,7 +1748,7 @@
                 <w:noProof/>
                 <w:webHidden/>
               </w:rPr>
-              <w:instrText xml:space="preserve"> PAGEREF _Toc190352668 \h </w:instrText>
+              <w:instrText xml:space="preserve"> PAGEREF _Toc190680733 \h </w:instrText>
             </w:r>
             <w:r>
               <w:rPr>
@@ -1768,7 +1768,7 @@
                 <w:noProof/>
                 <w:webHidden/>
               </w:rPr>
-              <w:t>4</w:t>
+              <w:t>6</w:t>
             </w:r>
             <w:r>
               <w:rPr>
@@ -1793,7 +1793,7 @@
               <w14:ligatures w14:val="standardContextual"/>
             </w:rPr>
           </w:pPr>
-          <w:hyperlink w:anchor="_Toc190352669" w:history="1">
+          <w:hyperlink w:anchor="_Toc190680734" w:history="1">
             <w:r>
               <w:rPr>
                 <w:rStyle w:val="Hyperlink"/>
@@ -1820,7 +1820,7 @@
                 <w:noProof/>
                 <w:webHidden/>
               </w:rPr>
-              <w:instrText xml:space="preserve"> PAGEREF _Toc190352669 \h </w:instrText>
+              <w:instrText xml:space="preserve"> PAGEREF _Toc190680734 \h </w:instrText>
             </w:r>
             <w:r>
               <w:rPr>
@@ -1840,7 +1840,7 @@
                 <w:noProof/>
                 <w:webHidden/>
               </w:rPr>
-              <w:t>4</w:t>
+              <w:t>6</w:t>
             </w:r>
             <w:r>
               <w:rPr>
@@ -1867,7 +1867,7 @@
               <w14:ligatures w14:val="standardContextual"/>
             </w:rPr>
           </w:pPr>
-          <w:hyperlink w:anchor="_Toc190352670" w:history="1">
+          <w:hyperlink w:anchor="_Toc190680735" w:history="1">
             <w:r>
               <w:rPr>
                 <w:rStyle w:val="Hyperlink"/>
@@ -1894,7 +1894,7 @@
                 <w:noProof/>
                 <w:webHidden/>
               </w:rPr>
-              <w:instrText xml:space="preserve"> PAGEREF _Toc190352670 \h </w:instrText>
+              <w:instrText xml:space="preserve"> PAGEREF _Toc190680735 \h </w:instrText>
             </w:r>
             <w:r>
               <w:rPr>
@@ -1914,7 +1914,7 @@
                 <w:noProof/>
                 <w:webHidden/>
               </w:rPr>
-              <w:t>4</w:t>
+              <w:t>6</w:t>
             </w:r>
             <w:r>
               <w:rPr>
@@ -1939,7 +1939,7 @@
               <w14:ligatures w14:val="standardContextual"/>
             </w:rPr>
           </w:pPr>
-          <w:hyperlink w:anchor="_Toc190352671" w:history="1">
+          <w:hyperlink w:anchor="_Toc190680736" w:history="1">
             <w:r>
               <w:rPr>
                 <w:rStyle w:val="Hyperlink"/>
@@ -1966,7 +1966,7 @@
                 <w:noProof/>
                 <w:webHidden/>
               </w:rPr>
-              <w:instrText xml:space="preserve"> PAGEREF _Toc190352671 \h </w:instrText>
+              <w:instrText xml:space="preserve"> PAGEREF _Toc190680736 \h </w:instrText>
             </w:r>
             <w:r>
               <w:rPr>
@@ -1986,7 +1986,7 @@
                 <w:noProof/>
                 <w:webHidden/>
               </w:rPr>
-              <w:t>4</w:t>
+              <w:t>6</w:t>
             </w:r>
             <w:r>
               <w:rPr>
@@ -2011,7 +2011,7 @@
               <w14:ligatures w14:val="standardContextual"/>
             </w:rPr>
           </w:pPr>
-          <w:hyperlink w:anchor="_Toc190352672" w:history="1">
+          <w:hyperlink w:anchor="_Toc190680737" w:history="1">
             <w:r>
               <w:rPr>
                 <w:rStyle w:val="Hyperlink"/>
@@ -2038,7 +2038,7 @@
                 <w:noProof/>
                 <w:webHidden/>
               </w:rPr>
-              <w:instrText xml:space="preserve"> PAGEREF _Toc190352672 \h </w:instrText>
+              <w:instrText xml:space="preserve"> PAGEREF _Toc190680737 \h </w:instrText>
             </w:r>
             <w:r>
               <w:rPr>
@@ -2058,7 +2058,7 @@
                 <w:noProof/>
                 <w:webHidden/>
               </w:rPr>
-              <w:t>4</w:t>
+              <w:t>6</w:t>
             </w:r>
             <w:r>
               <w:rPr>
@@ -2085,7 +2085,7 @@
               <w14:ligatures w14:val="standardContextual"/>
             </w:rPr>
           </w:pPr>
-          <w:hyperlink w:anchor="_Toc190352673" w:history="1">
+          <w:hyperlink w:anchor="_Toc190680738" w:history="1">
             <w:r>
               <w:rPr>
                 <w:rStyle w:val="Hyperlink"/>
@@ -2112,7 +2112,7 @@
                 <w:noProof/>
                 <w:webHidden/>
               </w:rPr>
-              <w:instrText xml:space="preserve"> PAGEREF _Toc190352673 \h </w:instrText>
+              <w:instrText xml:space="preserve"> PAGEREF _Toc190680738 \h </w:instrText>
             </w:r>
             <w:r>
               <w:rPr>
@@ -2132,7 +2132,7 @@
                 <w:noProof/>
                 <w:webHidden/>
               </w:rPr>
-              <w:t>4</w:t>
+              <w:t>6</w:t>
             </w:r>
             <w:r>
               <w:rPr>
@@ -2159,7 +2159,7 @@
               <w14:ligatures w14:val="standardContextual"/>
             </w:rPr>
           </w:pPr>
-          <w:hyperlink w:anchor="_Toc190352674" w:history="1">
+          <w:hyperlink w:anchor="_Toc190680739" w:history="1">
             <w:r>
               <w:rPr>
                 <w:rStyle w:val="Hyperlink"/>
@@ -2186,7 +2186,7 @@
                 <w:noProof/>
                 <w:webHidden/>
               </w:rPr>
-              <w:instrText xml:space="preserve"> PAGEREF _Toc190352674 \h </w:instrText>
+              <w:instrText xml:space="preserve"> PAGEREF _Toc190680739 \h </w:instrText>
             </w:r>
             <w:r>
               <w:rPr>
@@ -2206,7 +2206,7 @@
                 <w:noProof/>
                 <w:webHidden/>
               </w:rPr>
-              <w:t>6</w:t>
+              <w:t>7</w:t>
             </w:r>
             <w:r>
               <w:rPr>
@@ -2233,7 +2233,7 @@
               <w14:ligatures w14:val="standardContextual"/>
             </w:rPr>
           </w:pPr>
-          <w:hyperlink w:anchor="_Toc190352675" w:history="1">
+          <w:hyperlink w:anchor="_Toc190680740" w:history="1">
             <w:r>
               <w:rPr>
                 <w:rStyle w:val="Hyperlink"/>
@@ -2260,7 +2260,7 @@
                 <w:noProof/>
                 <w:webHidden/>
               </w:rPr>
-              <w:instrText xml:space="preserve"> PAGEREF _Toc190352675 \h </w:instrText>
+              <w:instrText xml:space="preserve"> PAGEREF _Toc190680740 \h </w:instrText>
             </w:r>
             <w:r>
               <w:rPr>
@@ -2280,7 +2280,7 @@
                 <w:noProof/>
                 <w:webHidden/>
               </w:rPr>
-              <w:t>6</w:t>
+              <w:t>7</w:t>
             </w:r>
             <w:r>
               <w:rPr>
@@ -2311,7 +2311,7 @@
           <w:szCs w:val="26"/>
         </w:rPr>
       </w:pPr>
-      <w:bookmarkStart w:id="0" w:name="_Toc190352659"/>
+      <w:bookmarkStart w:id="0" w:name="_Toc190680724"/>
       <w:r>
         <w:rPr>
           <w:sz w:val="26"/>
@@ -2322,31 +2322,16 @@
       <w:bookmarkEnd w:id="0"/>
     </w:p>
     <w:p>
-      <w:r>
-        <w:fldChar w:fldCharType="begin"/>
-      </w:r>
-      <w:r>
-        <w:instrText xml:space="preserve"> TOC \h \z \c "Figure" </w:instrText>
-      </w:r>
-      <w:r>
-        <w:fldChar w:fldCharType="separate"/>
-      </w:r>
-      <w:r>
-        <w:rPr>
-          <w:b/>
-          <w:bCs/>
-          <w:noProof/>
-        </w:rPr>
-        <w:t>No table of figures entries found.</w:t>
-      </w:r>
-      <w:r>
-        <w:rPr>
-          <w:b/>
-          <w:bCs/>
-          <w:noProof/>
-        </w:rPr>
-        <w:fldChar w:fldCharType="end"/>
-      </w:r>
+      <w:fldSimple w:instr=" TOC \h \z \c &quot;Figure&quot; ">
+        <w:r>
+          <w:rPr>
+            <w:b/>
+            <w:bCs/>
+            <w:noProof/>
+          </w:rPr>
+          <w:t>No table of figures entries found.</w:t>
+        </w:r>
+      </w:fldSimple>
       <w:r>
         <w:br w:type="page"/>
       </w:r>
@@ -2376,7 +2361,7 @@
           <w:szCs w:val="26"/>
         </w:rPr>
       </w:pPr>
-      <w:bookmarkStart w:id="1" w:name="_Toc190352660"/>
+      <w:bookmarkStart w:id="1" w:name="_Toc190680725"/>
       <w:r>
         <w:rPr>
           <w:sz w:val="26"/>
@@ -2489,7 +2474,7 @@
           <w:szCs w:val="26"/>
         </w:rPr>
       </w:pPr>
-      <w:bookmarkStart w:id="2" w:name="_Toc190352661"/>
+      <w:bookmarkStart w:id="2" w:name="_Toc190680726"/>
       <w:r>
         <w:rPr>
           <w:sz w:val="26"/>
@@ -2541,7 +2526,7 @@
           <w:szCs w:val="26"/>
         </w:rPr>
       </w:pPr>
-      <w:bookmarkStart w:id="3" w:name="_Toc190352662"/>
+      <w:bookmarkStart w:id="3" w:name="_Toc190680727"/>
       <w:r>
         <w:rPr>
           <w:sz w:val="26"/>
@@ -2562,15 +2547,7 @@
         <w:t>is fundamental in all complex programs, such programs with many moving parts can be difficult without a breakdown of the task into a selection of small sub-problems. These smaller problems can then be put together to find the larger original programs solution. The process typically can be broken down into a series of structured steps</w:t>
       </w:r>
       <w:r>
-        <w:t xml:space="preserve"> as suggested by (</w:t>
-      </w:r>
-      <w:proofErr w:type="spellStart"/>
-      <w:r>
-        <w:t>StudySmart</w:t>
-      </w:r>
-      <w:proofErr w:type="spellEnd"/>
-      <w:r>
-        <w:t xml:space="preserve">, </w:t>
+        <w:t xml:space="preserve"> as suggested by (StudySmart, </w:t>
       </w:r>
       <w:r>
         <w:t>N.D.,</w:t>
@@ -2596,7 +2573,31 @@
           <w:szCs w:val="26"/>
         </w:rPr>
       </w:pPr>
-      <w:bookmarkStart w:id="4" w:name="_Toc190352663"/>
+      <w:r>
+        <w:rPr>
+          <w:sz w:val="26"/>
+          <w:szCs w:val="26"/>
+        </w:rPr>
+        <w:t>Divide and conquer</w:t>
+      </w:r>
+    </w:p>
+    <w:p>
+      <w:r>
+        <w:t>Divide and conquer is a technique that involves dividing the main problem into subproblems, these are then solved individually then combined to find the resolution to the original issue. This technique holds similarities to Decomposition and could be seen as a development on Decomposition</w:t>
+      </w:r>
+      <w:r>
+        <w:t>.</w:t>
+      </w:r>
+    </w:p>
+    <w:p>
+      <w:pPr>
+        <w:pStyle w:val="Heading2"/>
+        <w:rPr>
+          <w:sz w:val="26"/>
+          <w:szCs w:val="26"/>
+        </w:rPr>
+      </w:pPr>
+      <w:bookmarkStart w:id="4" w:name="_Toc190680728"/>
       <w:r>
         <w:rPr>
           <w:sz w:val="26"/>
@@ -2804,14 +2805,7 @@
           <w:rFonts w:cstheme="minorHAnsi"/>
           <w:color w:val="000000" w:themeColor="text1"/>
         </w:rPr>
-        <w:t> around something)</w:t>
-      </w:r>
-      <w:r>
-        <w:rPr>
-          <w:rFonts w:cstheme="minorHAnsi"/>
-          <w:color w:val="000000" w:themeColor="text1"/>
-        </w:rPr>
-        <w:t>”</w:t>
+        <w:t> around something)”</w:t>
       </w:r>
       <w:r>
         <w:rPr>
@@ -2876,225 +2870,2180 @@
     </w:p>
     <w:p>
       <w:pPr>
-        <w:pStyle w:val="Heading2"/>
+        <w:pStyle w:val="Heading1"/>
         <w:rPr>
           <w:sz w:val="26"/>
           <w:szCs w:val="26"/>
         </w:rPr>
       </w:pPr>
-      <w:bookmarkStart w:id="5" w:name="_Toc190352664"/>
+      <w:bookmarkStart w:id="5" w:name="_Toc190680730"/>
       <w:r>
         <w:rPr>
           <w:sz w:val="26"/>
           <w:szCs w:val="26"/>
         </w:rPr>
-        <w:t>algorith</w:t>
+        <w:t xml:space="preserve">The </w:t>
       </w:r>
       <w:r>
         <w:rPr>
           <w:sz w:val="26"/>
           <w:szCs w:val="26"/>
         </w:rPr>
-        <w:t>m design</w:t>
+        <w:t>software development lifecycle</w:t>
       </w:r>
       <w:bookmarkEnd w:id="5"/>
+      <w:r>
+        <w:rPr>
+          <w:sz w:val="26"/>
+          <w:szCs w:val="26"/>
+        </w:rPr>
+        <w:t xml:space="preserve"> </w:t>
+      </w:r>
     </w:p>
     <w:p>
-      <w:pPr>
-        <w:rPr>
-          <w:b/>
-          <w:bCs/>
-        </w:rPr>
-      </w:pPr>
-      <w:r>
-        <w:t>Algorithms are a plan and set of steps for solving problems</w:t>
-      </w:r>
-      <w:r>
-        <w:t xml:space="preserve">, they act as a template and foundation for </w:t>
-      </w:r>
-      <w:r>
-        <w:t>programs</w:t>
-      </w:r>
-      <w:r>
-        <w:t xml:space="preserve">. As said by </w:t>
-      </w:r>
-      <w:r>
-        <w:t>(Paris, Inside Algorithms, 2024, ‘What is an algorithm? Definition, structure and examples</w:t>
-      </w:r>
-      <w:r>
-        <w:t>’) “</w:t>
-      </w:r>
-      <w:r>
-        <w:t>A</w:t>
-      </w:r>
-      <w:r>
-        <w:t xml:space="preserve">lgorithms are the beating heart of modern computing”, An algorithm is a composition of control structures; examples of such are defined by the ‘304IT Understanding PowerPoint’ within the appendix. Algorithms are </w:t>
-      </w:r>
-      <w:r>
-        <w:t xml:space="preserve">needed as they help a program respond appropriately to its </w:t>
-      </w:r>
-      <w:r>
-        <w:t>directive and</w:t>
-      </w:r>
-      <w:r>
-        <w:t xml:space="preserve"> utilise its recourses more accordingly. (Chris, </w:t>
-      </w:r>
-      <w:proofErr w:type="spellStart"/>
-      <w:r>
-        <w:t>freeCodeCamp</w:t>
-      </w:r>
-      <w:proofErr w:type="spellEnd"/>
-      <w:r>
-        <w:t xml:space="preserve">, 2022, </w:t>
-      </w:r>
-      <w:r>
-        <w:t xml:space="preserve">What is an </w:t>
+      <w:r>
+        <w:t>The Software Development Lifecycle (SDLC) is the framework used within software companies/teams</w:t>
+      </w:r>
+      <w:r>
+        <w:t>.</w:t>
+      </w:r>
+      <w:r>
+        <w:t xml:space="preserve"> The SDLC has </w:t>
+      </w:r>
+      <w:r>
+        <w:t>7</w:t>
+      </w:r>
+      <w:r>
+        <w:t xml:space="preserve"> main phases according to (</w:t>
+      </w:r>
+      <w:r>
+        <w:t>Jackson</w:t>
+      </w:r>
+      <w:r>
+        <w:t xml:space="preserve">, </w:t>
+      </w:r>
+      <w:r>
+        <w:t>IBM</w:t>
+      </w:r>
+      <w:r>
+        <w:t xml:space="preserve">, 2024, </w:t>
       </w:r>
       <w:r>
         <w:lastRenderedPageBreak/>
-        <w:t>Algorithm? Algorithm Definition for Computer Science Beginners</w:t>
-      </w:r>
-      <w:r>
-        <w:t>’). Representation of Algorithms are Pseudocode and Flowcharts.</w:t>
+        <w:t xml:space="preserve">‘What is the </w:t>
+      </w:r>
+      <w:r>
+        <w:t>s</w:t>
+      </w:r>
+      <w:r>
+        <w:t>oftware</w:t>
+      </w:r>
+      <w:r>
+        <w:t xml:space="preserve"> d</w:t>
+      </w:r>
+      <w:r>
+        <w:t xml:space="preserve">evelopment </w:t>
+      </w:r>
+      <w:r>
+        <w:t>l</w:t>
+      </w:r>
+      <w:r>
+        <w:t xml:space="preserve">ife </w:t>
+      </w:r>
+      <w:r>
+        <w:t>c</w:t>
+      </w:r>
+      <w:r>
+        <w:t>ycle?’)</w:t>
+      </w:r>
+      <w:r>
+        <w:t xml:space="preserve">, </w:t>
+      </w:r>
+      <w:r>
+        <w:t>Each phase ha</w:t>
+      </w:r>
+      <w:r>
+        <w:t>s</w:t>
+      </w:r>
+      <w:r>
+        <w:t xml:space="preserve"> a specific purpose to maximise design: Planning &amp; Analysis, Design, Development</w:t>
+      </w:r>
+      <w:r>
+        <w:t xml:space="preserve"> (</w:t>
+      </w:r>
+      <w:r>
+        <w:t>Implementation</w:t>
+      </w:r>
+      <w:r>
+        <w:t>)</w:t>
+      </w:r>
+      <w:r>
+        <w:t>, Testing, Deployment, Maintenance.</w:t>
+      </w:r>
+      <w:r>
+        <w:t xml:space="preserve"> The SDLC proves a valuable structure to teams, allowing them to “manage the development process systematically with clear goals and deliverables at every stage.” (Clark, The Product Manager, 2024, ‘What is the Software Development Life Cycle?’).</w:t>
       </w:r>
     </w:p>
     <w:p>
       <w:pPr>
-        <w:pStyle w:val="Heading1"/>
+        <w:pStyle w:val="Heading2"/>
         <w:rPr>
           <w:sz w:val="26"/>
           <w:szCs w:val="26"/>
         </w:rPr>
       </w:pPr>
-      <w:bookmarkStart w:id="6" w:name="_Toc190352665"/>
+      <w:bookmarkStart w:id="6" w:name="_Toc190680731"/>
       <w:r>
         <w:rPr>
           <w:sz w:val="26"/>
           <w:szCs w:val="26"/>
         </w:rPr>
-        <w:t>software development lifecycle</w:t>
+        <w:t>Waterfall and agile methodologies</w:t>
       </w:r>
       <w:bookmarkEnd w:id="6"/>
     </w:p>
     <w:p>
-      <w:pPr>
-        <w:rPr>
+      <w:r>
+        <w:t xml:space="preserve">There are a </w:t>
+      </w:r>
+      <w:r>
+        <w:t xml:space="preserve">range of different SDLC models, however there are two approaches with higher prominence in relation to the others, </w:t>
+      </w:r>
+      <w:r>
+        <w:t>these</w:t>
+      </w:r>
+      <w:r>
+        <w:t xml:space="preserve"> two approaches are:</w:t>
+      </w:r>
+    </w:p>
+    <w:p>
+      <w:pPr>
+        <w:pStyle w:val="ListParagraph"/>
+        <w:numPr>
+          <w:ilvl w:val="0"/>
+          <w:numId w:val="14"/>
+        </w:numPr>
+      </w:pPr>
+      <w:r>
+        <w:rPr>
+          <w:noProof/>
+        </w:rPr>
+        <mc:AlternateContent>
+          <mc:Choice Requires="wps">
+            <w:drawing>
+              <wp:anchor distT="45720" distB="45720" distL="114300" distR="114300" simplePos="0" relativeHeight="251666432" behindDoc="1" locked="0" layoutInCell="1" allowOverlap="1" wp14:anchorId="23F09634" wp14:editId="0EEC05DD">
+                <wp:simplePos x="0" y="0"/>
+                <wp:positionH relativeFrom="margin">
+                  <wp:posOffset>3321685</wp:posOffset>
+                </wp:positionH>
+                <wp:positionV relativeFrom="paragraph">
+                  <wp:posOffset>1247140</wp:posOffset>
+                </wp:positionV>
+                <wp:extent cx="2172970" cy="2778760"/>
+                <wp:effectExtent l="0" t="0" r="17780" b="21590"/>
+                <wp:wrapTight wrapText="bothSides">
+                  <wp:wrapPolygon edited="0">
+                    <wp:start x="0" y="0"/>
+                    <wp:lineTo x="0" y="21620"/>
+                    <wp:lineTo x="21587" y="21620"/>
+                    <wp:lineTo x="21587" y="0"/>
+                    <wp:lineTo x="0" y="0"/>
+                  </wp:wrapPolygon>
+                </wp:wrapTight>
+                <wp:docPr id="217" name="Text Box 2"/>
+                <wp:cNvGraphicFramePr>
+                  <a:graphicFrameLocks xmlns:a="http://schemas.openxmlformats.org/drawingml/2006/main"/>
+                </wp:cNvGraphicFramePr>
+                <a:graphic xmlns:a="http://schemas.openxmlformats.org/drawingml/2006/main">
+                  <a:graphicData uri="http://schemas.microsoft.com/office/word/2010/wordprocessingShape">
+                    <wps:wsp>
+                      <wps:cNvSpPr txBox="1">
+                        <a:spLocks noChangeArrowheads="1"/>
+                      </wps:cNvSpPr>
+                      <wps:spPr bwMode="auto">
+                        <a:xfrm>
+                          <a:off x="0" y="0"/>
+                          <a:ext cx="2172970" cy="2778760"/>
+                        </a:xfrm>
+                        <a:prstGeom prst="rect">
+                          <a:avLst/>
+                        </a:prstGeom>
+                        <a:solidFill>
+                          <a:srgbClr val="FFFFFF"/>
+                        </a:solidFill>
+                        <a:ln w="9525">
+                          <a:solidFill>
+                            <a:srgbClr val="000000"/>
+                          </a:solidFill>
+                          <a:miter lim="800000"/>
+                          <a:headEnd/>
+                          <a:tailEnd/>
+                        </a:ln>
+                      </wps:spPr>
+                      <wps:txbx>
+                        <w:txbxContent>
+                          <w:p>
+                            <w:pPr>
+                              <w:pStyle w:val="Caption"/>
+                              <w:rPr>
+                                <w:color w:val="auto"/>
+                                <w:sz w:val="24"/>
+                                <w:szCs w:val="24"/>
+                              </w:rPr>
+                            </w:pPr>
+                            <w:r>
+                              <w:rPr>
+                                <w:color w:val="auto"/>
+                                <w:sz w:val="24"/>
+                                <w:szCs w:val="24"/>
+                              </w:rPr>
+                              <w:t xml:space="preserve">Figure </w:t>
+                            </w:r>
+                            <w:r>
+                              <w:rPr>
+                                <w:color w:val="auto"/>
+                                <w:sz w:val="24"/>
+                                <w:szCs w:val="24"/>
+                              </w:rPr>
+                              <w:fldChar w:fldCharType="begin"/>
+                            </w:r>
+                            <w:r>
+                              <w:rPr>
+                                <w:color w:val="auto"/>
+                                <w:sz w:val="24"/>
+                                <w:szCs w:val="24"/>
+                              </w:rPr>
+                              <w:instrText xml:space="preserve"> SEQ Figure \* ARABIC </w:instrText>
+                            </w:r>
+                            <w:r>
+                              <w:rPr>
+                                <w:color w:val="auto"/>
+                                <w:sz w:val="24"/>
+                                <w:szCs w:val="24"/>
+                              </w:rPr>
+                              <w:fldChar w:fldCharType="separate"/>
+                            </w:r>
+                            <w:r>
+                              <w:rPr>
+                                <w:noProof/>
+                                <w:color w:val="auto"/>
+                                <w:sz w:val="24"/>
+                                <w:szCs w:val="24"/>
+                              </w:rPr>
+                              <w:t>1</w:t>
+                            </w:r>
+                            <w:r>
+                              <w:rPr>
+                                <w:color w:val="auto"/>
+                                <w:sz w:val="24"/>
+                                <w:szCs w:val="24"/>
+                              </w:rPr>
+                              <w:fldChar w:fldCharType="end"/>
+                            </w:r>
+                            <w:r>
+                              <w:rPr>
+                                <w:noProof/>
+                                <w:color w:val="auto"/>
+                                <w:sz w:val="24"/>
+                                <w:szCs w:val="24"/>
+                              </w:rPr>
+                              <w:t xml:space="preserve"> - Image of Waterfall Model</w:t>
+                            </w:r>
+                          </w:p>
+                          <w:p>
+                            <w:r>
+                              <w:t xml:space="preserve">Source: </w:t>
+                            </w:r>
+                            <w:r>
+                              <w:t>(Wieczorkowski &amp; Polak, 2012, ‘An approach to analysis and implantation. From the waterfall model to the two-segmental model of information systems lifecycle’)</w:t>
+                            </w:r>
+                          </w:p>
+                        </w:txbxContent>
+                      </wps:txbx>
+                      <wps:bodyPr rot="0" vert="horz" wrap="square" lIns="91440" tIns="45720" rIns="91440" bIns="45720" anchor="t" anchorCtr="0">
+                        <a:noAutofit/>
+                      </wps:bodyPr>
+                    </wps:wsp>
+                  </a:graphicData>
+                </a:graphic>
+                <wp14:sizeRelH relativeFrom="margin">
+                  <wp14:pctWidth>0</wp14:pctWidth>
+                </wp14:sizeRelH>
+                <wp14:sizeRelV relativeFrom="margin">
+                  <wp14:pctHeight>0</wp14:pctHeight>
+                </wp14:sizeRelV>
+              </wp:anchor>
+            </w:drawing>
+          </mc:Choice>
+          <mc:Fallback>
+            <w:pict>
+              <v:shapetype w14:anchorId="23F09634" id="_x0000_t202" coordsize="21600,21600" o:spt="202" path="m,l,21600r21600,l21600,xe">
+                <v:stroke joinstyle="miter"/>
+                <v:path gradientshapeok="t" o:connecttype="rect"/>
+              </v:shapetype>
+              <v:shape id="Text Box 2" o:spid="_x0000_s1029" type="#_x0000_t202" style="position:absolute;left:0;text-align:left;margin-left:261.55pt;margin-top:98.2pt;width:171.1pt;height:218.8pt;z-index:-251650048;visibility:visible;mso-wrap-style:square;mso-width-percent:0;mso-height-percent:0;mso-wrap-distance-left:9pt;mso-wrap-distance-top:3.6pt;mso-wrap-distance-right:9pt;mso-wrap-distance-bottom:3.6pt;mso-position-horizontal:absolute;mso-position-horizontal-relative:margin;mso-position-vertical:absolute;mso-position-vertical-relative:text;mso-width-percent:0;mso-height-percent:0;mso-width-relative:margin;mso-height-relative:margin;v-text-anchor:top" o:gfxdata="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">
+                <v:textbox>
+                  <w:txbxContent>
+                    <w:p>
+                      <w:pPr>
+                        <w:pStyle w:val="Caption"/>
+                        <w:rPr>
+                          <w:color w:val="auto"/>
+                          <w:sz w:val="24"/>
+                          <w:szCs w:val="24"/>
+                        </w:rPr>
+                      </w:pPr>
+                      <w:r>
+                        <w:rPr>
+                          <w:color w:val="auto"/>
+                          <w:sz w:val="24"/>
+                          <w:szCs w:val="24"/>
+                        </w:rPr>
+                        <w:t xml:space="preserve">Figure </w:t>
+                      </w:r>
+                      <w:r>
+                        <w:rPr>
+                          <w:color w:val="auto"/>
+                          <w:sz w:val="24"/>
+                          <w:szCs w:val="24"/>
+                        </w:rPr>
+                        <w:fldChar w:fldCharType="begin"/>
+                      </w:r>
+                      <w:r>
+                        <w:rPr>
+                          <w:color w:val="auto"/>
+                          <w:sz w:val="24"/>
+                          <w:szCs w:val="24"/>
+                        </w:rPr>
+                        <w:instrText xml:space="preserve"> SEQ Figure \* ARABIC </w:instrText>
+                      </w:r>
+                      <w:r>
+                        <w:rPr>
+                          <w:color w:val="auto"/>
+                          <w:sz w:val="24"/>
+                          <w:szCs w:val="24"/>
+                        </w:rPr>
+                        <w:fldChar w:fldCharType="separate"/>
+                      </w:r>
+                      <w:r>
+                        <w:rPr>
+                          <w:noProof/>
+                          <w:color w:val="auto"/>
+                          <w:sz w:val="24"/>
+                          <w:szCs w:val="24"/>
+                        </w:rPr>
+                        <w:t>1</w:t>
+                      </w:r>
+                      <w:r>
+                        <w:rPr>
+                          <w:color w:val="auto"/>
+                          <w:sz w:val="24"/>
+                          <w:szCs w:val="24"/>
+                        </w:rPr>
+                        <w:fldChar w:fldCharType="end"/>
+                      </w:r>
+                      <w:r>
+                        <w:rPr>
+                          <w:noProof/>
+                          <w:color w:val="auto"/>
+                          <w:sz w:val="24"/>
+                          <w:szCs w:val="24"/>
+                        </w:rPr>
+                        <w:t xml:space="preserve"> - Image of Waterfall Model</w:t>
+                      </w:r>
+                    </w:p>
+                    <w:p>
+                      <w:r>
+                        <w:t xml:space="preserve">Source: </w:t>
+                      </w:r>
+                      <w:r>
+                        <w:t>(Wieczorkowski &amp; Polak, 2012, ‘An approach to analysis and implantation. From the waterfall model to the two-segmental model of information systems lifecycle’)</w:t>
+                      </w:r>
+                    </w:p>
+                  </w:txbxContent>
+                </v:textbox>
+                <w10:wrap type="tight" anchorx="margin"/>
+              </v:shape>
+            </w:pict>
+          </mc:Fallback>
+        </mc:AlternateContent>
+      </w:r>
+      <w:r>
+        <w:rPr>
+          <w:noProof/>
+        </w:rPr>
+        <w:drawing>
+          <wp:anchor distT="0" distB="0" distL="114300" distR="114300" simplePos="0" relativeHeight="251667456" behindDoc="1" locked="0" layoutInCell="1" allowOverlap="1" wp14:anchorId="1E83904E" wp14:editId="5902982F">
+            <wp:simplePos x="0" y="0"/>
+            <wp:positionH relativeFrom="margin">
+              <wp:align>left</wp:align>
+            </wp:positionH>
+            <wp:positionV relativeFrom="paragraph">
+              <wp:posOffset>1174115</wp:posOffset>
+            </wp:positionV>
+            <wp:extent cx="3143250" cy="2896870"/>
+            <wp:effectExtent l="0" t="0" r="0" b="0"/>
+            <wp:wrapTight wrapText="bothSides">
+              <wp:wrapPolygon edited="0">
+                <wp:start x="0" y="0"/>
+                <wp:lineTo x="0" y="21448"/>
+                <wp:lineTo x="21469" y="21448"/>
+                <wp:lineTo x="21469" y="0"/>
+                <wp:lineTo x="0" y="0"/>
+              </wp:wrapPolygon>
+            </wp:wrapTight>
+            <wp:docPr id="1036566604" name="Picture 7" descr="A diagram of a process&#10;&#10;AI-generated content may be incorrect."/>
+            <wp:cNvGraphicFramePr>
+              <a:graphicFrameLocks xmlns:a="http://schemas.openxmlformats.org/drawingml/2006/main" noChangeAspect="1"/>
+            </wp:cNvGraphicFramePr>
+            <a:graphic xmlns:a="http://schemas.openxmlformats.org/drawingml/2006/main">
+              <a:graphicData uri="http://schemas.openxmlformats.org/drawingml/2006/picture">
+                <pic:pic xmlns:pic="http://schemas.openxmlformats.org/drawingml/2006/picture">
+                  <pic:nvPicPr>
+                    <pic:cNvPr id="1036566604" name="Picture 7" descr="A diagram of a process&#10;&#10;AI-generated content may be incorrect."/>
+                    <pic:cNvPicPr/>
+                  </pic:nvPicPr>
+                  <pic:blipFill rotWithShape="1">
+                    <a:blip r:embed="rId21">
+                      <a:extLst>
+                        <a:ext uri="{28A0092B-C50C-407E-A947-70E740481C1C}">
+                          <a14:useLocalDpi xmlns:a14="http://schemas.microsoft.com/office/drawing/2010/main" val="0"/>
+                        </a:ext>
+                      </a:extLst>
+                    </a:blip>
+                    <a:srcRect l="16593" r="11838"/>
+                    <a:stretch/>
+                  </pic:blipFill>
+                  <pic:spPr bwMode="auto">
+                    <a:xfrm>
+                      <a:off x="0" y="0"/>
+                      <a:ext cx="3143250" cy="2896870"/>
+                    </a:xfrm>
+                    <a:prstGeom prst="rect">
+                      <a:avLst/>
+                    </a:prstGeom>
+                    <a:ln>
+                      <a:noFill/>
+                    </a:ln>
+                    <a:extLst>
+                      <a:ext uri="{53640926-AAD7-44D8-BBD7-CCE9431645EC}">
+                        <a14:shadowObscured xmlns:a14="http://schemas.microsoft.com/office/drawing/2010/main"/>
+                      </a:ext>
+                    </a:extLst>
+                  </pic:spPr>
+                </pic:pic>
+              </a:graphicData>
+            </a:graphic>
+            <wp14:sizeRelH relativeFrom="margin">
+              <wp14:pctWidth>0</wp14:pctWidth>
+            </wp14:sizeRelH>
+            <wp14:sizeRelV relativeFrom="margin">
+              <wp14:pctHeight>0</wp14:pctHeight>
+            </wp14:sizeRelV>
+          </wp:anchor>
+        </w:drawing>
+      </w:r>
+      <w:r>
+        <w:t>Waterfall – The waterfall model is a software development methodology, which is generally believed to have first been introduced in Winston W. Royc</w:t>
+      </w:r>
+      <w:r>
+        <w:t xml:space="preserve">e’s 1970s paper. This model entails a linear, sequential, document-focused model, having a clear roadmap of each stage. </w:t>
+      </w:r>
+    </w:p>
+    <w:p>
+      <w:pPr>
+        <w:pStyle w:val="ListParagraph"/>
+      </w:pPr>
+      <w:r>
+        <w:t xml:space="preserve">As figure 1 shows, the waterfall model is a step by step model, requiring the completion of the current phase before being able to continue to </w:t>
+      </w:r>
+      <w:r>
+        <w:t>them</w:t>
+      </w:r>
+      <w:r>
+        <w:t xml:space="preserve"> to the next phase (GitHub, 2024, ‘What is the SDLC’). This model is best for projects that require little adaptation and changing requirements.</w:t>
+      </w:r>
+      <w:r>
+        <w:rPr>
+          <w:noProof/>
+        </w:rPr>
+        <w:t xml:space="preserve"> </w:t>
+      </w:r>
+      <w:r>
+        <w:t xml:space="preserve">                                                                               </w:t>
+      </w:r>
+    </w:p>
+    <w:p>
+      <w:pPr>
+        <w:pStyle w:val="ListParagraph"/>
+      </w:pPr>
+    </w:p>
+    <w:p>
+      <w:pPr>
+        <w:pStyle w:val="ListParagraph"/>
+        <w:numPr>
+          <w:ilvl w:val="0"/>
+          <w:numId w:val="14"/>
+        </w:numPr>
+      </w:pPr>
+      <w:r>
+        <w:rPr>
+          <w:noProof/>
+        </w:rPr>
+        <w:lastRenderedPageBreak/>
+        <w:drawing>
+          <wp:anchor distT="0" distB="0" distL="114300" distR="114300" simplePos="0" relativeHeight="251671552" behindDoc="0" locked="0" layoutInCell="1" allowOverlap="1" wp14:anchorId="111C313D" wp14:editId="52F31977">
+            <wp:simplePos x="0" y="0"/>
+            <wp:positionH relativeFrom="column">
+              <wp:posOffset>-302585</wp:posOffset>
+            </wp:positionH>
+            <wp:positionV relativeFrom="paragraph">
+              <wp:posOffset>1922145</wp:posOffset>
+            </wp:positionV>
+            <wp:extent cx="3728116" cy="2902689"/>
+            <wp:effectExtent l="0" t="0" r="5715" b="0"/>
+            <wp:wrapNone/>
+            <wp:docPr id="137909127" name="Picture 14" descr="A diagram of a process&#10;&#10;AI-generated content may be incorrect."/>
+            <wp:cNvGraphicFramePr>
+              <a:graphicFrameLocks xmlns:a="http://schemas.openxmlformats.org/drawingml/2006/main" noChangeAspect="1"/>
+            </wp:cNvGraphicFramePr>
+            <a:graphic xmlns:a="http://schemas.openxmlformats.org/drawingml/2006/main">
+              <a:graphicData uri="http://schemas.openxmlformats.org/drawingml/2006/picture">
+                <pic:pic xmlns:pic="http://schemas.openxmlformats.org/drawingml/2006/picture">
+                  <pic:nvPicPr>
+                    <pic:cNvPr id="137909127" name="Picture 14" descr="A diagram of a process&#10;&#10;AI-generated content may be incorrect."/>
+                    <pic:cNvPicPr/>
+                  </pic:nvPicPr>
+                  <pic:blipFill>
+                    <a:blip r:embed="rId22">
+                      <a:extLst>
+                        <a:ext uri="{28A0092B-C50C-407E-A947-70E740481C1C}">
+                          <a14:useLocalDpi xmlns:a14="http://schemas.microsoft.com/office/drawing/2010/main" val="0"/>
+                        </a:ext>
+                      </a:extLst>
+                    </a:blip>
+                    <a:stretch>
+                      <a:fillRect/>
+                    </a:stretch>
+                  </pic:blipFill>
+                  <pic:spPr>
+                    <a:xfrm>
+                      <a:off x="0" y="0"/>
+                      <a:ext cx="3728116" cy="2902689"/>
+                    </a:xfrm>
+                    <a:prstGeom prst="rect">
+                      <a:avLst/>
+                    </a:prstGeom>
+                  </pic:spPr>
+                </pic:pic>
+              </a:graphicData>
+            </a:graphic>
+            <wp14:sizeRelH relativeFrom="margin">
+              <wp14:pctWidth>0</wp14:pctWidth>
+            </wp14:sizeRelH>
+            <wp14:sizeRelV relativeFrom="margin">
+              <wp14:pctHeight>0</wp14:pctHeight>
+            </wp14:sizeRelV>
+          </wp:anchor>
+        </w:drawing>
+      </w:r>
+      <w:r>
+        <w:rPr>
+          <w:noProof/>
           <w:sz w:val="26"/>
           <w:szCs w:val="26"/>
         </w:rPr>
-      </w:pPr>
+        <mc:AlternateContent>
+          <mc:Choice Requires="wps">
+            <w:drawing>
+              <wp:anchor distT="45720" distB="45720" distL="114300" distR="114300" simplePos="0" relativeHeight="251670528" behindDoc="0" locked="0" layoutInCell="1" allowOverlap="1" wp14:anchorId="18D8F788" wp14:editId="737EA97E">
+                <wp:simplePos x="0" y="0"/>
+                <wp:positionH relativeFrom="column">
+                  <wp:posOffset>3471545</wp:posOffset>
+                </wp:positionH>
+                <wp:positionV relativeFrom="paragraph">
+                  <wp:posOffset>1960245</wp:posOffset>
+                </wp:positionV>
+                <wp:extent cx="2360930" cy="2665095"/>
+                <wp:effectExtent l="0" t="0" r="24130" b="20955"/>
+                <wp:wrapSquare wrapText="bothSides"/>
+                <wp:docPr id="175211260" name="Text Box 2"/>
+                <wp:cNvGraphicFramePr>
+                  <a:graphicFrameLocks xmlns:a="http://schemas.openxmlformats.org/drawingml/2006/main"/>
+                </wp:cNvGraphicFramePr>
+                <a:graphic xmlns:a="http://schemas.openxmlformats.org/drawingml/2006/main">
+                  <a:graphicData uri="http://schemas.microsoft.com/office/word/2010/wordprocessingShape">
+                    <wps:wsp>
+                      <wps:cNvSpPr txBox="1">
+                        <a:spLocks noChangeArrowheads="1"/>
+                      </wps:cNvSpPr>
+                      <wps:spPr bwMode="auto">
+                        <a:xfrm>
+                          <a:off x="0" y="0"/>
+                          <a:ext cx="2360930" cy="2665095"/>
+                        </a:xfrm>
+                        <a:prstGeom prst="rect">
+                          <a:avLst/>
+                        </a:prstGeom>
+                        <a:solidFill>
+                          <a:srgbClr val="FFFFFF"/>
+                        </a:solidFill>
+                        <a:ln w="9525">
+                          <a:solidFill>
+                            <a:srgbClr val="000000"/>
+                          </a:solidFill>
+                          <a:miter lim="800000"/>
+                          <a:headEnd/>
+                          <a:tailEnd/>
+                        </a:ln>
+                      </wps:spPr>
+                      <wps:txbx>
+                        <w:txbxContent>
+                          <w:p>
+                            <w:pPr>
+                              <w:pStyle w:val="Caption"/>
+                              <w:rPr>
+                                <w:color w:val="auto"/>
+                                <w:sz w:val="24"/>
+                                <w:szCs w:val="24"/>
+                              </w:rPr>
+                            </w:pPr>
+                            <w:r>
+                              <w:rPr>
+                                <w:color w:val="auto"/>
+                                <w:sz w:val="24"/>
+                                <w:szCs w:val="24"/>
+                              </w:rPr>
+                              <w:t xml:space="preserve">Figure </w:t>
+                            </w:r>
+                            <w:r>
+                              <w:rPr>
+                                <w:color w:val="auto"/>
+                                <w:sz w:val="24"/>
+                                <w:szCs w:val="24"/>
+                              </w:rPr>
+                              <w:fldChar w:fldCharType="begin"/>
+                            </w:r>
+                            <w:r>
+                              <w:rPr>
+                                <w:color w:val="auto"/>
+                                <w:sz w:val="24"/>
+                                <w:szCs w:val="24"/>
+                              </w:rPr>
+                              <w:instrText xml:space="preserve"> SEQ Figure \* ARABIC </w:instrText>
+                            </w:r>
+                            <w:r>
+                              <w:rPr>
+                                <w:color w:val="auto"/>
+                                <w:sz w:val="24"/>
+                                <w:szCs w:val="24"/>
+                              </w:rPr>
+                              <w:fldChar w:fldCharType="separate"/>
+                            </w:r>
+                            <w:r>
+                              <w:rPr>
+                                <w:noProof/>
+                                <w:color w:val="auto"/>
+                                <w:sz w:val="24"/>
+                                <w:szCs w:val="24"/>
+                              </w:rPr>
+                              <w:t>2</w:t>
+                            </w:r>
+                            <w:r>
+                              <w:rPr>
+                                <w:color w:val="auto"/>
+                                <w:sz w:val="24"/>
+                                <w:szCs w:val="24"/>
+                              </w:rPr>
+                              <w:fldChar w:fldCharType="end"/>
+                            </w:r>
+                            <w:r>
+                              <w:rPr>
+                                <w:color w:val="auto"/>
+                                <w:sz w:val="24"/>
+                                <w:szCs w:val="24"/>
+                              </w:rPr>
+                              <w:t xml:space="preserve"> - Steps in the Agile Model</w:t>
+                            </w:r>
+                          </w:p>
+                          <w:p>
+                            <w:r>
+                              <w:t xml:space="preserve">Source: </w:t>
+                            </w:r>
+                            <w:r>
+                              <w:t>Own Elaboration</w:t>
+                            </w:r>
+                          </w:p>
+                        </w:txbxContent>
+                      </wps:txbx>
+                      <wps:bodyPr rot="0" vert="horz" wrap="square" lIns="91440" tIns="45720" rIns="91440" bIns="45720" anchor="t" anchorCtr="0">
+                        <a:noAutofit/>
+                      </wps:bodyPr>
+                    </wps:wsp>
+                  </a:graphicData>
+                </a:graphic>
+                <wp14:sizeRelH relativeFrom="margin">
+                  <wp14:pctWidth>40000</wp14:pctWidth>
+                </wp14:sizeRelH>
+                <wp14:sizeRelV relativeFrom="margin">
+                  <wp14:pctHeight>0</wp14:pctHeight>
+                </wp14:sizeRelV>
+              </wp:anchor>
+            </w:drawing>
+          </mc:Choice>
+          <mc:Fallback>
+            <w:pict>
+              <v:shape w14:anchorId="18D8F788" id="_x0000_s1030" type="#_x0000_t202" style="position:absolute;left:0;text-align:left;margin-left:273.35pt;margin-top:154.35pt;width:185.9pt;height:209.85pt;z-index:251670528;visibility:visible;mso-wrap-style:square;mso-width-percent:400;mso-height-percent:0;mso-wrap-distance-left:9pt;mso-wrap-distance-top:3.6pt;mso-wrap-distance-right:9pt;mso-wrap-distance-bottom:3.6pt;mso-position-horizontal:absolute;mso-position-horizontal-relative:text;mso-position-vertical:absolute;mso-position-vertical-relative:text;mso-width-percent:400;mso-height-percent:0;mso-width-relative:margin;mso-height-relative:margin;v-text-anchor:top" o:gfxdata="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">
+                <v:textbox>
+                  <w:txbxContent>
+                    <w:p>
+                      <w:pPr>
+                        <w:pStyle w:val="Caption"/>
+                        <w:rPr>
+                          <w:color w:val="auto"/>
+                          <w:sz w:val="24"/>
+                          <w:szCs w:val="24"/>
+                        </w:rPr>
+                      </w:pPr>
+                      <w:r>
+                        <w:rPr>
+                          <w:color w:val="auto"/>
+                          <w:sz w:val="24"/>
+                          <w:szCs w:val="24"/>
+                        </w:rPr>
+                        <w:t xml:space="preserve">Figure </w:t>
+                      </w:r>
+                      <w:r>
+                        <w:rPr>
+                          <w:color w:val="auto"/>
+                          <w:sz w:val="24"/>
+                          <w:szCs w:val="24"/>
+                        </w:rPr>
+                        <w:fldChar w:fldCharType="begin"/>
+                      </w:r>
+                      <w:r>
+                        <w:rPr>
+                          <w:color w:val="auto"/>
+                          <w:sz w:val="24"/>
+                          <w:szCs w:val="24"/>
+                        </w:rPr>
+                        <w:instrText xml:space="preserve"> SEQ Figure \* ARABIC </w:instrText>
+                      </w:r>
+                      <w:r>
+                        <w:rPr>
+                          <w:color w:val="auto"/>
+                          <w:sz w:val="24"/>
+                          <w:szCs w:val="24"/>
+                        </w:rPr>
+                        <w:fldChar w:fldCharType="separate"/>
+                      </w:r>
+                      <w:r>
+                        <w:rPr>
+                          <w:noProof/>
+                          <w:color w:val="auto"/>
+                          <w:sz w:val="24"/>
+                          <w:szCs w:val="24"/>
+                        </w:rPr>
+                        <w:t>2</w:t>
+                      </w:r>
+                      <w:r>
+                        <w:rPr>
+                          <w:color w:val="auto"/>
+                          <w:sz w:val="24"/>
+                          <w:szCs w:val="24"/>
+                        </w:rPr>
+                        <w:fldChar w:fldCharType="end"/>
+                      </w:r>
+                      <w:r>
+                        <w:rPr>
+                          <w:color w:val="auto"/>
+                          <w:sz w:val="24"/>
+                          <w:szCs w:val="24"/>
+                        </w:rPr>
+                        <w:t xml:space="preserve"> - Steps in the Agile Model</w:t>
+                      </w:r>
+                    </w:p>
+                    <w:p>
+                      <w:r>
+                        <w:t xml:space="preserve">Source: </w:t>
+                      </w:r>
+                      <w:r>
+                        <w:t>Own Elaboration</w:t>
+                      </w:r>
+                    </w:p>
+                  </w:txbxContent>
+                </v:textbox>
+                <w10:wrap type="square"/>
+              </v:shape>
+            </w:pict>
+          </mc:Fallback>
+        </mc:AlternateContent>
+      </w:r>
+      <w:r>
+        <w:t xml:space="preserve">Agile </w:t>
+      </w:r>
+      <w:r>
+        <w:t>–</w:t>
+      </w:r>
+      <w:r>
+        <w:t xml:space="preserve"> </w:t>
+      </w:r>
+      <w:r>
+        <w:t xml:space="preserve">The agile method is a flexible iterative approach that emphasises collaboration, adaptability and incremental deliveries. This model is more focused on communication between a team, rather than waterfall’s documentation driven model, </w:t>
+      </w:r>
+      <w:proofErr w:type="gramStart"/>
+      <w:r>
+        <w:t>It</w:t>
+      </w:r>
+      <w:proofErr w:type="gramEnd"/>
+      <w:r>
+        <w:t xml:space="preserve"> has the ability to break a large project into smaller more comfortable pieces, facilitating faster project completio</w:t>
+      </w:r>
+      <w:r>
+        <w:t>n and business efficiency (Xero, N.D. ‘How to implement agile methodologies in your business’)</w:t>
+      </w:r>
     </w:p>
     <w:p>
       <w:pPr>
-        <w:pStyle w:val="Heading2"/>
+        <w:pStyle w:val="ListParagraph"/>
+      </w:pPr>
+      <w:r>
+        <w:rPr>
+          <w:noProof/>
+        </w:rPr>
+        <w:drawing>
+          <wp:anchor distT="0" distB="0" distL="114300" distR="114300" simplePos="0" relativeHeight="251668480" behindDoc="1" locked="0" layoutInCell="1" allowOverlap="1" wp14:anchorId="6F23E420" wp14:editId="00F78DDC">
+            <wp:simplePos x="0" y="0"/>
+            <wp:positionH relativeFrom="margin">
+              <wp:posOffset>-283210</wp:posOffset>
+            </wp:positionH>
+            <wp:positionV relativeFrom="paragraph">
+              <wp:posOffset>8890</wp:posOffset>
+            </wp:positionV>
+            <wp:extent cx="3636645" cy="2729230"/>
+            <wp:effectExtent l="0" t="0" r="1905" b="0"/>
+            <wp:wrapTight wrapText="bothSides">
+              <wp:wrapPolygon edited="0">
+                <wp:start x="0" y="0"/>
+                <wp:lineTo x="0" y="21409"/>
+                <wp:lineTo x="21498" y="21409"/>
+                <wp:lineTo x="21498" y="0"/>
+                <wp:lineTo x="0" y="0"/>
+              </wp:wrapPolygon>
+            </wp:wrapTight>
+            <wp:docPr id="121818364" name="Picture 8"/>
+            <wp:cNvGraphicFramePr>
+              <a:graphicFrameLocks xmlns:a="http://schemas.openxmlformats.org/drawingml/2006/main" noChangeAspect="1"/>
+            </wp:cNvGraphicFramePr>
+            <a:graphic xmlns:a="http://schemas.openxmlformats.org/drawingml/2006/main">
+              <a:graphicData uri="http://schemas.openxmlformats.org/drawingml/2006/picture">
+                <pic:pic xmlns:pic="http://schemas.openxmlformats.org/drawingml/2006/picture">
+                  <pic:nvPicPr>
+                    <pic:cNvPr id="0" name="Picture 3"/>
+                    <pic:cNvPicPr>
+                      <a:picLocks noChangeAspect="1" noChangeArrowheads="1"/>
+                    </pic:cNvPicPr>
+                  </pic:nvPicPr>
+                  <pic:blipFill rotWithShape="1">
+                    <a:blip r:embed="rId23">
+                      <a:extLst>
+                        <a:ext uri="{28A0092B-C50C-407E-A947-70E740481C1C}">
+                          <a14:useLocalDpi xmlns:a14="http://schemas.microsoft.com/office/drawing/2010/main" val="0"/>
+                        </a:ext>
+                      </a:extLst>
+                    </a:blip>
+                    <a:srcRect b="9486"/>
+                    <a:stretch/>
+                  </pic:blipFill>
+                  <pic:spPr bwMode="auto">
+                    <a:xfrm>
+                      <a:off x="0" y="0"/>
+                      <a:ext cx="3636645" cy="2729230"/>
+                    </a:xfrm>
+                    <a:prstGeom prst="rect">
+                      <a:avLst/>
+                    </a:prstGeom>
+                    <a:noFill/>
+                    <a:ln>
+                      <a:noFill/>
+                    </a:ln>
+                    <a:extLst>
+                      <a:ext uri="{53640926-AAD7-44D8-BBD7-CCE9431645EC}">
+                        <a14:shadowObscured xmlns:a14="http://schemas.microsoft.com/office/drawing/2010/main"/>
+                      </a:ext>
+                    </a:extLst>
+                  </pic:spPr>
+                </pic:pic>
+              </a:graphicData>
+            </a:graphic>
+            <wp14:sizeRelH relativeFrom="margin">
+              <wp14:pctWidth>0</wp14:pctWidth>
+            </wp14:sizeRelH>
+            <wp14:sizeRelV relativeFrom="margin">
+              <wp14:pctHeight>0</wp14:pctHeight>
+            </wp14:sizeRelV>
+          </wp:anchor>
+        </w:drawing>
+      </w:r>
+    </w:p>
+    <w:p>
+      <w:r>
+        <w:t xml:space="preserve">The methodology used for the programs was taken into account as part of the Planning &amp; Analysis stage. </w:t>
+      </w:r>
+      <w:r>
+        <w:t>For this project, the Agile method was more favourable due to the nature of the project, having the flexibi</w:t>
+      </w:r>
+      <w:r>
+        <w:t>lity to alter the requirements and demands to adapt to new processes and needs for the algorithms is a crucial factor that the Waterfall method does not provide due to its rigidity. The Planning &amp; Analysis stage involved using abstraction to break the main program into subsections and identifying the</w:t>
+      </w:r>
+      <w:r>
+        <w:t xml:space="preserve"> key features and challenges. For example, the Tip calculator, needed to calculate tips, however, there needed to be a thing to calculate tips from, therefore the order menu was developed to order from, to then promote a purpose of the tip calculator.</w:t>
+      </w:r>
+    </w:p>
+    <w:p>
+      <w:pPr>
+        <w:pStyle w:val="Heading1"/>
         <w:rPr>
           <w:sz w:val="26"/>
           <w:szCs w:val="26"/>
         </w:rPr>
       </w:pPr>
-      <w:bookmarkStart w:id="7" w:name="_Toc190352666"/>
+      <w:bookmarkStart w:id="7" w:name="_Toc190680732"/>
       <w:r>
         <w:rPr>
           <w:sz w:val="26"/>
           <w:szCs w:val="26"/>
         </w:rPr>
-        <w:t>Waterfall and agile methodologies</w:t>
+        <w:t>Algorithm Design and generalised Problem solutions</w:t>
       </w:r>
       <w:bookmarkEnd w:id="7"/>
     </w:p>
     <w:p>
       <w:pPr>
         <w:rPr>
+          <w:b/>
+          <w:bCs/>
+        </w:rPr>
+      </w:pPr>
+      <w:r>
+        <w:lastRenderedPageBreak/>
+        <w:t xml:space="preserve">Algorithms are a plan and set of steps for solving problems, they act as a template and foundation for programs. As said by (Paris, Inside Algorithms, 2024, ‘What is an algorithm? Definition, structure and examples’) “Algorithms are the beating heart of modern computing”, An algorithm is a composition of control structures; examples of such are defined by the ‘304IT Understanding PowerPoint’ within the appendix. Algorithms are needed as they help a program respond appropriately to its directive and utilise its recourses more accordingly. (Chris, freeCodeCamp, 2022, </w:t>
+      </w:r>
+      <w:r>
+        <w:t>What is an Algorithm? Algorithm Definition for Computer Science Beginners</w:t>
+      </w:r>
+      <w:r>
+        <w:t xml:space="preserve">’). Some representation </w:t>
+      </w:r>
+      <w:r>
+        <w:t>includes</w:t>
+      </w:r>
+      <w:r>
+        <w:t xml:space="preserve"> Pseudocode and Flowcharts.</w:t>
+      </w:r>
+    </w:p>
+    <w:p>
+      <w:r>
+        <w:t>When designing algorithms, preparation before the construction of actual code, allows a more refined quality code in the long term, as you can more easily clarify problems and challenges during practised development compared to real code, as tools such as pseudocode and flowcharts are easier to resolve than the true script.</w:t>
+      </w:r>
+      <w:r>
+        <w:t xml:space="preserve"> The tools such as Pseudocode and Flowcharts are essential during the design phase of the SDLC, planning the structure of the script before the design and implantation.</w:t>
+      </w:r>
+    </w:p>
+    <w:p>
+      <w:pPr>
+        <w:pStyle w:val="Heading2"/>
+        <w:rPr>
           <w:sz w:val="26"/>
           <w:szCs w:val="26"/>
         </w:rPr>
       </w:pPr>
+      <w:r>
+        <w:rPr>
+          <w:sz w:val="26"/>
+          <w:szCs w:val="26"/>
+        </w:rPr>
+        <w:t>What is psuedocode?</w:t>
+      </w:r>
     </w:p>
     <w:p>
-      <w:pPr>
-        <w:pStyle w:val="Heading1"/>
+      <w:r>
+        <w:t>Pseudocode is “an informal contrived way of writing programs in which you represent the sequence of actions and instructions in a form humans can easily understand” said (Ubah, freeCodeCamp, 2021, ‘What is Pseudocode? How to use Pseudocode to solve coding problems’)</w:t>
+      </w:r>
+      <w:r>
+        <w:t>. I</w:t>
+      </w:r>
+      <w:r>
+        <w:t>n simple terms, it is a rough design structure for a potential algorithm which is made for understanding rather than function. Pseudocode helps us focus on the structure and logic to break the problem down, rather than focusing of details such as Syntax.</w:t>
+      </w:r>
+      <w:bookmarkStart w:id="8" w:name="_Toc190680733"/>
+    </w:p>
+    <w:p/>
+    <w:p/>
+    <w:p/>
+    <w:p/>
+    <w:p>
+      <w:pPr>
+        <w:pStyle w:val="Heading2"/>
         <w:rPr>
           <w:sz w:val="26"/>
           <w:szCs w:val="26"/>
         </w:rPr>
       </w:pPr>
-      <w:bookmarkStart w:id="8" w:name="_Toc190352667"/>
       <w:r>
         <w:rPr>
           <w:sz w:val="26"/>
           <w:szCs w:val="26"/>
         </w:rPr>
-        <w:t>Algorithm Design and generalised Problem solutions</w:t>
+        <w:lastRenderedPageBreak/>
+        <w:t>Pseudocode</w:t>
       </w:r>
       <w:bookmarkEnd w:id="8"/>
+      <w:r>
+        <w:rPr>
+          <w:sz w:val="26"/>
+          <w:szCs w:val="26"/>
+        </w:rPr>
+        <w:t xml:space="preserve"> For </w:t>
+      </w:r>
+      <w:r>
+        <w:rPr>
+          <w:sz w:val="26"/>
+          <w:szCs w:val="26"/>
+        </w:rPr>
+        <w:t>palindrome checker</w:t>
+      </w:r>
     </w:p>
     <w:p>
-      <w:pPr>
+      <w:r>
+        <w:rPr>
+          <w:noProof/>
+        </w:rPr>
+        <w:drawing>
+          <wp:inline distT="0" distB="0" distL="0" distR="0" wp14:anchorId="172A68CC" wp14:editId="678508C0">
+            <wp:extent cx="4972744" cy="3705742"/>
+            <wp:effectExtent l="0" t="0" r="0" b="9525"/>
+            <wp:docPr id="1190834089" name="Picture 8" descr="A computer program with text&#10;&#10;AI-generated content may be incorrect."/>
+            <wp:cNvGraphicFramePr>
+              <a:graphicFrameLocks xmlns:a="http://schemas.openxmlformats.org/drawingml/2006/main" noChangeAspect="1"/>
+            </wp:cNvGraphicFramePr>
+            <a:graphic xmlns:a="http://schemas.openxmlformats.org/drawingml/2006/main">
+              <a:graphicData uri="http://schemas.openxmlformats.org/drawingml/2006/picture">
+                <pic:pic xmlns:pic="http://schemas.openxmlformats.org/drawingml/2006/picture">
+                  <pic:nvPicPr>
+                    <pic:cNvPr id="1190834089" name="Picture 8" descr="A computer program with text&#10;&#10;AI-generated content may be incorrect."/>
+                    <pic:cNvPicPr/>
+                  </pic:nvPicPr>
+                  <pic:blipFill>
+                    <a:blip r:embed="rId24">
+                      <a:extLst>
+                        <a:ext uri="{28A0092B-C50C-407E-A947-70E740481C1C}">
+                          <a14:useLocalDpi xmlns:a14="http://schemas.microsoft.com/office/drawing/2010/main" val="0"/>
+                        </a:ext>
+                      </a:extLst>
+                    </a:blip>
+                    <a:stretch>
+                      <a:fillRect/>
+                    </a:stretch>
+                  </pic:blipFill>
+                  <pic:spPr>
+                    <a:xfrm>
+                      <a:off x="0" y="0"/>
+                      <a:ext cx="4972744" cy="3705742"/>
+                    </a:xfrm>
+                    <a:prstGeom prst="rect">
+                      <a:avLst/>
+                    </a:prstGeom>
+                  </pic:spPr>
+                </pic:pic>
+              </a:graphicData>
+            </a:graphic>
+          </wp:inline>
+        </w:drawing>
+      </w:r>
+    </w:p>
+    <w:p>
+      <w:pPr>
+        <w:pStyle w:val="Caption"/>
+        <w:rPr>
+          <w:color w:val="auto"/>
+          <w:sz w:val="24"/>
+          <w:szCs w:val="24"/>
+        </w:rPr>
+      </w:pPr>
+      <w:r>
+        <w:rPr>
+          <w:color w:val="auto"/>
+          <w:sz w:val="24"/>
+          <w:szCs w:val="24"/>
+        </w:rPr>
+        <w:t xml:space="preserve">Figure </w:t>
+      </w:r>
+      <w:r>
+        <w:rPr>
+          <w:color w:val="auto"/>
+          <w:sz w:val="24"/>
+          <w:szCs w:val="24"/>
+        </w:rPr>
+        <w:fldChar w:fldCharType="begin"/>
+      </w:r>
+      <w:r>
+        <w:rPr>
+          <w:color w:val="auto"/>
+          <w:sz w:val="24"/>
+          <w:szCs w:val="24"/>
+        </w:rPr>
+        <w:instrText xml:space="preserve"> SEQ Figure \* ARABIC </w:instrText>
+      </w:r>
+      <w:r>
+        <w:rPr>
+          <w:color w:val="auto"/>
+          <w:sz w:val="24"/>
+          <w:szCs w:val="24"/>
+        </w:rPr>
+        <w:fldChar w:fldCharType="separate"/>
+      </w:r>
+      <w:r>
+        <w:rPr>
+          <w:noProof/>
+          <w:color w:val="auto"/>
+          <w:sz w:val="24"/>
+          <w:szCs w:val="24"/>
+        </w:rPr>
+        <w:t>3</w:t>
+      </w:r>
+      <w:r>
+        <w:rPr>
+          <w:color w:val="auto"/>
+          <w:sz w:val="24"/>
+          <w:szCs w:val="24"/>
+        </w:rPr>
+        <w:fldChar w:fldCharType="end"/>
+      </w:r>
+      <w:r>
+        <w:rPr>
+          <w:color w:val="auto"/>
+          <w:sz w:val="24"/>
+          <w:szCs w:val="24"/>
+        </w:rPr>
+        <w:t xml:space="preserve"> - Pseudocode for Palindrome Checker</w:t>
+      </w:r>
+    </w:p>
+    <w:p>
+      <w:r>
+        <w:t>Figure 3 shows the</w:t>
+      </w:r>
+      <w:r>
+        <w:t xml:space="preserve"> pseudocode for the Palindrome </w:t>
+      </w:r>
+      <w:proofErr w:type="gramStart"/>
+      <w:r>
+        <w:t>Checker</w:t>
+      </w:r>
+      <w:r>
+        <w:t>,</w:t>
+      </w:r>
+      <w:proofErr w:type="gramEnd"/>
+      <w:r>
+        <w:t xml:space="preserve"> it illustrates a simple template for an application that reverses words. It presents the offer to input a word, that word is then taken and reversed and compared to itself to see if it is a palindrome. This is designed to highlight the variability of inputs and outputs.</w:t>
+      </w:r>
+    </w:p>
+    <w:p>
+      <w:pPr>
+        <w:pStyle w:val="Heading2"/>
         <w:rPr>
           <w:sz w:val="26"/>
           <w:szCs w:val="26"/>
         </w:rPr>
       </w:pPr>
+      <w:r>
+        <w:rPr>
+          <w:sz w:val="26"/>
+          <w:szCs w:val="26"/>
+        </w:rPr>
+        <w:t>pseudocode for Tip calculator</w:t>
+      </w:r>
+      <w:bookmarkStart w:id="9" w:name="_Toc190680734"/>
     </w:p>
     <w:p>
-      <w:pPr>
-        <w:pStyle w:val="Heading2"/>
-        <w:rPr>
+      <w:r>
+        <w:t>Below with figure 4 shows the Pseudocode for the Tip Calculator, it presents a framework for a program that presents an order menu to the user. This then allowing them to order items and add it to a list. Continuing, this  is then prompted with a price from the accumulation of the ordered items, this next offers the opportunity to tip a selected amount. This is designed to allow a high amount of variability and decision-making for the user.</w:t>
+      </w:r>
+    </w:p>
+    <w:p>
+      <w:r>
+        <w:rPr>
+          <w:noProof/>
           <w:sz w:val="26"/>
           <w:szCs w:val="26"/>
         </w:rPr>
-      </w:pPr>
-      <w:bookmarkStart w:id="9" w:name="_Toc190352668"/>
-      <w:r>
+        <w:lastRenderedPageBreak/>
+        <w:drawing>
+          <wp:anchor distT="0" distB="0" distL="114300" distR="114300" simplePos="0" relativeHeight="251678720" behindDoc="0" locked="0" layoutInCell="1" allowOverlap="1" wp14:anchorId="597A28A7" wp14:editId="7C91FBAA">
+            <wp:simplePos x="0" y="0"/>
+            <wp:positionH relativeFrom="margin">
+              <wp:align>left</wp:align>
+            </wp:positionH>
+            <wp:positionV relativeFrom="paragraph">
+              <wp:posOffset>-19050</wp:posOffset>
+            </wp:positionV>
+            <wp:extent cx="4514850" cy="7942974"/>
+            <wp:effectExtent l="0" t="0" r="0" b="1270"/>
+            <wp:wrapNone/>
+            <wp:docPr id="1444310951" name="Picture 11" descr="A close-up of a document&#10;&#10;AI-generated content may be incorrect."/>
+            <wp:cNvGraphicFramePr>
+              <a:graphicFrameLocks xmlns:a="http://schemas.openxmlformats.org/drawingml/2006/main" noChangeAspect="1"/>
+            </wp:cNvGraphicFramePr>
+            <a:graphic xmlns:a="http://schemas.openxmlformats.org/drawingml/2006/main">
+              <a:graphicData uri="http://schemas.openxmlformats.org/drawingml/2006/picture">
+                <pic:pic xmlns:pic="http://schemas.openxmlformats.org/drawingml/2006/picture">
+                  <pic:nvPicPr>
+                    <pic:cNvPr id="1444310951" name="Picture 11" descr="A close-up of a document&#10;&#10;AI-generated content may be incorrect."/>
+                    <pic:cNvPicPr/>
+                  </pic:nvPicPr>
+                  <pic:blipFill>
+                    <a:blip r:embed="rId25">
+                      <a:extLst>
+                        <a:ext uri="{28A0092B-C50C-407E-A947-70E740481C1C}">
+                          <a14:useLocalDpi xmlns:a14="http://schemas.microsoft.com/office/drawing/2010/main" val="0"/>
+                        </a:ext>
+                      </a:extLst>
+                    </a:blip>
+                    <a:stretch>
+                      <a:fillRect/>
+                    </a:stretch>
+                  </pic:blipFill>
+                  <pic:spPr>
+                    <a:xfrm>
+                      <a:off x="0" y="0"/>
+                      <a:ext cx="4514850" cy="7942974"/>
+                    </a:xfrm>
+                    <a:prstGeom prst="rect">
+                      <a:avLst/>
+                    </a:prstGeom>
+                  </pic:spPr>
+                </pic:pic>
+              </a:graphicData>
+            </a:graphic>
+            <wp14:sizeRelH relativeFrom="margin">
+              <wp14:pctWidth>0</wp14:pctWidth>
+            </wp14:sizeRelH>
+            <wp14:sizeRelV relativeFrom="margin">
+              <wp14:pctHeight>0</wp14:pctHeight>
+            </wp14:sizeRelV>
+          </wp:anchor>
+        </w:drawing>
+      </w:r>
+      <w:r>
+        <w:rPr>
+          <w:noProof/>
+        </w:rPr>
+        <w:drawing>
+          <wp:inline distT="0" distB="0" distL="0" distR="0" wp14:anchorId="5E5E7462" wp14:editId="45D3B465">
+            <wp:extent cx="4805314" cy="7672889"/>
+            <wp:effectExtent l="0" t="0" r="0" b="4445"/>
+            <wp:docPr id="807918562" name="Picture 9" descr="A screenshot of a computer&#10;&#10;AI-generated content may be incorrect."/>
+            <wp:cNvGraphicFramePr>
+              <a:graphicFrameLocks xmlns:a="http://schemas.openxmlformats.org/drawingml/2006/main" noChangeAspect="1"/>
+            </wp:cNvGraphicFramePr>
+            <a:graphic xmlns:a="http://schemas.openxmlformats.org/drawingml/2006/main">
+              <a:graphicData uri="http://schemas.openxmlformats.org/drawingml/2006/picture">
+                <pic:pic xmlns:pic="http://schemas.openxmlformats.org/drawingml/2006/picture">
+                  <pic:nvPicPr>
+                    <pic:cNvPr id="807918562" name="Picture 9" descr="A screenshot of a computer&#10;&#10;AI-generated content may be incorrect."/>
+                    <pic:cNvPicPr/>
+                  </pic:nvPicPr>
+                  <pic:blipFill rotWithShape="1">
+                    <a:blip r:embed="rId26">
+                      <a:extLst>
+                        <a:ext uri="{28A0092B-C50C-407E-A947-70E740481C1C}">
+                          <a14:useLocalDpi xmlns:a14="http://schemas.microsoft.com/office/drawing/2010/main" val="0"/>
+                        </a:ext>
+                      </a:extLst>
+                    </a:blip>
+                    <a:srcRect t="1033"/>
+                    <a:stretch/>
+                  </pic:blipFill>
+                  <pic:spPr bwMode="auto">
+                    <a:xfrm>
+                      <a:off x="0" y="0"/>
+                      <a:ext cx="4808261" cy="7677595"/>
+                    </a:xfrm>
+                    <a:prstGeom prst="rect">
+                      <a:avLst/>
+                    </a:prstGeom>
+                    <a:ln>
+                      <a:noFill/>
+                    </a:ln>
+                    <a:extLst>
+                      <a:ext uri="{53640926-AAD7-44D8-BBD7-CCE9431645EC}">
+                        <a14:shadowObscured xmlns:a14="http://schemas.microsoft.com/office/drawing/2010/main"/>
+                      </a:ext>
+                    </a:extLst>
+                  </pic:spPr>
+                </pic:pic>
+              </a:graphicData>
+            </a:graphic>
+          </wp:inline>
+        </w:drawing>
+      </w:r>
+    </w:p>
+    <w:p>
+      <w:pPr>
+        <w:pStyle w:val="Caption"/>
+        <w:rPr>
+          <w:color w:val="auto"/>
+          <w:sz w:val="24"/>
+          <w:szCs w:val="24"/>
+        </w:rPr>
+      </w:pPr>
+      <w:r>
+        <w:rPr>
+          <w:color w:val="auto"/>
+          <w:sz w:val="24"/>
+          <w:szCs w:val="24"/>
+        </w:rPr>
+        <w:t xml:space="preserve">Figure </w:t>
+      </w:r>
+      <w:r>
+        <w:rPr>
+          <w:color w:val="auto"/>
+          <w:sz w:val="24"/>
+          <w:szCs w:val="24"/>
+        </w:rPr>
+        <w:fldChar w:fldCharType="begin"/>
+      </w:r>
+      <w:r>
+        <w:rPr>
+          <w:color w:val="auto"/>
+          <w:sz w:val="24"/>
+          <w:szCs w:val="24"/>
+        </w:rPr>
+        <w:instrText xml:space="preserve"> SEQ Figure \* ARABIC </w:instrText>
+      </w:r>
+      <w:r>
+        <w:rPr>
+          <w:color w:val="auto"/>
+          <w:sz w:val="24"/>
+          <w:szCs w:val="24"/>
+        </w:rPr>
+        <w:fldChar w:fldCharType="separate"/>
+      </w:r>
+      <w:r>
+        <w:rPr>
+          <w:noProof/>
+          <w:color w:val="auto"/>
+          <w:sz w:val="24"/>
+          <w:szCs w:val="24"/>
+        </w:rPr>
+        <w:t>4</w:t>
+      </w:r>
+      <w:r>
+        <w:rPr>
+          <w:color w:val="auto"/>
+          <w:sz w:val="24"/>
+          <w:szCs w:val="24"/>
+        </w:rPr>
+        <w:fldChar w:fldCharType="end"/>
+      </w:r>
+      <w:r>
+        <w:rPr>
+          <w:color w:val="auto"/>
+          <w:sz w:val="24"/>
+          <w:szCs w:val="24"/>
+        </w:rPr>
+        <w:t xml:space="preserve"> - Pseudocode for Tip Calculator</w:t>
+      </w:r>
+    </w:p>
+    <w:p>
+      <w:pPr>
+        <w:pStyle w:val="Heading2"/>
         <w:rPr>
           <w:sz w:val="26"/>
           <w:szCs w:val="26"/>
         </w:rPr>
-        <w:t>Pseudocode</w:t>
+      </w:pPr>
+      <w:r>
+        <w:rPr>
+          <w:noProof/>
+          <w:sz w:val="26"/>
+          <w:szCs w:val="26"/>
+        </w:rPr>
+        <w:lastRenderedPageBreak/>
+        <mc:AlternateContent>
+          <mc:Choice Requires="wps">
+            <w:drawing>
+              <wp:anchor distT="45720" distB="45720" distL="114300" distR="114300" simplePos="0" relativeHeight="251677696" behindDoc="0" locked="0" layoutInCell="1" allowOverlap="1" wp14:anchorId="5CE36108" wp14:editId="7C36AC01">
+                <wp:simplePos x="0" y="0"/>
+                <wp:positionH relativeFrom="margin">
+                  <wp:align>left</wp:align>
+                </wp:positionH>
+                <wp:positionV relativeFrom="paragraph">
+                  <wp:posOffset>637953</wp:posOffset>
+                </wp:positionV>
+                <wp:extent cx="1733107" cy="648587"/>
+                <wp:effectExtent l="0" t="0" r="19685" b="18415"/>
+                <wp:wrapNone/>
+                <wp:docPr id="1418402775" name="Text Box 2"/>
+                <wp:cNvGraphicFramePr>
+                  <a:graphicFrameLocks xmlns:a="http://schemas.openxmlformats.org/drawingml/2006/main"/>
+                </wp:cNvGraphicFramePr>
+                <a:graphic xmlns:a="http://schemas.openxmlformats.org/drawingml/2006/main">
+                  <a:graphicData uri="http://schemas.microsoft.com/office/word/2010/wordprocessingShape">
+                    <wps:wsp>
+                      <wps:cNvSpPr txBox="1">
+                        <a:spLocks noChangeArrowheads="1"/>
+                      </wps:cNvSpPr>
+                      <wps:spPr bwMode="auto">
+                        <a:xfrm>
+                          <a:off x="0" y="0"/>
+                          <a:ext cx="1733107" cy="648587"/>
+                        </a:xfrm>
+                        <a:prstGeom prst="rect">
+                          <a:avLst/>
+                        </a:prstGeom>
+                        <a:solidFill>
+                          <a:srgbClr val="FFFFFF"/>
+                        </a:solidFill>
+                        <a:ln w="9525">
+                          <a:solidFill>
+                            <a:srgbClr val="000000"/>
+                          </a:solidFill>
+                          <a:miter lim="800000"/>
+                          <a:headEnd/>
+                          <a:tailEnd/>
+                        </a:ln>
+                      </wps:spPr>
+                      <wps:txbx>
+                        <w:txbxContent>
+                          <w:p>
+                            <w:pPr>
+                              <w:pStyle w:val="Caption"/>
+                              <w:rPr>
+                                <w:caps/>
+                                <w:noProof/>
+                                <w:color w:val="auto"/>
+                                <w:spacing w:val="15"/>
+                                <w:sz w:val="24"/>
+                                <w:szCs w:val="24"/>
+                              </w:rPr>
+                            </w:pPr>
+                            <w:r>
+                              <w:rPr>
+                                <w:color w:val="auto"/>
+                                <w:sz w:val="24"/>
+                                <w:szCs w:val="24"/>
+                              </w:rPr>
+                              <w:t xml:space="preserve">Figure </w:t>
+                            </w:r>
+                            <w:r>
+                              <w:rPr>
+                                <w:color w:val="auto"/>
+                                <w:sz w:val="24"/>
+                                <w:szCs w:val="24"/>
+                              </w:rPr>
+                              <w:fldChar w:fldCharType="begin"/>
+                            </w:r>
+                            <w:r>
+                              <w:rPr>
+                                <w:color w:val="auto"/>
+                                <w:sz w:val="24"/>
+                                <w:szCs w:val="24"/>
+                              </w:rPr>
+                              <w:instrText xml:space="preserve"> SEQ Figure \* ARABIC </w:instrText>
+                            </w:r>
+                            <w:r>
+                              <w:rPr>
+                                <w:color w:val="auto"/>
+                                <w:sz w:val="24"/>
+                                <w:szCs w:val="24"/>
+                              </w:rPr>
+                              <w:fldChar w:fldCharType="separate"/>
+                            </w:r>
+                            <w:r>
+                              <w:rPr>
+                                <w:noProof/>
+                                <w:color w:val="auto"/>
+                                <w:sz w:val="24"/>
+                                <w:szCs w:val="24"/>
+                              </w:rPr>
+                              <w:t>5</w:t>
+                            </w:r>
+                            <w:r>
+                              <w:rPr>
+                                <w:color w:val="auto"/>
+                                <w:sz w:val="24"/>
+                                <w:szCs w:val="24"/>
+                              </w:rPr>
+                              <w:fldChar w:fldCharType="end"/>
+                            </w:r>
+                            <w:r>
+                              <w:rPr>
+                                <w:color w:val="auto"/>
+                                <w:sz w:val="24"/>
+                                <w:szCs w:val="24"/>
+                              </w:rPr>
+                              <w:t xml:space="preserve"> - Flow Chart for Palindrome</w:t>
+                            </w:r>
+                            <w:r>
+                              <w:rPr>
+                                <w:color w:val="auto"/>
+                                <w:sz w:val="24"/>
+                                <w:szCs w:val="24"/>
+                              </w:rPr>
+                              <w:t xml:space="preserve"> </w:t>
+                            </w:r>
+                            <w:r>
+                              <w:rPr>
+                                <w:color w:val="auto"/>
+                                <w:sz w:val="24"/>
+                                <w:szCs w:val="24"/>
+                              </w:rPr>
+                              <w:t>Checker</w:t>
+                            </w:r>
+                          </w:p>
+                          <w:p>
+                            <w:pPr>
+                              <w:keepNext/>
+                            </w:pPr>
+                          </w:p>
+                        </w:txbxContent>
+                      </wps:txbx>
+                      <wps:bodyPr rot="0" vert="horz" wrap="square" lIns="91440" tIns="45720" rIns="91440" bIns="45720" anchor="t" anchorCtr="0">
+                        <a:noAutofit/>
+                      </wps:bodyPr>
+                    </wps:wsp>
+                  </a:graphicData>
+                </a:graphic>
+                <wp14:sizeRelH relativeFrom="margin">
+                  <wp14:pctWidth>0</wp14:pctWidth>
+                </wp14:sizeRelH>
+                <wp14:sizeRelV relativeFrom="margin">
+                  <wp14:pctHeight>0</wp14:pctHeight>
+                </wp14:sizeRelV>
+              </wp:anchor>
+            </w:drawing>
+          </mc:Choice>
+          <mc:Fallback>
+            <w:pict>
+              <v:shape w14:anchorId="5CE36108" id="_x0000_s1031" type="#_x0000_t202" style="position:absolute;margin-left:0;margin-top:50.25pt;width:136.45pt;height:51.05pt;z-index:251677696;visibility:visible;mso-wrap-style:square;mso-width-percent:0;mso-height-percent:0;mso-wrap-distance-left:9pt;mso-wrap-distance-top:3.6pt;mso-wrap-distance-right:9pt;mso-wrap-distance-bottom:3.6pt;mso-position-horizontal:left;mso-position-horizontal-relative:margin;mso-position-vertical:absolute;mso-position-vertical-relative:text;mso-width-percent:0;mso-height-percent:0;mso-width-relative:margin;mso-height-relative:margin;v-text-anchor:top" o:gfxdata="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">
+                <v:textbox>
+                  <w:txbxContent>
+                    <w:p>
+                      <w:pPr>
+                        <w:pStyle w:val="Caption"/>
+                        <w:rPr>
+                          <w:caps/>
+                          <w:noProof/>
+                          <w:color w:val="auto"/>
+                          <w:spacing w:val="15"/>
+                          <w:sz w:val="24"/>
+                          <w:szCs w:val="24"/>
+                        </w:rPr>
+                      </w:pPr>
+                      <w:r>
+                        <w:rPr>
+                          <w:color w:val="auto"/>
+                          <w:sz w:val="24"/>
+                          <w:szCs w:val="24"/>
+                        </w:rPr>
+                        <w:t xml:space="preserve">Figure </w:t>
+                      </w:r>
+                      <w:r>
+                        <w:rPr>
+                          <w:color w:val="auto"/>
+                          <w:sz w:val="24"/>
+                          <w:szCs w:val="24"/>
+                        </w:rPr>
+                        <w:fldChar w:fldCharType="begin"/>
+                      </w:r>
+                      <w:r>
+                        <w:rPr>
+                          <w:color w:val="auto"/>
+                          <w:sz w:val="24"/>
+                          <w:szCs w:val="24"/>
+                        </w:rPr>
+                        <w:instrText xml:space="preserve"> SEQ Figure \* ARABIC </w:instrText>
+                      </w:r>
+                      <w:r>
+                        <w:rPr>
+                          <w:color w:val="auto"/>
+                          <w:sz w:val="24"/>
+                          <w:szCs w:val="24"/>
+                        </w:rPr>
+                        <w:fldChar w:fldCharType="separate"/>
+                      </w:r>
+                      <w:r>
+                        <w:rPr>
+                          <w:noProof/>
+                          <w:color w:val="auto"/>
+                          <w:sz w:val="24"/>
+                          <w:szCs w:val="24"/>
+                        </w:rPr>
+                        <w:t>5</w:t>
+                      </w:r>
+                      <w:r>
+                        <w:rPr>
+                          <w:color w:val="auto"/>
+                          <w:sz w:val="24"/>
+                          <w:szCs w:val="24"/>
+                        </w:rPr>
+                        <w:fldChar w:fldCharType="end"/>
+                      </w:r>
+                      <w:r>
+                        <w:rPr>
+                          <w:color w:val="auto"/>
+                          <w:sz w:val="24"/>
+                          <w:szCs w:val="24"/>
+                        </w:rPr>
+                        <w:t xml:space="preserve"> - Flow Chart for Palindrome</w:t>
+                      </w:r>
+                      <w:r>
+                        <w:rPr>
+                          <w:color w:val="auto"/>
+                          <w:sz w:val="24"/>
+                          <w:szCs w:val="24"/>
+                        </w:rPr>
+                        <w:t xml:space="preserve"> </w:t>
+                      </w:r>
+                      <w:r>
+                        <w:rPr>
+                          <w:color w:val="auto"/>
+                          <w:sz w:val="24"/>
+                          <w:szCs w:val="24"/>
+                        </w:rPr>
+                        <w:t>Checker</w:t>
+                      </w:r>
+                    </w:p>
+                    <w:p>
+                      <w:pPr>
+                        <w:keepNext/>
+                      </w:pPr>
+                    </w:p>
+                  </w:txbxContent>
+                </v:textbox>
+                <w10:wrap anchorx="margin"/>
+              </v:shape>
+            </w:pict>
+          </mc:Fallback>
+        </mc:AlternateContent>
+      </w:r>
+      <w:r>
+        <w:rPr>
+          <w:noProof/>
+        </w:rPr>
+        <w:drawing>
+          <wp:anchor distT="0" distB="0" distL="114300" distR="114300" simplePos="0" relativeHeight="251673600" behindDoc="1" locked="0" layoutInCell="1" allowOverlap="1" wp14:anchorId="72799234" wp14:editId="50B4E498">
+            <wp:simplePos x="0" y="0"/>
+            <wp:positionH relativeFrom="margin">
+              <wp:posOffset>-1274445</wp:posOffset>
+            </wp:positionH>
+            <wp:positionV relativeFrom="paragraph">
+              <wp:posOffset>1598930</wp:posOffset>
+            </wp:positionV>
+            <wp:extent cx="7914640" cy="5586730"/>
+            <wp:effectExtent l="1905" t="0" r="0" b="0"/>
+            <wp:wrapTight wrapText="bothSides">
+              <wp:wrapPolygon edited="0">
+                <wp:start x="21595" y="-7"/>
+                <wp:lineTo x="71" y="-7"/>
+                <wp:lineTo x="71" y="21499"/>
+                <wp:lineTo x="21595" y="21499"/>
+                <wp:lineTo x="21595" y="-7"/>
+              </wp:wrapPolygon>
+            </wp:wrapTight>
+            <wp:docPr id="307014162" name="Picture 13" descr="A diagram of a company&#10;&#10;AI-generated content may be incorrect."/>
+            <wp:cNvGraphicFramePr>
+              <a:graphicFrameLocks xmlns:a="http://schemas.openxmlformats.org/drawingml/2006/main" noChangeAspect="1"/>
+            </wp:cNvGraphicFramePr>
+            <a:graphic xmlns:a="http://schemas.openxmlformats.org/drawingml/2006/main">
+              <a:graphicData uri="http://schemas.openxmlformats.org/drawingml/2006/picture">
+                <pic:pic xmlns:pic="http://schemas.openxmlformats.org/drawingml/2006/picture">
+                  <pic:nvPicPr>
+                    <pic:cNvPr id="307014162" name="Picture 13" descr="A diagram of a company&#10;&#10;AI-generated content may be incorrect."/>
+                    <pic:cNvPicPr/>
+                  </pic:nvPicPr>
+                  <pic:blipFill rotWithShape="1">
+                    <a:blip r:embed="rId27">
+                      <a:extLst>
+                        <a:ext uri="{28A0092B-C50C-407E-A947-70E740481C1C}">
+                          <a14:useLocalDpi xmlns:a14="http://schemas.microsoft.com/office/drawing/2010/main" val="0"/>
+                        </a:ext>
+                      </a:extLst>
+                    </a:blip>
+                    <a:srcRect r="715"/>
+                    <a:stretch/>
+                  </pic:blipFill>
+                  <pic:spPr bwMode="auto">
+                    <a:xfrm rot="16200000">
+                      <a:off x="0" y="0"/>
+                      <a:ext cx="7914640" cy="5586730"/>
+                    </a:xfrm>
+                    <a:prstGeom prst="rect">
+                      <a:avLst/>
+                    </a:prstGeom>
+                    <a:ln>
+                      <a:noFill/>
+                    </a:ln>
+                    <a:extLst>
+                      <a:ext uri="{53640926-AAD7-44D8-BBD7-CCE9431645EC}">
+                        <a14:shadowObscured xmlns:a14="http://schemas.microsoft.com/office/drawing/2010/main"/>
+                      </a:ext>
+                    </a:extLst>
+                  </pic:spPr>
+                </pic:pic>
+              </a:graphicData>
+            </a:graphic>
+            <wp14:sizeRelH relativeFrom="margin">
+              <wp14:pctWidth>0</wp14:pctWidth>
+            </wp14:sizeRelH>
+            <wp14:sizeRelV relativeFrom="margin">
+              <wp14:pctHeight>0</wp14:pctHeight>
+            </wp14:sizeRelV>
+          </wp:anchor>
+        </w:drawing>
+      </w:r>
+      <w:r>
+        <w:t>flowcha</w:t>
+      </w:r>
+      <w:r>
+        <w:t>r</w:t>
+      </w:r>
+      <w:r>
+        <w:t>t</w:t>
       </w:r>
       <w:bookmarkEnd w:id="9"/>
+      <w:r>
+        <w:t xml:space="preserve"> for palindrome checker</w:t>
+      </w:r>
     </w:p>
     <w:p>
-      <w:pPr>
+      <w:bookmarkStart w:id="10" w:name="_Toc190680735"/>
+    </w:p>
+    <w:p>
+      <w:pPr>
+        <w:pStyle w:val="Heading2"/>
         <w:rPr>
           <w:sz w:val="26"/>
           <w:szCs w:val="26"/>
         </w:rPr>
       </w:pPr>
+      <w:r>
+        <w:rPr>
+          <w:sz w:val="26"/>
+          <w:szCs w:val="26"/>
+        </w:rPr>
+        <w:lastRenderedPageBreak/>
+        <w:t>Flowchart for tip calculator</w:t>
+      </w:r>
     </w:p>
     <w:p>
-      <w:pPr>
-        <w:pStyle w:val="Heading2"/>
+      <w:r>
+        <w:rPr>
+          <w:noProof/>
+        </w:rPr>
+        <mc:AlternateContent>
+          <mc:Choice Requires="wps">
+            <w:drawing>
+              <wp:anchor distT="45720" distB="45720" distL="114300" distR="114300" simplePos="0" relativeHeight="251675648" behindDoc="0" locked="0" layoutInCell="1" allowOverlap="1" wp14:anchorId="7826228D" wp14:editId="0CECE4CD">
+                <wp:simplePos x="0" y="0"/>
+                <wp:positionH relativeFrom="column">
+                  <wp:posOffset>-5080</wp:posOffset>
+                </wp:positionH>
+                <wp:positionV relativeFrom="paragraph">
+                  <wp:posOffset>174286</wp:posOffset>
+                </wp:positionV>
+                <wp:extent cx="1722474" cy="765544"/>
+                <wp:effectExtent l="0" t="0" r="11430" b="15875"/>
+                <wp:wrapNone/>
+                <wp:docPr id="1448444047" name="Text Box 2"/>
+                <wp:cNvGraphicFramePr>
+                  <a:graphicFrameLocks xmlns:a="http://schemas.openxmlformats.org/drawingml/2006/main"/>
+                </wp:cNvGraphicFramePr>
+                <a:graphic xmlns:a="http://schemas.openxmlformats.org/drawingml/2006/main">
+                  <a:graphicData uri="http://schemas.microsoft.com/office/word/2010/wordprocessingShape">
+                    <wps:wsp>
+                      <wps:cNvSpPr txBox="1">
+                        <a:spLocks noChangeArrowheads="1"/>
+                      </wps:cNvSpPr>
+                      <wps:spPr bwMode="auto">
+                        <a:xfrm>
+                          <a:off x="0" y="0"/>
+                          <a:ext cx="1722474" cy="765544"/>
+                        </a:xfrm>
+                        <a:prstGeom prst="rect">
+                          <a:avLst/>
+                        </a:prstGeom>
+                        <a:solidFill>
+                          <a:srgbClr val="FFFFFF"/>
+                        </a:solidFill>
+                        <a:ln w="9525">
+                          <a:solidFill>
+                            <a:srgbClr val="000000"/>
+                          </a:solidFill>
+                          <a:miter lim="800000"/>
+                          <a:headEnd/>
+                          <a:tailEnd/>
+                        </a:ln>
+                      </wps:spPr>
+                      <wps:txbx>
+                        <w:txbxContent>
+                          <w:p>
+                            <w:pPr>
+                              <w:pStyle w:val="Caption"/>
+                              <w:rPr>
+                                <w:noProof/>
+                                <w:color w:val="auto"/>
+                                <w:sz w:val="24"/>
+                                <w:szCs w:val="24"/>
+                              </w:rPr>
+                            </w:pPr>
+                            <w:r>
+                              <w:rPr>
+                                <w:color w:val="auto"/>
+                                <w:sz w:val="24"/>
+                                <w:szCs w:val="24"/>
+                              </w:rPr>
+                              <w:t xml:space="preserve">Figure </w:t>
+                            </w:r>
+                            <w:r>
+                              <w:rPr>
+                                <w:color w:val="auto"/>
+                                <w:sz w:val="24"/>
+                                <w:szCs w:val="24"/>
+                              </w:rPr>
+                              <w:fldChar w:fldCharType="begin"/>
+                            </w:r>
+                            <w:r>
+                              <w:rPr>
+                                <w:color w:val="auto"/>
+                                <w:sz w:val="24"/>
+                                <w:szCs w:val="24"/>
+                              </w:rPr>
+                              <w:instrText xml:space="preserve"> SEQ Figure \* ARABIC </w:instrText>
+                            </w:r>
+                            <w:r>
+                              <w:rPr>
+                                <w:color w:val="auto"/>
+                                <w:sz w:val="24"/>
+                                <w:szCs w:val="24"/>
+                              </w:rPr>
+                              <w:fldChar w:fldCharType="separate"/>
+                            </w:r>
+                            <w:r>
+                              <w:rPr>
+                                <w:noProof/>
+                                <w:color w:val="auto"/>
+                                <w:sz w:val="24"/>
+                                <w:szCs w:val="24"/>
+                              </w:rPr>
+                              <w:t>6</w:t>
+                            </w:r>
+                            <w:r>
+                              <w:rPr>
+                                <w:color w:val="auto"/>
+                                <w:sz w:val="24"/>
+                                <w:szCs w:val="24"/>
+                              </w:rPr>
+                              <w:fldChar w:fldCharType="end"/>
+                            </w:r>
+                            <w:r>
+                              <w:rPr>
+                                <w:color w:val="auto"/>
+                                <w:sz w:val="24"/>
+                                <w:szCs w:val="24"/>
+                              </w:rPr>
+                              <w:t xml:space="preserve"> - Flow Chart for Tip Calculator</w:t>
+                            </w:r>
+                          </w:p>
+                          <w:p/>
+                        </w:txbxContent>
+                      </wps:txbx>
+                      <wps:bodyPr rot="0" vert="horz" wrap="square" lIns="91440" tIns="45720" rIns="91440" bIns="45720" anchor="t" anchorCtr="0">
+                        <a:noAutofit/>
+                      </wps:bodyPr>
+                    </wps:wsp>
+                  </a:graphicData>
+                </a:graphic>
+                <wp14:sizeRelH relativeFrom="margin">
+                  <wp14:pctWidth>0</wp14:pctWidth>
+                </wp14:sizeRelH>
+                <wp14:sizeRelV relativeFrom="margin">
+                  <wp14:pctHeight>0</wp14:pctHeight>
+                </wp14:sizeRelV>
+              </wp:anchor>
+            </w:drawing>
+          </mc:Choice>
+          <mc:Fallback>
+            <w:pict>
+              <v:shape w14:anchorId="7826228D" id="_x0000_s1032" type="#_x0000_t202" style="position:absolute;margin-left:-.4pt;margin-top:13.7pt;width:135.65pt;height:60.3pt;z-index:251675648;visibility:visible;mso-wrap-style:square;mso-width-percent:0;mso-height-percent:0;mso-wrap-distance-left:9pt;mso-wrap-distance-top:3.6pt;mso-wrap-distance-right:9pt;mso-wrap-distance-bottom:3.6pt;mso-position-horizontal:absolute;mso-position-horizontal-relative:text;mso-position-vertical:absolute;mso-position-vertical-relative:text;mso-width-percent:0;mso-height-percent:0;mso-width-relative:margin;mso-height-relative:margin;v-text-anchor:top" o:gfxdata="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">
+                <v:textbox>
+                  <w:txbxContent>
+                    <w:p>
+                      <w:pPr>
+                        <w:pStyle w:val="Caption"/>
+                        <w:rPr>
+                          <w:noProof/>
+                          <w:color w:val="auto"/>
+                          <w:sz w:val="24"/>
+                          <w:szCs w:val="24"/>
+                        </w:rPr>
+                      </w:pPr>
+                      <w:r>
+                        <w:rPr>
+                          <w:color w:val="auto"/>
+                          <w:sz w:val="24"/>
+                          <w:szCs w:val="24"/>
+                        </w:rPr>
+                        <w:t xml:space="preserve">Figure </w:t>
+                      </w:r>
+                      <w:r>
+                        <w:rPr>
+                          <w:color w:val="auto"/>
+                          <w:sz w:val="24"/>
+                          <w:szCs w:val="24"/>
+                        </w:rPr>
+                        <w:fldChar w:fldCharType="begin"/>
+                      </w:r>
+                      <w:r>
+                        <w:rPr>
+                          <w:color w:val="auto"/>
+                          <w:sz w:val="24"/>
+                          <w:szCs w:val="24"/>
+                        </w:rPr>
+                        <w:instrText xml:space="preserve"> SEQ Figure \* ARABIC </w:instrText>
+                      </w:r>
+                      <w:r>
+                        <w:rPr>
+                          <w:color w:val="auto"/>
+                          <w:sz w:val="24"/>
+                          <w:szCs w:val="24"/>
+                        </w:rPr>
+                        <w:fldChar w:fldCharType="separate"/>
+                      </w:r>
+                      <w:r>
+                        <w:rPr>
+                          <w:noProof/>
+                          <w:color w:val="auto"/>
+                          <w:sz w:val="24"/>
+                          <w:szCs w:val="24"/>
+                        </w:rPr>
+                        <w:t>6</w:t>
+                      </w:r>
+                      <w:r>
+                        <w:rPr>
+                          <w:color w:val="auto"/>
+                          <w:sz w:val="24"/>
+                          <w:szCs w:val="24"/>
+                        </w:rPr>
+                        <w:fldChar w:fldCharType="end"/>
+                      </w:r>
+                      <w:r>
+                        <w:rPr>
+                          <w:color w:val="auto"/>
+                          <w:sz w:val="24"/>
+                          <w:szCs w:val="24"/>
+                        </w:rPr>
+                        <w:t xml:space="preserve"> - Flow Chart for Tip Calculator</w:t>
+                      </w:r>
+                    </w:p>
+                    <w:p/>
+                  </w:txbxContent>
+                </v:textbox>
+              </v:shape>
+            </w:pict>
+          </mc:Fallback>
+        </mc:AlternateContent>
+      </w:r>
+      <w:r>
+        <w:rPr>
+          <w:noProof/>
+        </w:rPr>
+        <w:drawing>
+          <wp:inline distT="0" distB="0" distL="0" distR="0" wp14:anchorId="7441E526" wp14:editId="4CEE6A1F">
+            <wp:extent cx="8307775" cy="4789023"/>
+            <wp:effectExtent l="6985" t="0" r="5080" b="5080"/>
+            <wp:docPr id="1211437615" name="Picture 12" descr="A diagram of a flowchart&#10;&#10;AI-generated content may be incorrect."/>
+            <wp:cNvGraphicFramePr>
+              <a:graphicFrameLocks xmlns:a="http://schemas.openxmlformats.org/drawingml/2006/main" noChangeAspect="1"/>
+            </wp:cNvGraphicFramePr>
+            <a:graphic xmlns:a="http://schemas.openxmlformats.org/drawingml/2006/main">
+              <a:graphicData uri="http://schemas.openxmlformats.org/drawingml/2006/picture">
+                <pic:pic xmlns:pic="http://schemas.openxmlformats.org/drawingml/2006/picture">
+                  <pic:nvPicPr>
+                    <pic:cNvPr id="1211437615" name="Picture 12" descr="A diagram of a flowchart&#10;&#10;AI-generated content may be incorrect."/>
+                    <pic:cNvPicPr/>
+                  </pic:nvPicPr>
+                  <pic:blipFill>
+                    <a:blip r:embed="rId28" cstate="print">
+                      <a:extLst>
+                        <a:ext uri="{28A0092B-C50C-407E-A947-70E740481C1C}">
+                          <a14:useLocalDpi xmlns:a14="http://schemas.microsoft.com/office/drawing/2010/main" val="0"/>
+                        </a:ext>
+                      </a:extLst>
+                    </a:blip>
+                    <a:stretch>
+                      <a:fillRect/>
+                    </a:stretch>
+                  </pic:blipFill>
+                  <pic:spPr>
+                    <a:xfrm rot="16200000">
+                      <a:off x="0" y="0"/>
+                      <a:ext cx="8313384" cy="4792256"/>
+                    </a:xfrm>
+                    <a:prstGeom prst="rect">
+                      <a:avLst/>
+                    </a:prstGeom>
+                  </pic:spPr>
+                </pic:pic>
+              </a:graphicData>
+            </a:graphic>
+          </wp:inline>
+        </w:drawing>
+      </w:r>
+    </w:p>
+    <w:p>
+      <w:r>
+        <w:lastRenderedPageBreak/>
+        <w:t xml:space="preserve">The two </w:t>
+      </w:r>
+      <w:r>
+        <w:t xml:space="preserve">flowcharts </w:t>
+      </w:r>
+      <w:r>
+        <w:t xml:space="preserve">above (Figure 5 &amp; 6) </w:t>
+      </w:r>
+      <w:r>
+        <w:t>present a visual representation of</w:t>
+      </w:r>
+      <w:r>
+        <w:t xml:space="preserve"> how both programs could handle user inputs and the subsequent outputs. These maps show the flow of an algorithm using different shapes and symbols, Rectangles for processes, Diamonds for decision points, arrows indicate the direction of the path, parallelograms showing inputs and outputs.</w:t>
+      </w:r>
+    </w:p>
+    <w:p>
+      <w:r>
+        <w:t>The palindrome checker presents as said priorly, how the program may handle user inputs, the flowchart is a development on the pseudocode however, including the decision point of an invalid input, this is due to the palindrome checker not allowing special characters, numbers or spaces, In the case of this it prompts an invalid input, however minus the invalid input feature added to the flow chart, the process remains the same, prompting an input, if a valid input it goes on to compare the input word to itself reversed, and if both equal the same, then it will be flagged and output that it is a palindrome.</w:t>
+      </w:r>
+    </w:p>
+    <w:p>
+      <w:r>
+        <w:t xml:space="preserve">The Tip calculator is similarly, the closely the same as priorly said during the pseudocode, however the flow chart presents </w:t>
+      </w:r>
+      <w:r>
+        <w:t>the options</w:t>
+      </w:r>
+      <w:r>
+        <w:t xml:space="preserve"> of ‘5’, ‘10’, ‘20’, ‘Custom’ and No Tip have been added, rather than a flat tip amount input. This version uses percentage calculations of the ordered items list added on top of the bill if a selected tip option is added.</w:t>
+      </w:r>
+    </w:p>
+    <w:p>
+      <w:pPr>
+        <w:pStyle w:val="Heading1"/>
         <w:rPr>
           <w:sz w:val="26"/>
           <w:szCs w:val="26"/>
         </w:rPr>
       </w:pPr>
-      <w:bookmarkStart w:id="10" w:name="_Toc190352669"/>
       <w:r>
         <w:rPr>
           <w:sz w:val="26"/>
           <w:szCs w:val="26"/>
         </w:rPr>
-        <w:t>flowchat</w:t>
+        <w:t>programming language concepts</w:t>
       </w:r>
       <w:bookmarkEnd w:id="10"/>
     </w:p>
     <w:p>
-      <w:pPr>
-        <w:pStyle w:val="Heading1"/>
+      <w:r>
+        <w:t xml:space="preserve">The language used to develop the Tip Calculator and Palindrome Checker was Python, this is due to </w:t>
+      </w:r>
+      <w:proofErr w:type="gramStart"/>
+      <w:r>
+        <w:t>it’s</w:t>
+      </w:r>
+      <w:proofErr w:type="gramEnd"/>
+      <w:r>
+        <w:t xml:space="preserve"> simplicity and easy of use, supporting multiple different types of code, including Procedural, Functional and Object-Oriented Programming (OOP)</w:t>
+      </w:r>
+    </w:p>
+    <w:p>
+      <w:r>
+        <w:t xml:space="preserve">Procedural programming is a paradigm that involves following linear steps in an ordered path, </w:t>
+      </w:r>
+      <w:proofErr w:type="gramStart"/>
+      <w:r>
+        <w:t>similar to</w:t>
+      </w:r>
+      <w:proofErr w:type="gramEnd"/>
+      <w:r>
+        <w:t xml:space="preserve"> following a recipe. Procedural was used in both the Tip Calculator and Palindrome Checker to make the scripts follow loops to handle certain tasks, for example ordering items from a menu list (In the Tip Calculator), In the case of the Palindrome checker, it was used to handle the inversion of the input</w:t>
+      </w:r>
+      <w:r>
+        <w:t xml:space="preserve"> </w:t>
+      </w:r>
+      <w:r>
+        <w:lastRenderedPageBreak/>
+        <w:t>word</w:t>
+      </w:r>
+      <w:r>
+        <w:t>.</w:t>
+      </w:r>
+      <w:r>
+        <w:t xml:space="preserve"> Functional programming is a when everything is tied to mathematical functions, this programming is a declarative style (GeeksForGeeks, 2024, Functional Programming Paradigm) this was not used for any of the algorithms designed. </w:t>
+      </w:r>
+      <w:r>
+        <w:t>Finally, Object-Oriented Programming (OOP) is focused around objects. These objects represent real things such as in the case of the two programs, items such as an order list, menu, tip and a word that is to be inverted.</w:t>
+      </w:r>
+      <w:r>
+        <w:t xml:space="preserve"> OOP is used throughout both programs.</w:t>
+      </w:r>
+    </w:p>
+    <w:p>
+      <w:r>
+        <w:t xml:space="preserve">A vast </w:t>
+      </w:r>
+      <w:proofErr w:type="gramStart"/>
+      <w:r>
+        <w:t>amount</w:t>
+      </w:r>
+      <w:proofErr w:type="gramEnd"/>
+      <w:r>
+        <w:t xml:space="preserve"> of practises and learning of Python coding tasks and functions, from simple to complicated programs, have aided in the imperative development of a high degree of understanding that has been used to develop the algorithms using Python. These include syntax elements, functions, variables, blocks, control structures (</w:t>
+      </w:r>
+      <w:r>
+        <w:t>if-else statements</w:t>
+      </w:r>
+      <w:r>
+        <w:t>, for and while loops) and data structures (dictionaries and lists). The syntax listed is illustrated within the ‘</w:t>
+      </w:r>
+      <w:r>
+        <w:t>403IT_Understanding_PP</w:t>
+      </w:r>
+      <w:r>
+        <w:t>’</w:t>
+      </w:r>
+      <w:r>
+        <w:t xml:space="preserve"> in the appendix</w:t>
+      </w:r>
+      <w:r>
+        <w:t xml:space="preserve"> and are some of the concepts and techniques used within the code.</w:t>
+      </w:r>
+    </w:p>
+    <w:p>
+      <w:pPr>
+        <w:pStyle w:val="Heading2"/>
         <w:rPr>
           <w:sz w:val="26"/>
           <w:szCs w:val="26"/>
         </w:rPr>
       </w:pPr>
-      <w:bookmarkStart w:id="11" w:name="_Toc190352670"/>
+      <w:bookmarkStart w:id="11" w:name="_Toc190680736"/>
       <w:r>
         <w:rPr>
           <w:sz w:val="26"/>
           <w:szCs w:val="26"/>
         </w:rPr>
-        <w:t>programming language concepts</w:t>
+        <w:t>Palindrome</w:t>
       </w:r>
       <w:bookmarkEnd w:id="11"/>
     </w:p>
@@ -3105,29 +5054,22 @@
           <w:szCs w:val="26"/>
         </w:rPr>
       </w:pPr>
-      <w:r>
+    </w:p>
+    <w:p>
+      <w:pPr>
+        <w:pStyle w:val="Heading2"/>
         <w:rPr>
           <w:sz w:val="26"/>
           <w:szCs w:val="26"/>
         </w:rPr>
-        <w:t xml:space="preserve"> </w:t>
-      </w:r>
-    </w:p>
-    <w:p>
-      <w:pPr>
-        <w:pStyle w:val="Heading2"/>
+      </w:pPr>
+      <w:bookmarkStart w:id="12" w:name="_Toc190680737"/>
+      <w:r>
         <w:rPr>
           <w:sz w:val="26"/>
           <w:szCs w:val="26"/>
         </w:rPr>
-      </w:pPr>
-      <w:bookmarkStart w:id="12" w:name="_Toc190352671"/>
-      <w:r>
-        <w:rPr>
-          <w:sz w:val="26"/>
-          <w:szCs w:val="26"/>
-        </w:rPr>
-        <w:t>Palindrome</w:t>
+        <w:t>Tip Calculator</w:t>
       </w:r>
       <w:bookmarkEnd w:id="12"/>
     </w:p>
@@ -3141,47 +5083,21 @@
     </w:p>
     <w:p>
       <w:pPr>
-        <w:pStyle w:val="Heading2"/>
+        <w:pStyle w:val="Heading1"/>
         <w:rPr>
           <w:sz w:val="26"/>
           <w:szCs w:val="26"/>
         </w:rPr>
       </w:pPr>
-      <w:bookmarkStart w:id="13" w:name="_Toc190352672"/>
+      <w:bookmarkStart w:id="13" w:name="_Toc190680738"/>
       <w:r>
         <w:rPr>
           <w:sz w:val="26"/>
           <w:szCs w:val="26"/>
         </w:rPr>
-        <w:t>Tip Calculator</w:t>
+        <w:t>conclusion</w:t>
       </w:r>
       <w:bookmarkEnd w:id="13"/>
-    </w:p>
-    <w:p>
-      <w:pPr>
-        <w:rPr>
-          <w:sz w:val="26"/>
-          <w:szCs w:val="26"/>
-        </w:rPr>
-      </w:pPr>
-    </w:p>
-    <w:p>
-      <w:pPr>
-        <w:pStyle w:val="Heading1"/>
-        <w:rPr>
-          <w:sz w:val="26"/>
-          <w:szCs w:val="26"/>
-        </w:rPr>
-      </w:pPr>
-      <w:bookmarkStart w:id="14" w:name="_Toc190352673"/>
-      <w:r>
-        <w:rPr>
-          <w:sz w:val="26"/>
-          <w:szCs w:val="26"/>
-        </w:rPr>
-        <w:t>conclusion</w:t>
-      </w:r>
-      <w:bookmarkEnd w:id="14"/>
     </w:p>
     <w:p>
       <w:pPr>
@@ -3212,7 +5128,7 @@
           <w:szCs w:val="26"/>
         </w:rPr>
       </w:pPr>
-      <w:bookmarkStart w:id="15" w:name="_Toc190352674"/>
+      <w:bookmarkStart w:id="14" w:name="_Toc190680739"/>
       <w:r>
         <w:rPr>
           <w:sz w:val="26"/>
@@ -3221,7 +5137,7 @@
         <w:lastRenderedPageBreak/>
         <w:t>Appendix</w:t>
       </w:r>
-      <w:bookmarkEnd w:id="15"/>
+      <w:bookmarkEnd w:id="14"/>
     </w:p>
     <w:p>
       <w:r>
@@ -3245,10 +5161,10 @@
             <v:path o:extrusionok="f" gradientshapeok="t" o:connecttype="rect"/>
             <o:lock v:ext="edit" aspectratio="t"/>
           </v:shapetype>
-          <v:shape id="_x0000_i1027" type="#_x0000_t75" style="width:77.15pt;height:50pt" o:ole="">
-            <v:imagedata r:id="rId21" o:title=""/>
+          <v:shape id="_x0000_i1025" type="#_x0000_t75" style="width:77.15pt;height:50pt" o:ole="">
+            <v:imagedata r:id="rId29" o:title=""/>
           </v:shape>
-          <o:OLEObject Type="Embed" ProgID="PowerPoint.Show.12" ShapeID="_x0000_i1027" DrawAspect="Icon" ObjectID="_1800965576" r:id="rId22"/>
+          <o:OLEObject Type="Embed" ProgID="PowerPoint.Show.12" ShapeID="_x0000_i1025" DrawAspect="Icon" ObjectID="_1801384940" r:id="rId30"/>
         </w:object>
       </w:r>
     </w:p>
@@ -3260,7 +5176,7 @@
           <w:szCs w:val="26"/>
         </w:rPr>
       </w:pPr>
-      <w:bookmarkStart w:id="16" w:name="_Toc190352675"/>
+      <w:bookmarkStart w:id="15" w:name="_Toc190680740"/>
       <w:r>
         <w:rPr>
           <w:sz w:val="26"/>
@@ -3268,7 +5184,7 @@
         </w:rPr>
         <w:t>References</w:t>
       </w:r>
-      <w:bookmarkEnd w:id="16"/>
+      <w:bookmarkEnd w:id="15"/>
     </w:p>
     <w:p>
       <w:pPr>
@@ -3283,7 +5199,7 @@
       </w:pPr>
     </w:p>
     <w:sectPr>
-      <w:footerReference w:type="default" r:id="rId23"/>
+      <w:footerReference w:type="default" r:id="rId31"/>
       <w:pgSz w:w="11906" w:h="16838"/>
       <w:pgMar w:top="1440" w:right="1800" w:bottom="1440" w:left="1800" w:header="720" w:footer="720" w:gutter="0"/>
       <w:pgNumType w:start="0"/>
@@ -3418,7 +5334,7 @@
             <w:noProof/>
             <w:snapToGrid w:val="0"/>
           </w:rPr>
-          <w:t>13/02/2025</w:t>
+          <w:t>18/02/2025</w:t>
         </w:r>
         <w:r>
           <w:rPr>
@@ -3650,6 +5566,230 @@
     </w:lvl>
   </w:abstractNum>
   <w:abstractNum w:abstractNumId="10" w15:restartNumberingAfterBreak="0">
+    <w:nsid w:val="078C3380"/>
+    <w:multiLevelType w:val="hybridMultilevel"/>
+    <w:tmpl w:val="475CE574"/>
+    <w:lvl w:ilvl="0" w:tplc="933C0D58">
+      <w:numFmt w:val="bullet"/>
+      <w:lvlText w:val="-"/>
+      <w:lvlJc w:val="left"/>
+      <w:pPr>
+        <w:ind w:left="720" w:hanging="360"/>
+      </w:pPr>
+      <w:rPr>
+        <w:rFonts w:ascii="Calibri" w:eastAsiaTheme="minorEastAsia" w:hAnsi="Calibri" w:cs="Calibri" w:hint="default"/>
+      </w:rPr>
+    </w:lvl>
+    <w:lvl w:ilvl="1" w:tplc="08090003" w:tentative="1">
+      <w:start w:val="1"/>
+      <w:numFmt w:val="bullet"/>
+      <w:lvlText w:val="o"/>
+      <w:lvlJc w:val="left"/>
+      <w:pPr>
+        <w:ind w:left="1440" w:hanging="360"/>
+      </w:pPr>
+      <w:rPr>
+        <w:rFonts w:ascii="Courier New" w:hAnsi="Courier New" w:cs="Courier New" w:hint="default"/>
+      </w:rPr>
+    </w:lvl>
+    <w:lvl w:ilvl="2" w:tplc="08090005" w:tentative="1">
+      <w:start w:val="1"/>
+      <w:numFmt w:val="bullet"/>
+      <w:lvlText w:val=""/>
+      <w:lvlJc w:val="left"/>
+      <w:pPr>
+        <w:ind w:left="2160" w:hanging="360"/>
+      </w:pPr>
+      <w:rPr>
+        <w:rFonts w:ascii="Wingdings" w:hAnsi="Wingdings" w:hint="default"/>
+      </w:rPr>
+    </w:lvl>
+    <w:lvl w:ilvl="3" w:tplc="08090001" w:tentative="1">
+      <w:start w:val="1"/>
+      <w:numFmt w:val="bullet"/>
+      <w:lvlText w:val=""/>
+      <w:lvlJc w:val="left"/>
+      <w:pPr>
+        <w:ind w:left="2880" w:hanging="360"/>
+      </w:pPr>
+      <w:rPr>
+        <w:rFonts w:ascii="Symbol" w:hAnsi="Symbol" w:hint="default"/>
+      </w:rPr>
+    </w:lvl>
+    <w:lvl w:ilvl="4" w:tplc="08090003" w:tentative="1">
+      <w:start w:val="1"/>
+      <w:numFmt w:val="bullet"/>
+      <w:lvlText w:val="o"/>
+      <w:lvlJc w:val="left"/>
+      <w:pPr>
+        <w:ind w:left="3600" w:hanging="360"/>
+      </w:pPr>
+      <w:rPr>
+        <w:rFonts w:ascii="Courier New" w:hAnsi="Courier New" w:cs="Courier New" w:hint="default"/>
+      </w:rPr>
+    </w:lvl>
+    <w:lvl w:ilvl="5" w:tplc="08090005" w:tentative="1">
+      <w:start w:val="1"/>
+      <w:numFmt w:val="bullet"/>
+      <w:lvlText w:val=""/>
+      <w:lvlJc w:val="left"/>
+      <w:pPr>
+        <w:ind w:left="4320" w:hanging="360"/>
+      </w:pPr>
+      <w:rPr>
+        <w:rFonts w:ascii="Wingdings" w:hAnsi="Wingdings" w:hint="default"/>
+      </w:rPr>
+    </w:lvl>
+    <w:lvl w:ilvl="6" w:tplc="08090001" w:tentative="1">
+      <w:start w:val="1"/>
+      <w:numFmt w:val="bullet"/>
+      <w:lvlText w:val=""/>
+      <w:lvlJc w:val="left"/>
+      <w:pPr>
+        <w:ind w:left="5040" w:hanging="360"/>
+      </w:pPr>
+      <w:rPr>
+        <w:rFonts w:ascii="Symbol" w:hAnsi="Symbol" w:hint="default"/>
+      </w:rPr>
+    </w:lvl>
+    <w:lvl w:ilvl="7" w:tplc="08090003" w:tentative="1">
+      <w:start w:val="1"/>
+      <w:numFmt w:val="bullet"/>
+      <w:lvlText w:val="o"/>
+      <w:lvlJc w:val="left"/>
+      <w:pPr>
+        <w:ind w:left="5760" w:hanging="360"/>
+      </w:pPr>
+      <w:rPr>
+        <w:rFonts w:ascii="Courier New" w:hAnsi="Courier New" w:cs="Courier New" w:hint="default"/>
+      </w:rPr>
+    </w:lvl>
+    <w:lvl w:ilvl="8" w:tplc="08090005" w:tentative="1">
+      <w:start w:val="1"/>
+      <w:numFmt w:val="bullet"/>
+      <w:lvlText w:val=""/>
+      <w:lvlJc w:val="left"/>
+      <w:pPr>
+        <w:ind w:left="6480" w:hanging="360"/>
+      </w:pPr>
+      <w:rPr>
+        <w:rFonts w:ascii="Wingdings" w:hAnsi="Wingdings" w:hint="default"/>
+      </w:rPr>
+    </w:lvl>
+  </w:abstractNum>
+  <w:abstractNum w:abstractNumId="11" w15:restartNumberingAfterBreak="0">
+    <w:nsid w:val="14786E3E"/>
+    <w:multiLevelType w:val="hybridMultilevel"/>
+    <w:tmpl w:val="069CEFE4"/>
+    <w:lvl w:ilvl="0" w:tplc="D7043066">
+      <w:numFmt w:val="bullet"/>
+      <w:lvlText w:val="-"/>
+      <w:lvlJc w:val="left"/>
+      <w:pPr>
+        <w:ind w:left="720" w:hanging="360"/>
+      </w:pPr>
+      <w:rPr>
+        <w:rFonts w:ascii="Calibri" w:eastAsiaTheme="minorEastAsia" w:hAnsi="Calibri" w:cs="Calibri" w:hint="default"/>
+      </w:rPr>
+    </w:lvl>
+    <w:lvl w:ilvl="1" w:tplc="08090003" w:tentative="1">
+      <w:start w:val="1"/>
+      <w:numFmt w:val="bullet"/>
+      <w:lvlText w:val="o"/>
+      <w:lvlJc w:val="left"/>
+      <w:pPr>
+        <w:ind w:left="1440" w:hanging="360"/>
+      </w:pPr>
+      <w:rPr>
+        <w:rFonts w:ascii="Courier New" w:hAnsi="Courier New" w:cs="Courier New" w:hint="default"/>
+      </w:rPr>
+    </w:lvl>
+    <w:lvl w:ilvl="2" w:tplc="08090005" w:tentative="1">
+      <w:start w:val="1"/>
+      <w:numFmt w:val="bullet"/>
+      <w:lvlText w:val=""/>
+      <w:lvlJc w:val="left"/>
+      <w:pPr>
+        <w:ind w:left="2160" w:hanging="360"/>
+      </w:pPr>
+      <w:rPr>
+        <w:rFonts w:ascii="Wingdings" w:hAnsi="Wingdings" w:hint="default"/>
+      </w:rPr>
+    </w:lvl>
+    <w:lvl w:ilvl="3" w:tplc="08090001" w:tentative="1">
+      <w:start w:val="1"/>
+      <w:numFmt w:val="bullet"/>
+      <w:lvlText w:val=""/>
+      <w:lvlJc w:val="left"/>
+      <w:pPr>
+        <w:ind w:left="2880" w:hanging="360"/>
+      </w:pPr>
+      <w:rPr>
+        <w:rFonts w:ascii="Symbol" w:hAnsi="Symbol" w:hint="default"/>
+      </w:rPr>
+    </w:lvl>
+    <w:lvl w:ilvl="4" w:tplc="08090003" w:tentative="1">
+      <w:start w:val="1"/>
+      <w:numFmt w:val="bullet"/>
+      <w:lvlText w:val="o"/>
+      <w:lvlJc w:val="left"/>
+      <w:pPr>
+        <w:ind w:left="3600" w:hanging="360"/>
+      </w:pPr>
+      <w:rPr>
+        <w:rFonts w:ascii="Courier New" w:hAnsi="Courier New" w:cs="Courier New" w:hint="default"/>
+      </w:rPr>
+    </w:lvl>
+    <w:lvl w:ilvl="5" w:tplc="08090005" w:tentative="1">
+      <w:start w:val="1"/>
+      <w:numFmt w:val="bullet"/>
+      <w:lvlText w:val=""/>
+      <w:lvlJc w:val="left"/>
+      <w:pPr>
+        <w:ind w:left="4320" w:hanging="360"/>
+      </w:pPr>
+      <w:rPr>
+        <w:rFonts w:ascii="Wingdings" w:hAnsi="Wingdings" w:hint="default"/>
+      </w:rPr>
+    </w:lvl>
+    <w:lvl w:ilvl="6" w:tplc="08090001" w:tentative="1">
+      <w:start w:val="1"/>
+      <w:numFmt w:val="bullet"/>
+      <w:lvlText w:val=""/>
+      <w:lvlJc w:val="left"/>
+      <w:pPr>
+        <w:ind w:left="5040" w:hanging="360"/>
+      </w:pPr>
+      <w:rPr>
+        <w:rFonts w:ascii="Symbol" w:hAnsi="Symbol" w:hint="default"/>
+      </w:rPr>
+    </w:lvl>
+    <w:lvl w:ilvl="7" w:tplc="08090003" w:tentative="1">
+      <w:start w:val="1"/>
+      <w:numFmt w:val="bullet"/>
+      <w:lvlText w:val="o"/>
+      <w:lvlJc w:val="left"/>
+      <w:pPr>
+        <w:ind w:left="5760" w:hanging="360"/>
+      </w:pPr>
+      <w:rPr>
+        <w:rFonts w:ascii="Courier New" w:hAnsi="Courier New" w:cs="Courier New" w:hint="default"/>
+      </w:rPr>
+    </w:lvl>
+    <w:lvl w:ilvl="8" w:tplc="08090005" w:tentative="1">
+      <w:start w:val="1"/>
+      <w:numFmt w:val="bullet"/>
+      <w:lvlText w:val=""/>
+      <w:lvlJc w:val="left"/>
+      <w:pPr>
+        <w:ind w:left="6480" w:hanging="360"/>
+      </w:pPr>
+      <w:rPr>
+        <w:rFonts w:ascii="Wingdings" w:hAnsi="Wingdings" w:hint="default"/>
+      </w:rPr>
+    </w:lvl>
+  </w:abstractNum>
+  <w:abstractNum w:abstractNumId="12" w15:restartNumberingAfterBreak="0">
     <w:nsid w:val="31CF1CAC"/>
     <w:multiLevelType w:val="hybridMultilevel"/>
     <w:tmpl w:val="3446BB06"/>
@@ -3762,7 +5902,7 @@
       </w:rPr>
     </w:lvl>
   </w:abstractNum>
-  <w:abstractNum w:abstractNumId="11" w15:restartNumberingAfterBreak="0">
+  <w:abstractNum w:abstractNumId="13" w15:restartNumberingAfterBreak="0">
     <w:nsid w:val="549510EE"/>
     <w:multiLevelType w:val="hybridMultilevel"/>
     <w:tmpl w:val="3FAAD38A"/>
@@ -3876,10 +6016,10 @@
     </w:lvl>
   </w:abstractNum>
   <w:num w:numId="1" w16cid:durableId="424114646">
-    <w:abstractNumId w:val="11"/>
+    <w:abstractNumId w:val="13"/>
   </w:num>
   <w:num w:numId="2" w16cid:durableId="1362513283">
-    <w:abstractNumId w:val="10"/>
+    <w:abstractNumId w:val="12"/>
   </w:num>
   <w:num w:numId="3" w16cid:durableId="836387268">
     <w:abstractNumId w:val="0"/>
@@ -3910,6 +6050,12 @@
   </w:num>
   <w:num w:numId="12" w16cid:durableId="603877192">
     <w:abstractNumId w:val="9"/>
+  </w:num>
+  <w:num w:numId="13" w16cid:durableId="957420357">
+    <w:abstractNumId w:val="11"/>
+  </w:num>
+  <w:num w:numId="14" w16cid:durableId="733357480">
+    <w:abstractNumId w:val="10"/>
   </w:num>
 </w:numbering>
 </file>
@@ -4441,6 +6587,7 @@
   <w:style w:type="character" w:default="1" w:styleId="DefaultParagraphFont">
     <w:name w:val="Default Paragraph Font"/>
     <w:uiPriority w:val="1"/>
+    <w:semiHidden/>
     <w:unhideWhenUsed/>
   </w:style>
   <w:style w:type="table" w:default="1" w:styleId="TableNormal">
@@ -4609,7 +6756,6 @@
     <w:basedOn w:val="Normal"/>
     <w:next w:val="Normal"/>
     <w:uiPriority w:val="35"/>
-    <w:semiHidden/>
     <w:unhideWhenUsed/>
     <w:qFormat/>
     <w:rsid w:val="005D50F3"/>

</xml_diff>